<commit_message>
started adding some bootstrap scripts to ease the installation on windows/anaconda
</commit_message>
<xml_diff>
--- a/reference/docs/Sambuca and Bioopti on Windows.docx
+++ b/reference/docs/Sambuca and Bioopti on Windows.docx
@@ -4,22 +4,9 @@
   <w:body>
     <w:p>
       <w:pPr>
-        <w:pStyle w:val="NormalWeb"/>
-        <w:spacing w:before="0" w:beforeAutospacing="0" w:after="0" w:afterAutospacing="0"/>
-        <w:rPr>
-          <w:rFonts w:ascii="Calibri Light" w:hAnsi="Calibri Light"/>
-          <w:color w:val="000000"/>
-          <w:sz w:val="40"/>
-          <w:szCs w:val="40"/>
-        </w:rPr>
-      </w:pPr>
-      <w:r>
-        <w:rPr>
-          <w:rFonts w:ascii="Calibri Light" w:hAnsi="Calibri Light"/>
-          <w:color w:val="000000"/>
-          <w:sz w:val="40"/>
-          <w:szCs w:val="40"/>
-        </w:rPr>
+        <w:pStyle w:val="Title"/>
+      </w:pPr>
+      <w:r>
         <w:t>Sambuca/Bioopti on Windows</w:t>
       </w:r>
     </w:p>
@@ -88,23 +75,9 @@
     </w:p>
     <w:p>
       <w:pPr>
-        <w:pStyle w:val="NormalWeb"/>
-        <w:spacing w:before="0" w:beforeAutospacing="0" w:after="0" w:afterAutospacing="0"/>
-        <w:ind w:left="291"/>
-        <w:rPr>
-          <w:rFonts w:ascii="Calibri" w:hAnsi="Calibri"/>
-          <w:color w:val="1E4E79"/>
-          <w:sz w:val="32"/>
-          <w:szCs w:val="32"/>
-        </w:rPr>
-      </w:pPr>
-      <w:r>
-        <w:rPr>
-          <w:rFonts w:ascii="Calibri" w:hAnsi="Calibri"/>
-          <w:color w:val="1E4E79"/>
-          <w:sz w:val="32"/>
-          <w:szCs w:val="32"/>
-        </w:rPr>
+        <w:pStyle w:val="Heading1"/>
+      </w:pPr>
+      <w:r>
         <w:t>Outline</w:t>
       </w:r>
     </w:p>
@@ -307,24 +280,13 @@
     </w:p>
     <w:p>
       <w:pPr>
-        <w:pStyle w:val="NormalWeb"/>
-        <w:spacing w:before="0" w:beforeAutospacing="0" w:after="0" w:afterAutospacing="0"/>
-        <w:ind w:left="291"/>
-        <w:rPr>
-          <w:rFonts w:ascii="Calibri" w:hAnsi="Calibri"/>
-          <w:color w:val="1E4E79"/>
-          <w:sz w:val="32"/>
-          <w:szCs w:val="32"/>
-        </w:rPr>
-      </w:pPr>
-      <w:r>
-        <w:rPr>
-          <w:rFonts w:ascii="Calibri" w:hAnsi="Calibri"/>
-          <w:color w:val="1E4E79"/>
-          <w:sz w:val="32"/>
-          <w:szCs w:val="32"/>
-        </w:rPr>
-        <w:t>Install Git</w:t>
+        <w:pStyle w:val="Heading1"/>
+      </w:pPr>
+      <w:r>
+        <w:t>Install</w:t>
+      </w:r>
+      <w:r>
+        <w:t xml:space="preserve"> Git</w:t>
       </w:r>
     </w:p>
     <w:p>
@@ -516,48 +478,50 @@
     </w:p>
     <w:p>
       <w:pPr>
-        <w:pStyle w:val="NormalWeb"/>
-        <w:spacing w:before="0" w:beforeAutospacing="0" w:after="0" w:afterAutospacing="0"/>
-        <w:ind w:left="291"/>
-        <w:rPr>
-          <w:rFonts w:ascii="Calibri" w:hAnsi="Calibri"/>
-          <w:color w:val="2E75B5"/>
-          <w:sz w:val="28"/>
-          <w:szCs w:val="28"/>
-        </w:rPr>
-      </w:pPr>
-      <w:r>
-        <w:rPr>
-          <w:rFonts w:ascii="Calibri" w:hAnsi="Calibri"/>
-          <w:color w:val="2E75B5"/>
-          <w:sz w:val="28"/>
-          <w:szCs w:val="28"/>
-        </w:rPr>
+        <w:pStyle w:val="Heading2"/>
+      </w:pPr>
+      <w:r>
         <w:t>Optional Git GUI</w:t>
       </w:r>
-      <w:bookmarkStart w:id="0" w:name="_GoBack"/>
-      <w:bookmarkEnd w:id="0"/>
-    </w:p>
-    <w:p>
-      <w:pPr>
-        <w:pStyle w:val="NormalWeb"/>
-        <w:spacing w:before="0" w:beforeAutospacing="0" w:after="0" w:afterAutospacing="0"/>
-        <w:ind w:left="291"/>
-        <w:rPr>
-          <w:rFonts w:ascii="Calibri" w:hAnsi="Calibri"/>
-          <w:color w:val="000000"/>
-          <w:sz w:val="22"/>
-          <w:szCs w:val="22"/>
-        </w:rPr>
-      </w:pPr>
-      <w:r>
-        <w:rPr>
-          <w:rFonts w:ascii="Calibri" w:hAnsi="Calibri"/>
-          <w:color w:val="000000"/>
-          <w:sz w:val="22"/>
-          <w:szCs w:val="22"/>
-        </w:rPr>
-        <w:t>If you want a GUI for working with Git, the best I have found is SourceTree:</w:t>
+    </w:p>
+    <w:p>
+      <w:pPr>
+        <w:pStyle w:val="NormalWeb"/>
+        <w:spacing w:before="0" w:beforeAutospacing="0" w:after="0" w:afterAutospacing="0"/>
+        <w:ind w:left="291"/>
+        <w:rPr>
+          <w:rFonts w:ascii="Calibri" w:hAnsi="Calibri"/>
+          <w:color w:val="000000"/>
+          <w:sz w:val="22"/>
+          <w:szCs w:val="22"/>
+        </w:rPr>
+      </w:pPr>
+      <w:r>
+        <w:rPr>
+          <w:rFonts w:ascii="Calibri" w:hAnsi="Calibri"/>
+          <w:color w:val="000000"/>
+          <w:sz w:val="22"/>
+          <w:szCs w:val="22"/>
+        </w:rPr>
+        <w:t xml:space="preserve">If you want a </w:t>
+      </w:r>
+      <w:r>
+        <w:rPr>
+          <w:rFonts w:ascii="Calibri" w:hAnsi="Calibri"/>
+          <w:color w:val="000000"/>
+          <w:sz w:val="22"/>
+          <w:szCs w:val="22"/>
+        </w:rPr>
+        <w:t xml:space="preserve">Windows </w:t>
+      </w:r>
+      <w:r>
+        <w:rPr>
+          <w:rFonts w:ascii="Calibri" w:hAnsi="Calibri"/>
+          <w:color w:val="000000"/>
+          <w:sz w:val="22"/>
+          <w:szCs w:val="22"/>
+        </w:rPr>
+        <w:t>GUI for working with Git, the best I have found is SourceTree:</w:t>
       </w:r>
     </w:p>
     <w:p>
@@ -608,23 +572,9 @@
     </w:p>
     <w:p>
       <w:pPr>
-        <w:pStyle w:val="NormalWeb"/>
-        <w:spacing w:before="0" w:beforeAutospacing="0" w:after="0" w:afterAutospacing="0"/>
-        <w:ind w:left="291"/>
-        <w:rPr>
-          <w:rFonts w:ascii="Calibri" w:hAnsi="Calibri"/>
-          <w:color w:val="1E4E79"/>
-          <w:sz w:val="32"/>
-          <w:szCs w:val="32"/>
-        </w:rPr>
-      </w:pPr>
-      <w:r>
-        <w:rPr>
-          <w:rFonts w:ascii="Calibri" w:hAnsi="Calibri"/>
-          <w:color w:val="1E4E79"/>
-          <w:sz w:val="32"/>
-          <w:szCs w:val="32"/>
-        </w:rPr>
+        <w:pStyle w:val="Heading1"/>
+      </w:pPr>
+      <w:r>
         <w:t>Install Anaconda</w:t>
       </w:r>
     </w:p>
@@ -987,23 +937,10 @@
     </w:p>
     <w:p>
       <w:pPr>
-        <w:pStyle w:val="NormalWeb"/>
-        <w:spacing w:before="0" w:beforeAutospacing="0" w:after="0" w:afterAutospacing="0"/>
-        <w:ind w:left="291"/>
-        <w:rPr>
-          <w:rFonts w:ascii="Calibri" w:hAnsi="Calibri"/>
-          <w:color w:val="1E4E79"/>
-          <w:sz w:val="32"/>
-          <w:szCs w:val="32"/>
-        </w:rPr>
-      </w:pPr>
-      <w:r>
-        <w:rPr>
-          <w:rFonts w:ascii="Calibri" w:hAnsi="Calibri"/>
-          <w:color w:val="1E4E79"/>
-          <w:sz w:val="32"/>
-          <w:szCs w:val="32"/>
-        </w:rPr>
+        <w:pStyle w:val="Heading2"/>
+      </w:pPr>
+      <w:r>
+        <w:lastRenderedPageBreak/>
         <w:t>Optional - Python IDE</w:t>
       </w:r>
     </w:p>
@@ -1090,7 +1027,6 @@
           <w:sz w:val="22"/>
           <w:szCs w:val="22"/>
         </w:rPr>
-        <w:lastRenderedPageBreak/>
         <w:t xml:space="preserve">If you have Visual Studio, then </w:t>
       </w:r>
       <w:hyperlink r:id="rId14" w:history="1">
@@ -1200,60 +1136,86 @@
     </w:p>
     <w:p>
       <w:pPr>
-        <w:pStyle w:val="NormalWeb"/>
-        <w:spacing w:before="0" w:beforeAutospacing="0" w:after="0" w:afterAutospacing="0"/>
-        <w:ind w:left="291"/>
-        <w:rPr>
-          <w:rFonts w:ascii="Calibri" w:hAnsi="Calibri"/>
-          <w:color w:val="1E4E79"/>
-          <w:sz w:val="32"/>
-          <w:szCs w:val="32"/>
-        </w:rPr>
-      </w:pPr>
-      <w:r>
-        <w:rPr>
-          <w:rFonts w:ascii="Calibri" w:hAnsi="Calibri"/>
-          <w:color w:val="1E4E79"/>
-          <w:sz w:val="32"/>
-          <w:szCs w:val="32"/>
-        </w:rPr>
-        <w:t>Fix for IPython Notebooks on CSIRO Windows Systems</w:t>
-      </w:r>
-    </w:p>
-    <w:p>
-      <w:pPr>
-        <w:pStyle w:val="NormalWeb"/>
-        <w:spacing w:before="0" w:beforeAutospacing="0" w:after="0" w:afterAutospacing="0"/>
-        <w:ind w:left="291"/>
-        <w:rPr>
-          <w:rFonts w:ascii="Calibri" w:hAnsi="Calibri"/>
-          <w:color w:val="000000"/>
-          <w:sz w:val="22"/>
-          <w:szCs w:val="22"/>
-        </w:rPr>
-      </w:pPr>
-      <w:r>
-        <w:rPr>
-          <w:rFonts w:ascii="Calibri" w:hAnsi="Calibri"/>
-          <w:color w:val="000000"/>
-          <w:sz w:val="22"/>
-          <w:szCs w:val="22"/>
-        </w:rPr>
-        <w:t>Open the following directory in File Explorer:</w:t>
-      </w:r>
-    </w:p>
-    <w:p>
-      <w:pPr>
-        <w:pStyle w:val="NormalWeb"/>
-        <w:spacing w:before="0" w:beforeAutospacing="0" w:after="0" w:afterAutospacing="0"/>
-        <w:ind w:left="291"/>
-        <w:rPr>
-          <w:rFonts w:ascii="Calibri" w:hAnsi="Calibri"/>
-          <w:color w:val="000000"/>
-          <w:sz w:val="22"/>
-          <w:szCs w:val="22"/>
-        </w:rPr>
-      </w:pPr>
+        <w:pStyle w:val="Heading1"/>
+      </w:pPr>
+      <w:r>
+        <w:t>Fix for IPython</w:t>
+      </w:r>
+      <w:r>
+        <w:t>/</w:t>
+      </w:r>
+      <w:proofErr w:type="spellStart"/>
+      <w:r>
+        <w:t>Jupyter</w:t>
+      </w:r>
+      <w:proofErr w:type="spellEnd"/>
+      <w:r>
+        <w:t xml:space="preserve"> Notebooks on CSIRO Windows Systems</w:t>
+      </w:r>
+    </w:p>
+    <w:p>
+      <w:pPr>
+        <w:pStyle w:val="NormalWeb"/>
+        <w:spacing w:before="0" w:after="0"/>
+        <w:ind w:left="291"/>
+        <w:rPr>
+          <w:rFonts w:ascii="Calibri" w:hAnsi="Calibri"/>
+          <w:color w:val="000000"/>
+          <w:sz w:val="22"/>
+          <w:szCs w:val="22"/>
+        </w:rPr>
+      </w:pPr>
+      <w:r>
+        <w:rPr>
+          <w:rFonts w:ascii="Calibri" w:hAnsi="Calibri"/>
+          <w:color w:val="000000"/>
+          <w:sz w:val="22"/>
+          <w:szCs w:val="22"/>
+        </w:rPr>
+        <w:t>If you have tried running IPython Notebooks on your CSIRO Windows PC, you may have noticed that it simply doesn't work. Instead the browser stops responding as soon as you launch a notebook. The problem is a port conflict between the VNC Server instance used for remote administration of Windows PCs and one of the libraries used by IPython Notebooks. </w:t>
+      </w:r>
+    </w:p>
+    <w:p>
+      <w:pPr>
+        <w:pStyle w:val="NormalWeb"/>
+        <w:spacing w:before="0" w:after="0"/>
+        <w:ind w:left="291"/>
+        <w:rPr>
+          <w:rFonts w:ascii="Calibri" w:hAnsi="Calibri"/>
+          <w:color w:val="000000"/>
+          <w:sz w:val="22"/>
+          <w:szCs w:val="22"/>
+        </w:rPr>
+      </w:pPr>
+      <w:r>
+        <w:rPr>
+          <w:rFonts w:ascii="Calibri" w:hAnsi="Calibri"/>
+          <w:color w:val="000000"/>
+          <w:sz w:val="22"/>
+          <w:szCs w:val="22"/>
+        </w:rPr>
+        <w:t>Until a fix works its way through the open source pipeline, the IM&amp;T Desktops team have developed a workaround for this issue. Simply run the following script to change the VNC Server port on your PC</w:t>
+      </w:r>
+      <w:proofErr w:type="gramStart"/>
+      <w:r>
+        <w:rPr>
+          <w:rFonts w:ascii="Calibri" w:hAnsi="Calibri"/>
+          <w:color w:val="000000"/>
+          <w:sz w:val="22"/>
+          <w:szCs w:val="22"/>
+        </w:rPr>
+        <w:t>:</w:t>
+      </w:r>
+      <w:proofErr w:type="gramEnd"/>
+      <w:r>
+        <w:rPr>
+          <w:rFonts w:ascii="Calibri" w:hAnsi="Calibri"/>
+          <w:color w:val="000000"/>
+          <w:sz w:val="22"/>
+          <w:szCs w:val="22"/>
+        </w:rPr>
+        <w:br/>
+      </w:r>
       <w:hyperlink r:id="rId15" w:history="1">
         <w:r>
           <w:rPr>
@@ -1262,7 +1224,7 @@
             <w:sz w:val="22"/>
             <w:szCs w:val="22"/>
           </w:rPr>
-          <w:t>\\ds.csiro.au\resources\Scripts\IPython-VNCport-fix\</w:t>
+          <w:t>\\ds.csiro.au\resources\Scripts\IPython-VNCport-fix\IPythonNotebookFix.bat</w:t>
         </w:r>
       </w:hyperlink>
     </w:p>
@@ -1285,72 +1247,6 @@
           <w:sz w:val="22"/>
           <w:szCs w:val="22"/>
         </w:rPr>
-        <w:t> </w:t>
-      </w:r>
-    </w:p>
-    <w:p>
-      <w:pPr>
-        <w:pStyle w:val="NormalWeb"/>
-        <w:spacing w:before="0" w:beforeAutospacing="0" w:after="0" w:afterAutospacing="0"/>
-        <w:ind w:left="291"/>
-        <w:rPr>
-          <w:rFonts w:ascii="Calibri" w:hAnsi="Calibri"/>
-          <w:color w:val="000000"/>
-          <w:sz w:val="22"/>
-          <w:szCs w:val="22"/>
-        </w:rPr>
-      </w:pPr>
-      <w:r>
-        <w:rPr>
-          <w:rFonts w:ascii="Calibri" w:hAnsi="Calibri"/>
-          <w:color w:val="000000"/>
-          <w:sz w:val="22"/>
-          <w:szCs w:val="22"/>
-        </w:rPr>
-        <w:t>Shift-Right-Click on IPythonNotebookFix.bat and select "Run as Administrator".</w:t>
-      </w:r>
-    </w:p>
-    <w:p>
-      <w:pPr>
-        <w:pStyle w:val="NormalWeb"/>
-        <w:spacing w:before="0" w:beforeAutospacing="0" w:after="0" w:afterAutospacing="0"/>
-        <w:ind w:left="291"/>
-        <w:rPr>
-          <w:rFonts w:ascii="Calibri" w:hAnsi="Calibri"/>
-          <w:color w:val="000000"/>
-          <w:sz w:val="22"/>
-          <w:szCs w:val="22"/>
-        </w:rPr>
-      </w:pPr>
-      <w:r>
-        <w:rPr>
-          <w:rFonts w:ascii="Calibri" w:hAnsi="Calibri"/>
-          <w:color w:val="000000"/>
-          <w:sz w:val="22"/>
-          <w:szCs w:val="22"/>
-        </w:rPr>
-        <w:t> </w:t>
-      </w:r>
-    </w:p>
-    <w:p>
-      <w:pPr>
-        <w:pStyle w:val="NormalWeb"/>
-        <w:spacing w:before="0" w:beforeAutospacing="0" w:after="0" w:afterAutospacing="0"/>
-        <w:ind w:left="291"/>
-        <w:rPr>
-          <w:rFonts w:ascii="Calibri" w:hAnsi="Calibri"/>
-          <w:color w:val="000000"/>
-          <w:sz w:val="22"/>
-          <w:szCs w:val="22"/>
-        </w:rPr>
-      </w:pPr>
-      <w:r>
-        <w:rPr>
-          <w:rFonts w:ascii="Calibri" w:hAnsi="Calibri"/>
-          <w:color w:val="000000"/>
-          <w:sz w:val="22"/>
-          <w:szCs w:val="22"/>
-        </w:rPr>
         <w:t>This adjusts the port used by VNC Server so that it no longer conflicts with the IPython Notebook server.</w:t>
       </w:r>
     </w:p>
@@ -1361,40 +1257,39 @@
         <w:ind w:left="291"/>
         <w:rPr>
           <w:rFonts w:ascii="Calibri" w:hAnsi="Calibri"/>
-          <w:color w:val="1F497D"/>
-          <w:sz w:val="22"/>
-          <w:szCs w:val="22"/>
-        </w:rPr>
-      </w:pPr>
-      <w:r>
-        <w:rPr>
-          <w:rFonts w:ascii="Calibri" w:hAnsi="Calibri"/>
-          <w:color w:val="1F497D"/>
-          <w:sz w:val="22"/>
-          <w:szCs w:val="22"/>
-        </w:rPr>
-        <w:t> </w:t>
-      </w:r>
-    </w:p>
-    <w:p>
-      <w:pPr>
-        <w:pStyle w:val="NormalWeb"/>
-        <w:spacing w:before="0" w:beforeAutospacing="0" w:after="0" w:afterAutospacing="0"/>
-        <w:ind w:left="291"/>
-        <w:rPr>
-          <w:rFonts w:ascii="Calibri" w:hAnsi="Calibri"/>
-          <w:color w:val="1E4E79"/>
-          <w:sz w:val="32"/>
-          <w:szCs w:val="32"/>
-        </w:rPr>
-      </w:pPr>
-      <w:r>
-        <w:rPr>
-          <w:rFonts w:ascii="Calibri" w:hAnsi="Calibri"/>
-          <w:color w:val="1E4E79"/>
-          <w:sz w:val="32"/>
-          <w:szCs w:val="32"/>
-        </w:rPr>
+          <w:color w:val="000000"/>
+          <w:sz w:val="22"/>
+          <w:szCs w:val="22"/>
+        </w:rPr>
+      </w:pPr>
+    </w:p>
+    <w:p>
+      <w:pPr>
+        <w:pStyle w:val="NormalWeb"/>
+        <w:spacing w:before="0" w:beforeAutospacing="0" w:after="0" w:afterAutospacing="0"/>
+        <w:ind w:left="291"/>
+        <w:rPr>
+          <w:rFonts w:ascii="Calibri" w:hAnsi="Calibri"/>
+          <w:color w:val="000000"/>
+          <w:sz w:val="22"/>
+          <w:szCs w:val="22"/>
+        </w:rPr>
+      </w:pPr>
+      <w:r>
+        <w:rPr>
+          <w:rFonts w:ascii="Calibri" w:hAnsi="Calibri"/>
+          <w:color w:val="000000"/>
+          <w:sz w:val="22"/>
+          <w:szCs w:val="22"/>
+        </w:rPr>
+        <w:t>You only need to run this script once. If you have already run it in the past, then running it again is still safe.</w:t>
+      </w:r>
+    </w:p>
+    <w:p>
+      <w:pPr>
+        <w:pStyle w:val="Heading1"/>
+      </w:pPr>
+      <w:r>
         <w:t>Clone the Code Repositories</w:t>
       </w:r>
     </w:p>
@@ -1417,21 +1312,31 @@
           <w:sz w:val="22"/>
           <w:szCs w:val="22"/>
         </w:rPr>
-        <w:t>The required repositories are:</w:t>
-      </w:r>
-    </w:p>
-    <w:p>
-      <w:pPr>
-        <w:pStyle w:val="NormalWeb"/>
-        <w:spacing w:before="0" w:beforeAutospacing="0" w:after="0" w:afterAutospacing="0"/>
-        <w:ind w:left="291"/>
-        <w:rPr>
-          <w:rFonts w:ascii="Calibri" w:hAnsi="Calibri"/>
-          <w:color w:val="000000"/>
-          <w:sz w:val="22"/>
-          <w:szCs w:val="22"/>
-        </w:rPr>
-      </w:pPr>
+        <w:t xml:space="preserve">The required repositories are all contained in a project on CSIRO’s </w:t>
+      </w:r>
+      <w:proofErr w:type="spellStart"/>
+      <w:r>
+        <w:rPr>
+          <w:rFonts w:ascii="Calibri" w:hAnsi="Calibri"/>
+          <w:color w:val="000000"/>
+          <w:sz w:val="22"/>
+          <w:szCs w:val="22"/>
+        </w:rPr>
+        <w:t>Bitbucket</w:t>
+      </w:r>
+      <w:proofErr w:type="spellEnd"/>
+      <w:r>
+        <w:rPr>
+          <w:rFonts w:ascii="Calibri" w:hAnsi="Calibri"/>
+          <w:color w:val="000000"/>
+          <w:sz w:val="22"/>
+          <w:szCs w:val="22"/>
+        </w:rPr>
+        <w:t xml:space="preserve"> server:</w:t>
+      </w:r>
+      <w:r>
+        <w:t xml:space="preserve"> </w:t>
+      </w:r>
       <w:hyperlink r:id="rId16" w:history="1">
         <w:r>
           <w:rPr>
@@ -1440,23 +1345,75 @@
             <w:sz w:val="22"/>
             <w:szCs w:val="22"/>
           </w:rPr>
-          <w:t>https://stash.csiro.au/users/col52j/repos/bioopti/browse</w:t>
+          <w:t>https://bitbucket.csiro.au/projects/SAM</w:t>
         </w:r>
       </w:hyperlink>
-    </w:p>
-    <w:p>
-      <w:pPr>
-        <w:pStyle w:val="NormalWeb"/>
-        <w:spacing w:before="0" w:beforeAutospacing="0" w:after="0" w:afterAutospacing="0"/>
-        <w:ind w:left="291"/>
-        <w:rPr>
-          <w:rFonts w:ascii="Calibri" w:hAnsi="Calibri"/>
-          <w:color w:val="000000"/>
-          <w:sz w:val="22"/>
-          <w:szCs w:val="22"/>
-        </w:rPr>
-      </w:pPr>
+      <w:r>
+        <w:rPr>
+          <w:rFonts w:ascii="Calibri" w:hAnsi="Calibri"/>
+          <w:color w:val="000000"/>
+          <w:sz w:val="22"/>
+          <w:szCs w:val="22"/>
+        </w:rPr>
+        <w:t xml:space="preserve"> </w:t>
+      </w:r>
+    </w:p>
+    <w:p>
+      <w:pPr>
+        <w:pStyle w:val="NormalWeb"/>
+        <w:spacing w:before="0" w:beforeAutospacing="0" w:after="0" w:afterAutospacing="0"/>
+        <w:ind w:left="291"/>
+        <w:rPr>
+          <w:rFonts w:ascii="Calibri" w:hAnsi="Calibri"/>
+          <w:color w:val="000000"/>
+          <w:sz w:val="22"/>
+          <w:szCs w:val="22"/>
+        </w:rPr>
+      </w:pPr>
+    </w:p>
+    <w:p>
+      <w:pPr>
+        <w:pStyle w:val="NormalWeb"/>
+        <w:spacing w:before="0" w:beforeAutospacing="0" w:after="0" w:afterAutospacing="0"/>
+        <w:ind w:left="291"/>
+        <w:rPr>
+          <w:rFonts w:ascii="Calibri" w:hAnsi="Calibri"/>
+          <w:color w:val="000000"/>
+          <w:sz w:val="22"/>
+          <w:szCs w:val="22"/>
+        </w:rPr>
+      </w:pPr>
+      <w:r>
+        <w:rPr>
+          <w:rFonts w:ascii="Calibri" w:hAnsi="Calibri"/>
+          <w:color w:val="000000"/>
+          <w:sz w:val="22"/>
+          <w:szCs w:val="22"/>
+        </w:rPr>
+        <w:t xml:space="preserve">Running </w:t>
+      </w:r>
+      <w:proofErr w:type="spellStart"/>
+      <w:r>
+        <w:rPr>
+          <w:rFonts w:ascii="Calibri" w:hAnsi="Calibri"/>
+          <w:color w:val="000000"/>
+          <w:sz w:val="22"/>
+          <w:szCs w:val="22"/>
+        </w:rPr>
+        <w:t>Bioopti</w:t>
+      </w:r>
+      <w:proofErr w:type="spellEnd"/>
+      <w:r>
+        <w:rPr>
+          <w:rFonts w:ascii="Calibri" w:hAnsi="Calibri"/>
+          <w:color w:val="000000"/>
+          <w:sz w:val="22"/>
+          <w:szCs w:val="22"/>
+        </w:rPr>
+        <w:t xml:space="preserve"> and Sambuca requires the </w:t>
+      </w:r>
       <w:hyperlink r:id="rId17" w:history="1">
+        <w:proofErr w:type="spellStart"/>
         <w:r>
           <w:rPr>
             <w:rStyle w:val="Hyperlink"/>
@@ -1464,9 +1421,85 @@
             <w:sz w:val="22"/>
             <w:szCs w:val="22"/>
           </w:rPr>
-          <w:t>https://stash.csiro.au/users/col52j/repos/sambuca/browse</w:t>
+          <w:t>bioopti</w:t>
         </w:r>
+        <w:proofErr w:type="spellEnd"/>
       </w:hyperlink>
+      <w:r>
+        <w:rPr>
+          <w:rFonts w:ascii="Calibri" w:hAnsi="Calibri"/>
+          <w:color w:val="000000"/>
+          <w:sz w:val="22"/>
+          <w:szCs w:val="22"/>
+        </w:rPr>
+        <w:t xml:space="preserve">, </w:t>
+      </w:r>
+      <w:hyperlink r:id="rId18" w:history="1">
+        <w:proofErr w:type="spellStart"/>
+        <w:r>
+          <w:rPr>
+            <w:rStyle w:val="Hyperlink"/>
+            <w:rFonts w:ascii="Calibri" w:hAnsi="Calibri"/>
+            <w:sz w:val="22"/>
+            <w:szCs w:val="22"/>
+          </w:rPr>
+          <w:t>bioopti_data</w:t>
+        </w:r>
+        <w:proofErr w:type="spellEnd"/>
+      </w:hyperlink>
+      <w:r>
+        <w:rPr>
+          <w:rFonts w:ascii="Calibri" w:hAnsi="Calibri"/>
+          <w:color w:val="000000"/>
+          <w:sz w:val="22"/>
+          <w:szCs w:val="22"/>
+        </w:rPr>
+        <w:t xml:space="preserve">, </w:t>
+      </w:r>
+      <w:hyperlink r:id="rId19" w:history="1">
+        <w:proofErr w:type="spellStart"/>
+        <w:r>
+          <w:rPr>
+            <w:rStyle w:val="Hyperlink"/>
+            <w:rFonts w:ascii="Calibri" w:hAnsi="Calibri"/>
+            <w:sz w:val="22"/>
+            <w:szCs w:val="22"/>
+          </w:rPr>
+          <w:t>sambuca</w:t>
+        </w:r>
+        <w:proofErr w:type="spellEnd"/>
+      </w:hyperlink>
+      <w:r>
+        <w:rPr>
+          <w:rFonts w:ascii="Calibri" w:hAnsi="Calibri"/>
+          <w:color w:val="000000"/>
+          <w:sz w:val="22"/>
+          <w:szCs w:val="22"/>
+        </w:rPr>
+        <w:t xml:space="preserve">, and </w:t>
+      </w:r>
+      <w:hyperlink r:id="rId20" w:history="1">
+        <w:proofErr w:type="spellStart"/>
+        <w:r>
+          <w:rPr>
+            <w:rStyle w:val="Hyperlink"/>
+            <w:rFonts w:ascii="Calibri" w:hAnsi="Calibri"/>
+            <w:sz w:val="22"/>
+            <w:szCs w:val="22"/>
+          </w:rPr>
+          <w:t>sambuca_core</w:t>
+        </w:r>
+        <w:proofErr w:type="spellEnd"/>
+      </w:hyperlink>
+      <w:r>
+        <w:rPr>
+          <w:rFonts w:ascii="Calibri" w:hAnsi="Calibri"/>
+          <w:color w:val="000000"/>
+          <w:sz w:val="22"/>
+          <w:szCs w:val="22"/>
+        </w:rPr>
+        <w:t xml:space="preserve"> repositories.</w:t>
+      </w:r>
     </w:p>
     <w:p>
       <w:pPr>
@@ -1725,6 +1758,7 @@
           <w:sz w:val="22"/>
           <w:szCs w:val="22"/>
         </w:rPr>
+        <w:lastRenderedPageBreak/>
         <w:t>In Windows File Explorer, select the directory that you want to be the parent to the Sambuca code.</w:t>
       </w:r>
     </w:p>
@@ -1937,69 +1971,53 @@
       <w:r>
         <w:rPr>
           <w:rFonts w:ascii="Calibri" w:hAnsi="Calibri"/>
-          <w:color w:val="000000"/>
-          <w:sz w:val="22"/>
-          <w:szCs w:val="22"/>
-        </w:rPr>
-        <w:t>D:\python-working\</w:t>
-      </w:r>
-    </w:p>
-    <w:p>
-      <w:pPr>
-        <w:pStyle w:val="NormalWeb"/>
-        <w:spacing w:before="0" w:beforeAutospacing="0" w:after="0" w:afterAutospacing="0"/>
-        <w:ind w:left="291"/>
-        <w:rPr>
-          <w:rFonts w:ascii="Calibri" w:hAnsi="Calibri"/>
-          <w:color w:val="000000"/>
-          <w:sz w:val="22"/>
-          <w:szCs w:val="22"/>
-        </w:rPr>
-      </w:pPr>
-      <w:r>
-        <w:rPr>
-          <w:rFonts w:ascii="Calibri" w:hAnsi="Calibri"/>
-          <w:color w:val="000000"/>
-          <w:sz w:val="22"/>
-          <w:szCs w:val="22"/>
-        </w:rPr>
-        <w:t>D:\python-working\sambuca</w:t>
-      </w:r>
-    </w:p>
-    <w:p>
-      <w:pPr>
-        <w:pStyle w:val="NormalWeb"/>
-        <w:spacing w:before="0" w:beforeAutospacing="0" w:after="0" w:afterAutospacing="0"/>
-        <w:ind w:left="291"/>
-        <w:rPr>
-          <w:rFonts w:ascii="Calibri" w:hAnsi="Calibri"/>
-          <w:color w:val="000000"/>
-          <w:sz w:val="22"/>
-          <w:szCs w:val="22"/>
-        </w:rPr>
-      </w:pPr>
-      <w:r>
-        <w:rPr>
-          <w:rFonts w:ascii="Calibri" w:hAnsi="Calibri"/>
-          <w:color w:val="000000"/>
-          <w:sz w:val="22"/>
-          <w:szCs w:val="22"/>
-        </w:rPr>
-        <w:t>D:\python-working\bioopti</w:t>
-      </w:r>
-    </w:p>
-    <w:p>
-      <w:pPr>
-        <w:pStyle w:val="NormalWeb"/>
-        <w:spacing w:before="0" w:beforeAutospacing="0" w:after="0" w:afterAutospacing="0"/>
-        <w:ind w:left="291"/>
-        <w:rPr>
-          <w:rFonts w:ascii="Calibri" w:hAnsi="Calibri"/>
-          <w:color w:val="000000"/>
-          <w:sz w:val="22"/>
-          <w:szCs w:val="22"/>
-        </w:rPr>
-      </w:pPr>
+          <w:noProof/>
+          <w:color w:val="000000"/>
+          <w:sz w:val="22"/>
+          <w:szCs w:val="22"/>
+        </w:rPr>
+        <w:drawing>
+          <wp:inline distT="0" distB="0" distL="0" distR="0">
+            <wp:extent cx="1438476" cy="1019317"/>
+            <wp:effectExtent l="0" t="0" r="9525" b="9525"/>
+            <wp:docPr id="1" name="Picture 1"/>
+            <wp:cNvGraphicFramePr>
+              <a:graphicFrameLocks xmlns:a="http://schemas.openxmlformats.org/drawingml/2006/main" noChangeAspect="1"/>
+            </wp:cNvGraphicFramePr>
+            <a:graphic xmlns:a="http://schemas.openxmlformats.org/drawingml/2006/main">
+              <a:graphicData uri="http://schemas.openxmlformats.org/drawingml/2006/picture">
+                <pic:pic xmlns:pic="http://schemas.openxmlformats.org/drawingml/2006/picture">
+                  <pic:nvPicPr>
+                    <pic:cNvPr id="1" name="BEC7EA7.tmp"/>
+                    <pic:cNvPicPr/>
+                  </pic:nvPicPr>
+                  <pic:blipFill>
+                    <a:blip r:embed="rId21">
+                      <a:extLst>
+                        <a:ext uri="{28A0092B-C50C-407E-A947-70E740481C1C}">
+                          <a14:useLocalDpi xmlns:a14="http://schemas.microsoft.com/office/drawing/2010/main" val="0"/>
+                        </a:ext>
+                      </a:extLst>
+                    </a:blip>
+                    <a:stretch>
+                      <a:fillRect/>
+                    </a:stretch>
+                  </pic:blipFill>
+                  <pic:spPr>
+                    <a:xfrm>
+                      <a:off x="0" y="0"/>
+                      <a:ext cx="1438476" cy="1019317"/>
+                    </a:xfrm>
+                    <a:prstGeom prst="rect">
+                      <a:avLst/>
+                    </a:prstGeom>
+                  </pic:spPr>
+                </pic:pic>
+              </a:graphicData>
+            </a:graphic>
+          </wp:inline>
+        </w:drawing>
+      </w:r>
       <w:r>
         <w:rPr>
           <w:rFonts w:ascii="Calibri" w:hAnsi="Calibri"/>
@@ -2009,26 +2027,14 @@
         </w:rPr>
         <w:t> </w:t>
       </w:r>
-    </w:p>
-    <w:p>
-      <w:pPr>
-        <w:pStyle w:val="NormalWeb"/>
-        <w:spacing w:before="0" w:beforeAutospacing="0" w:after="0" w:afterAutospacing="0"/>
-        <w:ind w:left="291"/>
-        <w:rPr>
-          <w:rFonts w:ascii="Calibri" w:hAnsi="Calibri"/>
-          <w:color w:val="1E4E79"/>
-          <w:sz w:val="32"/>
-          <w:szCs w:val="32"/>
-        </w:rPr>
-      </w:pPr>
-      <w:r>
-        <w:rPr>
-          <w:rFonts w:ascii="Calibri" w:hAnsi="Calibri"/>
-          <w:color w:val="1E4E79"/>
-          <w:sz w:val="32"/>
-          <w:szCs w:val="32"/>
-        </w:rPr>
+      <w:bookmarkStart w:id="0" w:name="_GoBack"/>
+      <w:bookmarkEnd w:id="0"/>
+    </w:p>
+    <w:p>
+      <w:pPr>
+        <w:pStyle w:val="Heading1"/>
+      </w:pPr>
+      <w:r>
         <w:t>Create Anaconda Environments</w:t>
       </w:r>
     </w:p>
@@ -2051,7 +2057,6 @@
           <w:sz w:val="22"/>
           <w:szCs w:val="22"/>
         </w:rPr>
-        <w:lastRenderedPageBreak/>
         <w:t>Python environments must be used for Sambuca and Bioopti. They cannot use the default Anaconda environment due to the requirement for some custom packages (to address issues in some Anaconda packages).</w:t>
       </w:r>
     </w:p>
@@ -2293,7 +2298,7 @@
           <w:szCs w:val="22"/>
         </w:rPr>
       </w:pPr>
-      <w:hyperlink r:id="rId18" w:anchor="matplotlib" w:history="1">
+      <w:hyperlink r:id="rId22" w:anchor="matplotlib" w:history="1">
         <w:r>
           <w:rPr>
             <w:rStyle w:val="Hyperlink"/>
@@ -2329,7 +2334,7 @@
           <w:szCs w:val="22"/>
         </w:rPr>
       </w:pPr>
-      <w:hyperlink r:id="rId19" w:anchor="pil" w:history="1">
+      <w:hyperlink r:id="rId23" w:anchor="pil" w:history="1">
         <w:r>
           <w:rPr>
             <w:rStyle w:val="Hyperlink"/>
@@ -2503,7 +2508,17 @@
           <w:sz w:val="22"/>
           <w:szCs w:val="22"/>
         </w:rPr>
-        <w:t>Repeat those two commands for bioopti. The first command uses pip to install the remaining packages that were not installed with conda, while the second installs the sambuca and bioopti packages in develop mode, which means that any changes to the source are immediately reflected in the installed package seen by other Python code.</w:t>
+        <w:t xml:space="preserve">Repeat those two commands for bioopti. The first command uses pip to install the remaining packages that were not installed with conda, while the second installs the sambuca and bioopti packages in develop mode, which means that any changes to </w:t>
+      </w:r>
+      <w:r>
+        <w:rPr>
+          <w:rFonts w:ascii="Calibri" w:eastAsia="Times New Roman" w:hAnsi="Calibri"/>
+          <w:color w:val="000000"/>
+          <w:sz w:val="22"/>
+          <w:szCs w:val="22"/>
+        </w:rPr>
+        <w:lastRenderedPageBreak/>
+        <w:t>the source are immediately reflected in the installed package seen by other Python code.</w:t>
       </w:r>
     </w:p>
     <w:p>
@@ -2573,23 +2588,9 @@
     </w:p>
     <w:p>
       <w:pPr>
-        <w:pStyle w:val="NormalWeb"/>
-        <w:spacing w:before="0" w:beforeAutospacing="0" w:after="0" w:afterAutospacing="0"/>
-        <w:ind w:left="291"/>
-        <w:rPr>
-          <w:rFonts w:ascii="Calibri" w:hAnsi="Calibri"/>
-          <w:color w:val="1E4E79"/>
-          <w:sz w:val="32"/>
-          <w:szCs w:val="32"/>
-        </w:rPr>
-      </w:pPr>
-      <w:r>
-        <w:rPr>
-          <w:rFonts w:ascii="Calibri" w:hAnsi="Calibri"/>
-          <w:color w:val="1E4E79"/>
-          <w:sz w:val="32"/>
-          <w:szCs w:val="32"/>
-        </w:rPr>
+        <w:pStyle w:val="Heading1"/>
+      </w:pPr>
+      <w:r>
         <w:t>Test your Installation</w:t>
       </w:r>
     </w:p>
@@ -3731,10 +3732,72 @@
       <w:szCs w:val="24"/>
     </w:rPr>
   </w:style>
+  <w:style w:type="paragraph" w:styleId="Heading1">
+    <w:name w:val="heading 1"/>
+    <w:basedOn w:val="Normal"/>
+    <w:next w:val="Normal"/>
+    <w:link w:val="Heading1Char"/>
+    <w:uiPriority w:val="9"/>
+    <w:qFormat/>
+    <w:rsid w:val="009418EE"/>
+    <w:pPr>
+      <w:keepNext/>
+      <w:keepLines/>
+      <w:spacing w:before="240"/>
+      <w:outlineLvl w:val="0"/>
+    </w:pPr>
+    <w:rPr>
+      <w:rFonts w:asciiTheme="majorHAnsi" w:eastAsiaTheme="majorEastAsia" w:hAnsiTheme="majorHAnsi" w:cstheme="majorBidi"/>
+      <w:color w:val="2E74B5" w:themeColor="accent1" w:themeShade="BF"/>
+      <w:sz w:val="32"/>
+      <w:szCs w:val="32"/>
+    </w:rPr>
+  </w:style>
+  <w:style w:type="paragraph" w:styleId="Heading2">
+    <w:name w:val="heading 2"/>
+    <w:basedOn w:val="Normal"/>
+    <w:next w:val="Normal"/>
+    <w:link w:val="Heading2Char"/>
+    <w:uiPriority w:val="9"/>
+    <w:unhideWhenUsed/>
+    <w:qFormat/>
+    <w:rsid w:val="009418EE"/>
+    <w:pPr>
+      <w:keepNext/>
+      <w:keepLines/>
+      <w:spacing w:before="40"/>
+      <w:outlineLvl w:val="1"/>
+    </w:pPr>
+    <w:rPr>
+      <w:rFonts w:asciiTheme="majorHAnsi" w:eastAsiaTheme="majorEastAsia" w:hAnsiTheme="majorHAnsi" w:cstheme="majorBidi"/>
+      <w:color w:val="2E74B5" w:themeColor="accent1" w:themeShade="BF"/>
+      <w:sz w:val="26"/>
+      <w:szCs w:val="26"/>
+    </w:rPr>
+  </w:style>
+  <w:style w:type="paragraph" w:styleId="Heading3">
+    <w:name w:val="heading 3"/>
+    <w:basedOn w:val="Normal"/>
+    <w:next w:val="Normal"/>
+    <w:link w:val="Heading3Char"/>
+    <w:uiPriority w:val="9"/>
+    <w:unhideWhenUsed/>
+    <w:qFormat/>
+    <w:rsid w:val="009418EE"/>
+    <w:pPr>
+      <w:keepNext/>
+      <w:keepLines/>
+      <w:spacing w:before="40"/>
+      <w:outlineLvl w:val="2"/>
+    </w:pPr>
+    <w:rPr>
+      <w:rFonts w:asciiTheme="majorHAnsi" w:eastAsiaTheme="majorEastAsia" w:hAnsiTheme="majorHAnsi" w:cstheme="majorBidi"/>
+      <w:color w:val="1F4D78" w:themeColor="accent1" w:themeShade="7F"/>
+    </w:rPr>
+  </w:style>
   <w:style w:type="character" w:default="1" w:styleId="DefaultParagraphFont">
     <w:name w:val="Default Paragraph Font"/>
     <w:uiPriority w:val="1"/>
-    <w:semiHidden/>
     <w:unhideWhenUsed/>
   </w:style>
   <w:style w:type="table" w:default="1" w:styleId="TableNormal">
@@ -3772,7 +3835,6 @@
     <w:name w:val="Hyperlink"/>
     <w:basedOn w:val="DefaultParagraphFont"/>
     <w:uiPriority w:val="99"/>
-    <w:semiHidden/>
     <w:unhideWhenUsed/>
     <w:rPr>
       <w:color w:val="0000FF"/>
@@ -3788,6 +3850,78 @@
     <w:rPr>
       <w:color w:val="800080"/>
       <w:u w:val="single"/>
+    </w:rPr>
+  </w:style>
+  <w:style w:type="character" w:customStyle="1" w:styleId="Heading1Char">
+    <w:name w:val="Heading 1 Char"/>
+    <w:basedOn w:val="DefaultParagraphFont"/>
+    <w:link w:val="Heading1"/>
+    <w:uiPriority w:val="9"/>
+    <w:rsid w:val="009418EE"/>
+    <w:rPr>
+      <w:rFonts w:asciiTheme="majorHAnsi" w:eastAsiaTheme="majorEastAsia" w:hAnsiTheme="majorHAnsi" w:cstheme="majorBidi"/>
+      <w:color w:val="2E74B5" w:themeColor="accent1" w:themeShade="BF"/>
+      <w:sz w:val="32"/>
+      <w:szCs w:val="32"/>
+    </w:rPr>
+  </w:style>
+  <w:style w:type="character" w:customStyle="1" w:styleId="Heading2Char">
+    <w:name w:val="Heading 2 Char"/>
+    <w:basedOn w:val="DefaultParagraphFont"/>
+    <w:link w:val="Heading2"/>
+    <w:uiPriority w:val="9"/>
+    <w:rsid w:val="009418EE"/>
+    <w:rPr>
+      <w:rFonts w:asciiTheme="majorHAnsi" w:eastAsiaTheme="majorEastAsia" w:hAnsiTheme="majorHAnsi" w:cstheme="majorBidi"/>
+      <w:color w:val="2E74B5" w:themeColor="accent1" w:themeShade="BF"/>
+      <w:sz w:val="26"/>
+      <w:szCs w:val="26"/>
+    </w:rPr>
+  </w:style>
+  <w:style w:type="character" w:customStyle="1" w:styleId="Heading3Char">
+    <w:name w:val="Heading 3 Char"/>
+    <w:basedOn w:val="DefaultParagraphFont"/>
+    <w:link w:val="Heading3"/>
+    <w:uiPriority w:val="9"/>
+    <w:rsid w:val="009418EE"/>
+    <w:rPr>
+      <w:rFonts w:asciiTheme="majorHAnsi" w:eastAsiaTheme="majorEastAsia" w:hAnsiTheme="majorHAnsi" w:cstheme="majorBidi"/>
+      <w:color w:val="1F4D78" w:themeColor="accent1" w:themeShade="7F"/>
+      <w:sz w:val="24"/>
+      <w:szCs w:val="24"/>
+    </w:rPr>
+  </w:style>
+  <w:style w:type="paragraph" w:styleId="Title">
+    <w:name w:val="Title"/>
+    <w:basedOn w:val="Normal"/>
+    <w:next w:val="Normal"/>
+    <w:link w:val="TitleChar"/>
+    <w:uiPriority w:val="10"/>
+    <w:qFormat/>
+    <w:rsid w:val="009418EE"/>
+    <w:pPr>
+      <w:contextualSpacing/>
+    </w:pPr>
+    <w:rPr>
+      <w:rFonts w:asciiTheme="majorHAnsi" w:eastAsiaTheme="majorEastAsia" w:hAnsiTheme="majorHAnsi" w:cstheme="majorBidi"/>
+      <w:spacing w:val="-10"/>
+      <w:kern w:val="28"/>
+      <w:sz w:val="56"/>
+      <w:szCs w:val="56"/>
+    </w:rPr>
+  </w:style>
+  <w:style w:type="character" w:customStyle="1" w:styleId="TitleChar">
+    <w:name w:val="Title Char"/>
+    <w:basedOn w:val="DefaultParagraphFont"/>
+    <w:link w:val="Title"/>
+    <w:uiPriority w:val="10"/>
+    <w:rsid w:val="009418EE"/>
+    <w:rPr>
+      <w:rFonts w:asciiTheme="majorHAnsi" w:eastAsiaTheme="majorEastAsia" w:hAnsiTheme="majorHAnsi" w:cstheme="majorBidi"/>
+      <w:spacing w:val="-10"/>
+      <w:kern w:val="28"/>
+      <w:sz w:val="56"/>
+      <w:szCs w:val="56"/>
     </w:rPr>
   </w:style>
 </w:styles>

</xml_diff>

<commit_message>
updated windows installation procedure
</commit_message>
<xml_diff>
--- a/reference/docs/Sambuca and Bioopti on Windows.docx
+++ b/reference/docs/Sambuca and Bioopti on Windows.docx
@@ -59,16 +59,12 @@
         <w:rPr>
           <w:rFonts w:ascii="Calibri" w:hAnsi="Calibri"/>
           <w:color w:val="000000"/>
-          <w:sz w:val="22"/>
-          <w:szCs w:val="22"/>
-        </w:rPr>
-      </w:pPr>
-      <w:r>
-        <w:rPr>
-          <w:rFonts w:ascii="Calibri" w:hAnsi="Calibri"/>
-          <w:color w:val="000000"/>
-          <w:sz w:val="22"/>
-          <w:szCs w:val="22"/>
+        </w:rPr>
+      </w:pPr>
+      <w:r>
+        <w:rPr>
+          <w:rFonts w:ascii="Calibri" w:hAnsi="Calibri"/>
+          <w:color w:val="000000"/>
         </w:rPr>
         <w:t> </w:t>
       </w:r>
@@ -92,16 +88,12 @@
         <w:rPr>
           <w:rFonts w:ascii="Calibri" w:eastAsia="Times New Roman" w:hAnsi="Calibri"/>
           <w:color w:val="000000"/>
-          <w:sz w:val="22"/>
-          <w:szCs w:val="22"/>
-        </w:rPr>
-      </w:pPr>
-      <w:r>
-        <w:rPr>
-          <w:rFonts w:ascii="Calibri" w:eastAsia="Times New Roman" w:hAnsi="Calibri"/>
-          <w:color w:val="000000"/>
-          <w:sz w:val="22"/>
-          <w:szCs w:val="22"/>
+        </w:rPr>
+      </w:pPr>
+      <w:r>
+        <w:rPr>
+          <w:rFonts w:ascii="Calibri" w:eastAsia="Times New Roman" w:hAnsi="Calibri"/>
+          <w:color w:val="000000"/>
         </w:rPr>
         <w:t>Install Git</w:t>
       </w:r>
@@ -117,16 +109,12 @@
         <w:rPr>
           <w:rFonts w:ascii="Calibri" w:eastAsia="Times New Roman" w:hAnsi="Calibri"/>
           <w:color w:val="000000"/>
-          <w:sz w:val="22"/>
-          <w:szCs w:val="22"/>
-        </w:rPr>
-      </w:pPr>
-      <w:r>
-        <w:rPr>
-          <w:rFonts w:ascii="Calibri" w:eastAsia="Times New Roman" w:hAnsi="Calibri"/>
-          <w:color w:val="000000"/>
-          <w:sz w:val="22"/>
-          <w:szCs w:val="22"/>
+        </w:rPr>
+      </w:pPr>
+      <w:r>
+        <w:rPr>
+          <w:rFonts w:ascii="Calibri" w:eastAsia="Times New Roman" w:hAnsi="Calibri"/>
+          <w:color w:val="000000"/>
         </w:rPr>
         <w:t>Install Anaconda</w:t>
       </w:r>
@@ -142,16 +130,12 @@
         <w:rPr>
           <w:rFonts w:ascii="Calibri" w:eastAsia="Times New Roman" w:hAnsi="Calibri"/>
           <w:color w:val="000000"/>
-          <w:sz w:val="22"/>
-          <w:szCs w:val="22"/>
-        </w:rPr>
-      </w:pPr>
-      <w:r>
-        <w:rPr>
-          <w:rFonts w:ascii="Calibri" w:eastAsia="Times New Roman" w:hAnsi="Calibri"/>
-          <w:color w:val="000000"/>
-          <w:sz w:val="22"/>
-          <w:szCs w:val="22"/>
+        </w:rPr>
+      </w:pPr>
+      <w:r>
+        <w:rPr>
+          <w:rFonts w:ascii="Calibri" w:eastAsia="Times New Roman" w:hAnsi="Calibri"/>
+          <w:color w:val="000000"/>
         </w:rPr>
         <w:t>Install Python IDE (optional)</w:t>
       </w:r>
@@ -167,16 +151,12 @@
         <w:rPr>
           <w:rFonts w:ascii="Calibri" w:eastAsia="Times New Roman" w:hAnsi="Calibri"/>
           <w:color w:val="000000"/>
-          <w:sz w:val="22"/>
-          <w:szCs w:val="22"/>
-        </w:rPr>
-      </w:pPr>
-      <w:r>
-        <w:rPr>
-          <w:rFonts w:ascii="Calibri" w:eastAsia="Times New Roman" w:hAnsi="Calibri"/>
-          <w:color w:val="000000"/>
-          <w:sz w:val="22"/>
-          <w:szCs w:val="22"/>
+        </w:rPr>
+      </w:pPr>
+      <w:r>
+        <w:rPr>
+          <w:rFonts w:ascii="Calibri" w:eastAsia="Times New Roman" w:hAnsi="Calibri"/>
+          <w:color w:val="000000"/>
         </w:rPr>
         <w:t>Apply the fix for IPython Notebooks on CSIRO Windows machines</w:t>
       </w:r>
@@ -192,16 +172,12 @@
         <w:rPr>
           <w:rFonts w:ascii="Calibri" w:eastAsia="Times New Roman" w:hAnsi="Calibri"/>
           <w:color w:val="000000"/>
-          <w:sz w:val="22"/>
-          <w:szCs w:val="22"/>
-        </w:rPr>
-      </w:pPr>
-      <w:r>
-        <w:rPr>
-          <w:rFonts w:ascii="Calibri" w:eastAsia="Times New Roman" w:hAnsi="Calibri"/>
-          <w:color w:val="000000"/>
-          <w:sz w:val="22"/>
-          <w:szCs w:val="22"/>
+        </w:rPr>
+      </w:pPr>
+      <w:r>
+        <w:rPr>
+          <w:rFonts w:ascii="Calibri" w:eastAsia="Times New Roman" w:hAnsi="Calibri"/>
+          <w:color w:val="000000"/>
         </w:rPr>
         <w:t>Clone the code repositories (sambuca and bioopti)</w:t>
       </w:r>
@@ -217,16 +193,12 @@
         <w:rPr>
           <w:rFonts w:ascii="Calibri" w:eastAsia="Times New Roman" w:hAnsi="Calibri"/>
           <w:color w:val="000000"/>
-          <w:sz w:val="22"/>
-          <w:szCs w:val="22"/>
-        </w:rPr>
-      </w:pPr>
-      <w:r>
-        <w:rPr>
-          <w:rFonts w:ascii="Calibri" w:eastAsia="Times New Roman" w:hAnsi="Calibri"/>
-          <w:color w:val="000000"/>
-          <w:sz w:val="22"/>
-          <w:szCs w:val="22"/>
+        </w:rPr>
+      </w:pPr>
+      <w:r>
+        <w:rPr>
+          <w:rFonts w:ascii="Calibri" w:eastAsia="Times New Roman" w:hAnsi="Calibri"/>
+          <w:color w:val="000000"/>
         </w:rPr>
         <w:t>Create Anaconda environments</w:t>
       </w:r>
@@ -242,16 +214,12 @@
         <w:rPr>
           <w:rFonts w:ascii="Calibri" w:eastAsia="Times New Roman" w:hAnsi="Calibri"/>
           <w:color w:val="000000"/>
-          <w:sz w:val="22"/>
-          <w:szCs w:val="22"/>
-        </w:rPr>
-      </w:pPr>
-      <w:r>
-        <w:rPr>
-          <w:rFonts w:ascii="Calibri" w:eastAsia="Times New Roman" w:hAnsi="Calibri"/>
-          <w:color w:val="000000"/>
-          <w:sz w:val="22"/>
-          <w:szCs w:val="22"/>
+        </w:rPr>
+      </w:pPr>
+      <w:r>
+        <w:rPr>
+          <w:rFonts w:ascii="Calibri" w:eastAsia="Times New Roman" w:hAnsi="Calibri"/>
+          <w:color w:val="000000"/>
         </w:rPr>
         <w:t>Test the installation</w:t>
       </w:r>
@@ -264,16 +232,12 @@
         <w:rPr>
           <w:rFonts w:ascii="Calibri" w:hAnsi="Calibri"/>
           <w:color w:val="000000"/>
-          <w:sz w:val="22"/>
-          <w:szCs w:val="22"/>
-        </w:rPr>
-      </w:pPr>
-      <w:r>
-        <w:rPr>
-          <w:rFonts w:ascii="Calibri" w:hAnsi="Calibri"/>
-          <w:color w:val="000000"/>
-          <w:sz w:val="22"/>
-          <w:szCs w:val="22"/>
+        </w:rPr>
+      </w:pPr>
+      <w:r>
+        <w:rPr>
+          <w:rFonts w:ascii="Calibri" w:hAnsi="Calibri"/>
+          <w:color w:val="000000"/>
         </w:rPr>
         <w:t> </w:t>
       </w:r>
@@ -297,8 +261,6 @@
         <w:rPr>
           <w:rFonts w:ascii="Calibri" w:hAnsi="Calibri"/>
           <w:color w:val="000000"/>
-          <w:sz w:val="22"/>
-          <w:szCs w:val="22"/>
         </w:rPr>
       </w:pPr>
       <w:hyperlink r:id="rId5" w:history="1">
@@ -306,8 +268,6 @@
           <w:rPr>
             <w:rStyle w:val="Hyperlink"/>
             <w:rFonts w:ascii="Calibri" w:hAnsi="Calibri"/>
-            <w:sz w:val="22"/>
-            <w:szCs w:val="22"/>
           </w:rPr>
           <w:t>http://git-scm.com/download/win</w:t>
         </w:r>
@@ -321,16 +281,12 @@
         <w:rPr>
           <w:rFonts w:ascii="Calibri" w:hAnsi="Calibri"/>
           <w:color w:val="000000"/>
-          <w:sz w:val="22"/>
-          <w:szCs w:val="22"/>
-        </w:rPr>
-      </w:pPr>
-      <w:r>
-        <w:rPr>
-          <w:rFonts w:ascii="Calibri" w:hAnsi="Calibri"/>
-          <w:color w:val="000000"/>
-          <w:sz w:val="22"/>
-          <w:szCs w:val="22"/>
+        </w:rPr>
+      </w:pPr>
+      <w:r>
+        <w:rPr>
+          <w:rFonts w:ascii="Calibri" w:hAnsi="Calibri"/>
+          <w:color w:val="000000"/>
         </w:rPr>
         <w:t>During the install, keep all the default options (safest).</w:t>
       </w:r>
@@ -343,16 +299,12 @@
         <w:rPr>
           <w:rFonts w:ascii="Calibri" w:hAnsi="Calibri"/>
           <w:color w:val="000000"/>
-          <w:sz w:val="22"/>
-          <w:szCs w:val="22"/>
-        </w:rPr>
-      </w:pPr>
-      <w:r>
-        <w:rPr>
-          <w:rFonts w:ascii="Calibri" w:hAnsi="Calibri"/>
-          <w:color w:val="000000"/>
-          <w:sz w:val="22"/>
-          <w:szCs w:val="22"/>
+        </w:rPr>
+      </w:pPr>
+      <w:r>
+        <w:rPr>
+          <w:rFonts w:ascii="Calibri" w:hAnsi="Calibri"/>
+          <w:color w:val="000000"/>
         </w:rPr>
         <w:t> </w:t>
       </w:r>
@@ -365,16 +317,12 @@
         <w:rPr>
           <w:rFonts w:ascii="Calibri" w:hAnsi="Calibri"/>
           <w:color w:val="000000"/>
-          <w:sz w:val="22"/>
-          <w:szCs w:val="22"/>
-        </w:rPr>
-      </w:pPr>
-      <w:r>
-        <w:rPr>
-          <w:rFonts w:ascii="Calibri" w:hAnsi="Calibri"/>
-          <w:color w:val="000000"/>
-          <w:sz w:val="22"/>
-          <w:szCs w:val="22"/>
+        </w:rPr>
+      </w:pPr>
+      <w:r>
+        <w:rPr>
+          <w:rFonts w:ascii="Calibri" w:hAnsi="Calibri"/>
+          <w:color w:val="000000"/>
         </w:rPr>
         <w:t xml:space="preserve">For more info on using Git, see one of the many online Git tutorials. A good reference is </w:t>
       </w:r>
@@ -383,8 +331,6 @@
           <w:rPr>
             <w:rStyle w:val="Hyperlink"/>
             <w:rFonts w:ascii="Calibri" w:hAnsi="Calibri"/>
-            <w:sz w:val="22"/>
-            <w:szCs w:val="22"/>
           </w:rPr>
           <w:t>https://www.atlassian.com/git/tutorials/</w:t>
         </w:r>
@@ -398,16 +344,12 @@
         <w:rPr>
           <w:rFonts w:ascii="Calibri" w:hAnsi="Calibri"/>
           <w:color w:val="000000"/>
-          <w:sz w:val="22"/>
-          <w:szCs w:val="22"/>
-        </w:rPr>
-      </w:pPr>
-      <w:r>
-        <w:rPr>
-          <w:rFonts w:ascii="Calibri" w:hAnsi="Calibri"/>
-          <w:color w:val="000000"/>
-          <w:sz w:val="22"/>
-          <w:szCs w:val="22"/>
+        </w:rPr>
+      </w:pPr>
+      <w:r>
+        <w:rPr>
+          <w:rFonts w:ascii="Calibri" w:hAnsi="Calibri"/>
+          <w:color w:val="000000"/>
         </w:rPr>
         <w:t> </w:t>
       </w:r>
@@ -420,16 +362,12 @@
         <w:rPr>
           <w:rFonts w:ascii="Calibri" w:hAnsi="Calibri"/>
           <w:color w:val="000000"/>
-          <w:sz w:val="22"/>
-          <w:szCs w:val="22"/>
-        </w:rPr>
-      </w:pPr>
-      <w:r>
-        <w:rPr>
-          <w:rFonts w:ascii="Calibri" w:hAnsi="Calibri"/>
-          <w:color w:val="000000"/>
-          <w:sz w:val="22"/>
-          <w:szCs w:val="22"/>
+        </w:rPr>
+      </w:pPr>
+      <w:r>
+        <w:rPr>
+          <w:rFonts w:ascii="Calibri" w:hAnsi="Calibri"/>
+          <w:color w:val="000000"/>
         </w:rPr>
         <w:t xml:space="preserve">Scientific Computing also have a </w:t>
       </w:r>
@@ -438,8 +376,6 @@
           <w:rPr>
             <w:rStyle w:val="Hyperlink"/>
             <w:rFonts w:ascii="Calibri" w:hAnsi="Calibri"/>
-            <w:sz w:val="22"/>
-            <w:szCs w:val="22"/>
           </w:rPr>
           <w:t>Git Learning Station</w:t>
         </w:r>
@@ -448,8 +384,6 @@
         <w:rPr>
           <w:rFonts w:ascii="Calibri" w:hAnsi="Calibri"/>
           <w:color w:val="000000"/>
-          <w:sz w:val="22"/>
-          <w:szCs w:val="22"/>
         </w:rPr>
         <w:t xml:space="preserve"> that will help with learning the basic commands.</w:t>
       </w:r>
@@ -462,16 +396,12 @@
         <w:rPr>
           <w:rFonts w:ascii="Calibri" w:hAnsi="Calibri"/>
           <w:color w:val="000000"/>
-          <w:sz w:val="22"/>
-          <w:szCs w:val="22"/>
-        </w:rPr>
-      </w:pPr>
-      <w:r>
-        <w:rPr>
-          <w:rFonts w:ascii="Calibri" w:hAnsi="Calibri"/>
-          <w:color w:val="000000"/>
-          <w:sz w:val="22"/>
-          <w:szCs w:val="22"/>
+        </w:rPr>
+      </w:pPr>
+      <w:r>
+        <w:rPr>
+          <w:rFonts w:ascii="Calibri" w:hAnsi="Calibri"/>
+          <w:color w:val="000000"/>
         </w:rPr>
         <w:t> </w:t>
       </w:r>
@@ -492,16 +422,12 @@
         <w:rPr>
           <w:rFonts w:ascii="Calibri" w:hAnsi="Calibri"/>
           <w:color w:val="000000"/>
-          <w:sz w:val="22"/>
-          <w:szCs w:val="22"/>
-        </w:rPr>
-      </w:pPr>
-      <w:r>
-        <w:rPr>
-          <w:rFonts w:ascii="Calibri" w:hAnsi="Calibri"/>
-          <w:color w:val="000000"/>
-          <w:sz w:val="22"/>
-          <w:szCs w:val="22"/>
+        </w:rPr>
+      </w:pPr>
+      <w:r>
+        <w:rPr>
+          <w:rFonts w:ascii="Calibri" w:hAnsi="Calibri"/>
+          <w:color w:val="000000"/>
         </w:rPr>
         <w:t xml:space="preserve">If you want a </w:t>
       </w:r>
@@ -509,8 +435,6 @@
         <w:rPr>
           <w:rFonts w:ascii="Calibri" w:hAnsi="Calibri"/>
           <w:color w:val="000000"/>
-          <w:sz w:val="22"/>
-          <w:szCs w:val="22"/>
         </w:rPr>
         <w:t xml:space="preserve">Windows </w:t>
       </w:r>
@@ -518,8 +442,6 @@
         <w:rPr>
           <w:rFonts w:ascii="Calibri" w:hAnsi="Calibri"/>
           <w:color w:val="000000"/>
-          <w:sz w:val="22"/>
-          <w:szCs w:val="22"/>
         </w:rPr>
         <w:t>GUI for working with Git, the best I have found is SourceTree:</w:t>
       </w:r>
@@ -532,8 +454,6 @@
         <w:rPr>
           <w:rFonts w:ascii="Calibri" w:hAnsi="Calibri"/>
           <w:color w:val="000000"/>
-          <w:sz w:val="22"/>
-          <w:szCs w:val="22"/>
         </w:rPr>
       </w:pPr>
       <w:hyperlink r:id="rId8" w:history="1">
@@ -541,8 +461,6 @@
           <w:rPr>
             <w:rStyle w:val="Hyperlink"/>
             <w:rFonts w:ascii="Calibri" w:hAnsi="Calibri"/>
-            <w:sz w:val="22"/>
-            <w:szCs w:val="22"/>
           </w:rPr>
           <w:t>http://www.sourcetreeapp.com/</w:t>
         </w:r>
@@ -556,16 +474,12 @@
         <w:rPr>
           <w:rFonts w:ascii="Calibri" w:hAnsi="Calibri"/>
           <w:color w:val="000000"/>
-          <w:sz w:val="22"/>
-          <w:szCs w:val="22"/>
-        </w:rPr>
-      </w:pPr>
-      <w:r>
-        <w:rPr>
-          <w:rFonts w:ascii="Calibri" w:hAnsi="Calibri"/>
-          <w:color w:val="000000"/>
-          <w:sz w:val="22"/>
-          <w:szCs w:val="22"/>
+        </w:rPr>
+      </w:pPr>
+      <w:r>
+        <w:rPr>
+          <w:rFonts w:ascii="Calibri" w:hAnsi="Calibri"/>
+          <w:color w:val="000000"/>
         </w:rPr>
         <w:t> </w:t>
       </w:r>
@@ -586,16 +500,12 @@
         <w:rPr>
           <w:rFonts w:ascii="Calibri" w:hAnsi="Calibri"/>
           <w:color w:val="000000"/>
-          <w:sz w:val="22"/>
-          <w:szCs w:val="22"/>
-        </w:rPr>
-      </w:pPr>
-      <w:r>
-        <w:rPr>
-          <w:rFonts w:ascii="Calibri" w:hAnsi="Calibri"/>
-          <w:color w:val="000000"/>
-          <w:sz w:val="22"/>
-          <w:szCs w:val="22"/>
+        </w:rPr>
+      </w:pPr>
+      <w:r>
+        <w:rPr>
+          <w:rFonts w:ascii="Calibri" w:hAnsi="Calibri"/>
+          <w:color w:val="000000"/>
         </w:rPr>
         <w:t xml:space="preserve">Download the installer from </w:t>
       </w:r>
@@ -604,8 +514,6 @@
           <w:rPr>
             <w:rStyle w:val="Hyperlink"/>
             <w:rFonts w:ascii="Calibri" w:hAnsi="Calibri"/>
-            <w:sz w:val="22"/>
-            <w:szCs w:val="22"/>
           </w:rPr>
           <w:t>https://store.continuum.io/cshop/anaconda/</w:t>
         </w:r>
@@ -619,17 +527,14 @@
         <w:rPr>
           <w:rFonts w:ascii="Calibri" w:hAnsi="Calibri"/>
           <w:color w:val="000000"/>
-          <w:sz w:val="22"/>
-          <w:szCs w:val="22"/>
-        </w:rPr>
-      </w:pPr>
-      <w:r>
-        <w:rPr>
-          <w:rFonts w:ascii="Calibri" w:hAnsi="Calibri"/>
-          <w:color w:val="000000"/>
-          <w:sz w:val="22"/>
-          <w:szCs w:val="22"/>
-        </w:rPr>
+        </w:rPr>
+      </w:pPr>
+      <w:r>
+        <w:rPr>
+          <w:rFonts w:ascii="Calibri" w:hAnsi="Calibri"/>
+          <w:color w:val="000000"/>
+        </w:rPr>
+        <w:lastRenderedPageBreak/>
         <w:t>You want the full installer for Python 3. Select the 32 or 64 bit versions depending on your operating system.</w:t>
       </w:r>
     </w:p>
@@ -641,16 +546,12 @@
         <w:rPr>
           <w:rFonts w:ascii="Calibri" w:hAnsi="Calibri"/>
           <w:color w:val="000000"/>
-          <w:sz w:val="22"/>
-          <w:szCs w:val="22"/>
-        </w:rPr>
-      </w:pPr>
-      <w:r>
-        <w:rPr>
-          <w:rFonts w:ascii="Calibri" w:hAnsi="Calibri"/>
-          <w:color w:val="000000"/>
-          <w:sz w:val="22"/>
-          <w:szCs w:val="22"/>
+        </w:rPr>
+      </w:pPr>
+      <w:r>
+        <w:rPr>
+          <w:rFonts w:ascii="Calibri" w:hAnsi="Calibri"/>
+          <w:color w:val="000000"/>
         </w:rPr>
         <w:t> </w:t>
       </w:r>
@@ -663,16 +564,12 @@
         <w:rPr>
           <w:rFonts w:ascii="Calibri" w:hAnsi="Calibri"/>
           <w:color w:val="000000"/>
-          <w:sz w:val="22"/>
-          <w:szCs w:val="22"/>
-        </w:rPr>
-      </w:pPr>
-      <w:r>
-        <w:rPr>
-          <w:rFonts w:ascii="Calibri" w:hAnsi="Calibri"/>
-          <w:color w:val="000000"/>
-          <w:sz w:val="22"/>
-          <w:szCs w:val="22"/>
+        </w:rPr>
+      </w:pPr>
+      <w:r>
+        <w:rPr>
+          <w:rFonts w:ascii="Calibri" w:hAnsi="Calibri"/>
+          <w:color w:val="000000"/>
         </w:rPr>
         <w:t>Unless you have local admin rights, select the "Just Me" option during installation.</w:t>
       </w:r>
@@ -685,16 +582,12 @@
         <w:rPr>
           <w:rFonts w:ascii="Calibri" w:hAnsi="Calibri"/>
           <w:color w:val="000000"/>
-          <w:sz w:val="22"/>
-          <w:szCs w:val="22"/>
-        </w:rPr>
-      </w:pPr>
-      <w:r>
-        <w:rPr>
-          <w:rFonts w:ascii="Calibri" w:hAnsi="Calibri"/>
-          <w:color w:val="000000"/>
-          <w:sz w:val="22"/>
-          <w:szCs w:val="22"/>
+        </w:rPr>
+      </w:pPr>
+      <w:r>
+        <w:rPr>
+          <w:rFonts w:ascii="Calibri" w:hAnsi="Calibri"/>
+          <w:color w:val="000000"/>
         </w:rPr>
         <w:t> </w:t>
       </w:r>
@@ -707,16 +600,12 @@
         <w:rPr>
           <w:rFonts w:ascii="Calibri" w:hAnsi="Calibri"/>
           <w:color w:val="000000"/>
-          <w:sz w:val="22"/>
-          <w:szCs w:val="22"/>
-        </w:rPr>
-      </w:pPr>
-      <w:r>
-        <w:rPr>
-          <w:rFonts w:ascii="Calibri" w:hAnsi="Calibri"/>
-          <w:color w:val="000000"/>
-          <w:sz w:val="22"/>
-          <w:szCs w:val="22"/>
+        </w:rPr>
+      </w:pPr>
+      <w:r>
+        <w:rPr>
+          <w:rFonts w:ascii="Calibri" w:hAnsi="Calibri"/>
+          <w:color w:val="000000"/>
         </w:rPr>
         <w:t xml:space="preserve">Read the </w:t>
       </w:r>
@@ -725,8 +614,6 @@
           <w:rPr>
             <w:rStyle w:val="Hyperlink"/>
             <w:rFonts w:ascii="Calibri" w:hAnsi="Calibri"/>
-            <w:sz w:val="22"/>
-            <w:szCs w:val="22"/>
           </w:rPr>
           <w:t>Anaconda Quickstart Guide</w:t>
         </w:r>
@@ -735,8 +622,6 @@
         <w:rPr>
           <w:rFonts w:ascii="Calibri" w:hAnsi="Calibri"/>
           <w:color w:val="000000"/>
-          <w:sz w:val="22"/>
-          <w:szCs w:val="22"/>
         </w:rPr>
         <w:t>!</w:t>
       </w:r>
@@ -749,16 +634,12 @@
         <w:rPr>
           <w:rFonts w:ascii="Calibri" w:hAnsi="Calibri"/>
           <w:color w:val="000000"/>
-          <w:sz w:val="22"/>
-          <w:szCs w:val="22"/>
-        </w:rPr>
-      </w:pPr>
-      <w:r>
-        <w:rPr>
-          <w:rFonts w:ascii="Calibri" w:hAnsi="Calibri"/>
-          <w:color w:val="000000"/>
-          <w:sz w:val="22"/>
-          <w:szCs w:val="22"/>
+        </w:rPr>
+      </w:pPr>
+      <w:r>
+        <w:rPr>
+          <w:rFonts w:ascii="Calibri" w:hAnsi="Calibri"/>
+          <w:color w:val="000000"/>
         </w:rPr>
         <w:t xml:space="preserve">Also read </w:t>
       </w:r>
@@ -767,8 +648,6 @@
           <w:rPr>
             <w:rStyle w:val="Hyperlink"/>
             <w:rFonts w:ascii="Calibri" w:hAnsi="Calibri"/>
-            <w:sz w:val="22"/>
-            <w:szCs w:val="22"/>
           </w:rPr>
           <w:t>the conda documentation</w:t>
         </w:r>
@@ -777,8 +656,6 @@
         <w:rPr>
           <w:rFonts w:ascii="Calibri" w:hAnsi="Calibri"/>
           <w:color w:val="000000"/>
-          <w:sz w:val="22"/>
-          <w:szCs w:val="22"/>
         </w:rPr>
         <w:t>. Conda is the primary tool for managing your Anaconda installation.</w:t>
       </w:r>
@@ -791,16 +668,12 @@
         <w:rPr>
           <w:rFonts w:ascii="Calibri" w:hAnsi="Calibri"/>
           <w:color w:val="000000"/>
-          <w:sz w:val="22"/>
-          <w:szCs w:val="22"/>
-        </w:rPr>
-      </w:pPr>
-      <w:r>
-        <w:rPr>
-          <w:rFonts w:ascii="Calibri" w:hAnsi="Calibri"/>
-          <w:color w:val="000000"/>
-          <w:sz w:val="22"/>
-          <w:szCs w:val="22"/>
+        </w:rPr>
+      </w:pPr>
+      <w:r>
+        <w:rPr>
+          <w:rFonts w:ascii="Calibri" w:hAnsi="Calibri"/>
+          <w:color w:val="000000"/>
         </w:rPr>
         <w:t xml:space="preserve">And the general Anaconda </w:t>
       </w:r>
@@ -809,8 +682,6 @@
           <w:rPr>
             <w:rStyle w:val="Hyperlink"/>
             <w:rFonts w:ascii="Calibri" w:hAnsi="Calibri"/>
-            <w:sz w:val="22"/>
-            <w:szCs w:val="22"/>
           </w:rPr>
           <w:t>documentation</w:t>
         </w:r>
@@ -819,8 +690,6 @@
         <w:rPr>
           <w:rFonts w:ascii="Calibri" w:hAnsi="Calibri"/>
           <w:color w:val="000000"/>
-          <w:sz w:val="22"/>
-          <w:szCs w:val="22"/>
         </w:rPr>
         <w:t xml:space="preserve"> perhaps.</w:t>
       </w:r>
@@ -833,16 +702,12 @@
         <w:rPr>
           <w:rFonts w:ascii="Calibri" w:hAnsi="Calibri"/>
           <w:color w:val="000000"/>
-          <w:sz w:val="22"/>
-          <w:szCs w:val="22"/>
-        </w:rPr>
-      </w:pPr>
-      <w:r>
-        <w:rPr>
-          <w:rFonts w:ascii="Calibri" w:hAnsi="Calibri"/>
-          <w:color w:val="000000"/>
-          <w:sz w:val="22"/>
-          <w:szCs w:val="22"/>
+        </w:rPr>
+      </w:pPr>
+      <w:r>
+        <w:rPr>
+          <w:rFonts w:ascii="Calibri" w:hAnsi="Calibri"/>
+          <w:color w:val="000000"/>
         </w:rPr>
         <w:t> </w:t>
       </w:r>
@@ -855,16 +720,12 @@
         <w:rPr>
           <w:rFonts w:ascii="Calibri" w:hAnsi="Calibri"/>
           <w:color w:val="000000"/>
-          <w:sz w:val="22"/>
-          <w:szCs w:val="22"/>
-        </w:rPr>
-      </w:pPr>
-      <w:r>
-        <w:rPr>
-          <w:rFonts w:ascii="Calibri" w:hAnsi="Calibri"/>
-          <w:color w:val="000000"/>
-          <w:sz w:val="22"/>
-          <w:szCs w:val="22"/>
+        </w:rPr>
+      </w:pPr>
+      <w:r>
+        <w:rPr>
+          <w:rFonts w:ascii="Calibri" w:hAnsi="Calibri"/>
+          <w:color w:val="000000"/>
         </w:rPr>
         <w:t>After installation, it is a good idea to update the packages. Open a windows Command prompt and run these two commands:</w:t>
       </w:r>
@@ -877,16 +738,12 @@
         <w:rPr>
           <w:rFonts w:ascii="Courier New" w:hAnsi="Courier New" w:cs="Courier New"/>
           <w:color w:val="000000"/>
-          <w:sz w:val="22"/>
-          <w:szCs w:val="22"/>
         </w:rPr>
       </w:pPr>
       <w:r>
         <w:rPr>
           <w:rFonts w:ascii="Courier New" w:hAnsi="Courier New" w:cs="Courier New"/>
           <w:color w:val="000000"/>
-          <w:sz w:val="22"/>
-          <w:szCs w:val="22"/>
         </w:rPr>
         <w:t>conda update conda</w:t>
       </w:r>
@@ -899,16 +756,12 @@
         <w:rPr>
           <w:rFonts w:ascii="Courier New" w:hAnsi="Courier New" w:cs="Courier New"/>
           <w:color w:val="000000"/>
-          <w:sz w:val="22"/>
-          <w:szCs w:val="22"/>
         </w:rPr>
       </w:pPr>
       <w:r>
         <w:rPr>
           <w:rFonts w:ascii="Courier New" w:hAnsi="Courier New" w:cs="Courier New"/>
           <w:color w:val="000000"/>
-          <w:sz w:val="22"/>
-          <w:szCs w:val="22"/>
         </w:rPr>
         <w:t>conda update anaconda</w:t>
       </w:r>
@@ -921,16 +774,12 @@
         <w:rPr>
           <w:rFonts w:ascii="Calibri" w:hAnsi="Calibri"/>
           <w:color w:val="000000"/>
-          <w:sz w:val="22"/>
-          <w:szCs w:val="22"/>
-        </w:rPr>
-      </w:pPr>
-      <w:r>
-        <w:rPr>
-          <w:rFonts w:ascii="Calibri" w:hAnsi="Calibri"/>
-          <w:color w:val="000000"/>
-          <w:sz w:val="22"/>
-          <w:szCs w:val="22"/>
+        </w:rPr>
+      </w:pPr>
+      <w:r>
+        <w:rPr>
+          <w:rFonts w:ascii="Calibri" w:hAnsi="Calibri"/>
+          <w:color w:val="000000"/>
         </w:rPr>
         <w:t> </w:t>
       </w:r>
@@ -940,7 +789,6 @@
         <w:pStyle w:val="Heading2"/>
       </w:pPr>
       <w:r>
-        <w:lastRenderedPageBreak/>
         <w:t>Optional - Python IDE</w:t>
       </w:r>
     </w:p>
@@ -952,16 +800,12 @@
         <w:rPr>
           <w:rFonts w:ascii="Calibri" w:hAnsi="Calibri"/>
           <w:color w:val="000000"/>
-          <w:sz w:val="22"/>
-          <w:szCs w:val="22"/>
-        </w:rPr>
-      </w:pPr>
-      <w:r>
-        <w:rPr>
-          <w:rFonts w:ascii="Calibri" w:hAnsi="Calibri"/>
-          <w:color w:val="000000"/>
-          <w:sz w:val="22"/>
-          <w:szCs w:val="22"/>
+        </w:rPr>
+      </w:pPr>
+      <w:r>
+        <w:rPr>
+          <w:rFonts w:ascii="Calibri" w:hAnsi="Calibri"/>
+          <w:color w:val="000000"/>
         </w:rPr>
         <w:t xml:space="preserve">Anaconda comes with Spyder, a good IDE for Scientific Python. However, I prefer </w:t>
       </w:r>
@@ -970,8 +814,6 @@
           <w:rPr>
             <w:rStyle w:val="Hyperlink"/>
             <w:rFonts w:ascii="Calibri" w:hAnsi="Calibri"/>
-            <w:sz w:val="22"/>
-            <w:szCs w:val="22"/>
           </w:rPr>
           <w:t>PyCharm Community edition</w:t>
         </w:r>
@@ -980,8 +822,6 @@
         <w:rPr>
           <w:rFonts w:ascii="Calibri" w:hAnsi="Calibri"/>
           <w:color w:val="000000"/>
-          <w:sz w:val="22"/>
-          <w:szCs w:val="22"/>
         </w:rPr>
         <w:t xml:space="preserve"> as it has better support for the Python environments used in Sambuca and Bioopti. </w:t>
       </w:r>
@@ -994,16 +834,12 @@
         <w:rPr>
           <w:rFonts w:ascii="Calibri" w:hAnsi="Calibri"/>
           <w:color w:val="000000"/>
-          <w:sz w:val="22"/>
-          <w:szCs w:val="22"/>
-        </w:rPr>
-      </w:pPr>
-      <w:r>
-        <w:rPr>
-          <w:rFonts w:ascii="Calibri" w:hAnsi="Calibri"/>
-          <w:color w:val="000000"/>
-          <w:sz w:val="22"/>
-          <w:szCs w:val="22"/>
+        </w:rPr>
+      </w:pPr>
+      <w:r>
+        <w:rPr>
+          <w:rFonts w:ascii="Calibri" w:hAnsi="Calibri"/>
+          <w:color w:val="000000"/>
         </w:rPr>
         <w:t> </w:t>
       </w:r>
@@ -1016,16 +852,12 @@
         <w:rPr>
           <w:rFonts w:ascii="Calibri" w:hAnsi="Calibri"/>
           <w:color w:val="000000"/>
-          <w:sz w:val="22"/>
-          <w:szCs w:val="22"/>
-        </w:rPr>
-      </w:pPr>
-      <w:r>
-        <w:rPr>
-          <w:rFonts w:ascii="Calibri" w:hAnsi="Calibri"/>
-          <w:color w:val="000000"/>
-          <w:sz w:val="22"/>
-          <w:szCs w:val="22"/>
+        </w:rPr>
+      </w:pPr>
+      <w:r>
+        <w:rPr>
+          <w:rFonts w:ascii="Calibri" w:hAnsi="Calibri"/>
+          <w:color w:val="000000"/>
         </w:rPr>
         <w:t xml:space="preserve">If you have Visual Studio, then </w:t>
       </w:r>
@@ -1034,8 +866,6 @@
           <w:rPr>
             <w:rStyle w:val="Hyperlink"/>
             <w:rFonts w:ascii="Calibri" w:hAnsi="Calibri"/>
-            <w:sz w:val="22"/>
-            <w:szCs w:val="22"/>
           </w:rPr>
           <w:t>Python Tools for Visual Studio</w:t>
         </w:r>
@@ -1044,8 +874,6 @@
         <w:rPr>
           <w:rFonts w:ascii="Calibri" w:hAnsi="Calibri"/>
           <w:color w:val="000000"/>
-          <w:sz w:val="22"/>
-          <w:szCs w:val="22"/>
         </w:rPr>
         <w:t xml:space="preserve"> can also be useful. I haven't tested </w:t>
       </w:r>
@@ -1053,8 +881,6 @@
         <w:rPr>
           <w:rFonts w:ascii="Calibri" w:hAnsi="Calibri"/>
           <w:color w:val="000000"/>
-          <w:sz w:val="22"/>
-          <w:szCs w:val="22"/>
         </w:rPr>
         <w:t>its</w:t>
       </w:r>
@@ -1062,8 +888,6 @@
         <w:rPr>
           <w:rFonts w:ascii="Calibri" w:hAnsi="Calibri"/>
           <w:color w:val="000000"/>
-          <w:sz w:val="22"/>
-          <w:szCs w:val="22"/>
         </w:rPr>
         <w:t xml:space="preserve"> Python environment support.</w:t>
       </w:r>
@@ -1076,16 +900,12 @@
         <w:rPr>
           <w:rFonts w:ascii="Calibri" w:hAnsi="Calibri"/>
           <w:color w:val="000000"/>
-          <w:sz w:val="22"/>
-          <w:szCs w:val="22"/>
-        </w:rPr>
-      </w:pPr>
-      <w:r>
-        <w:rPr>
-          <w:rFonts w:ascii="Calibri" w:hAnsi="Calibri"/>
-          <w:color w:val="000000"/>
-          <w:sz w:val="22"/>
-          <w:szCs w:val="22"/>
+        </w:rPr>
+      </w:pPr>
+      <w:r>
+        <w:rPr>
+          <w:rFonts w:ascii="Calibri" w:hAnsi="Calibri"/>
+          <w:color w:val="000000"/>
         </w:rPr>
         <w:t> </w:t>
       </w:r>
@@ -1098,16 +918,12 @@
         <w:rPr>
           <w:rFonts w:ascii="Calibri" w:hAnsi="Calibri"/>
           <w:color w:val="000000"/>
-          <w:sz w:val="22"/>
-          <w:szCs w:val="22"/>
-        </w:rPr>
-      </w:pPr>
-      <w:r>
-        <w:rPr>
-          <w:rFonts w:ascii="Calibri" w:hAnsi="Calibri"/>
-          <w:color w:val="000000"/>
-          <w:sz w:val="22"/>
-          <w:szCs w:val="22"/>
+        </w:rPr>
+      </w:pPr>
+      <w:r>
+        <w:rPr>
+          <w:rFonts w:ascii="Calibri" w:hAnsi="Calibri"/>
+          <w:color w:val="000000"/>
         </w:rPr>
         <w:t>The Sambuca and Bioopti source repositories do not (and should not) contain the project files for specific IDEs. However, importing existing code into a project is generally not difficult, although the process varies by IDE. Also, bioopti contains an ide_run.py file in the top level directory. This file is not part of the bioopti package, but it can be used to run the application from an IDE. It is required as the entry points generated by pip during the bioopti install are not useable by the IDE.</w:t>
       </w:r>
@@ -1120,16 +936,12 @@
         <w:rPr>
           <w:rFonts w:ascii="Calibri" w:hAnsi="Calibri"/>
           <w:color w:val="000000"/>
-          <w:sz w:val="22"/>
-          <w:szCs w:val="22"/>
-        </w:rPr>
-      </w:pPr>
-      <w:r>
-        <w:rPr>
-          <w:rFonts w:ascii="Calibri" w:hAnsi="Calibri"/>
-          <w:color w:val="000000"/>
-          <w:sz w:val="22"/>
-          <w:szCs w:val="22"/>
+        </w:rPr>
+      </w:pPr>
+      <w:r>
+        <w:rPr>
+          <w:rFonts w:ascii="Calibri" w:hAnsi="Calibri"/>
+          <w:color w:val="000000"/>
         </w:rPr>
         <w:t> </w:t>
       </w:r>
@@ -1161,16 +973,12 @@
         <w:rPr>
           <w:rFonts w:ascii="Calibri" w:hAnsi="Calibri"/>
           <w:color w:val="000000"/>
-          <w:sz w:val="22"/>
-          <w:szCs w:val="22"/>
-        </w:rPr>
-      </w:pPr>
-      <w:r>
-        <w:rPr>
-          <w:rFonts w:ascii="Calibri" w:hAnsi="Calibri"/>
-          <w:color w:val="000000"/>
-          <w:sz w:val="22"/>
-          <w:szCs w:val="22"/>
+        </w:rPr>
+      </w:pPr>
+      <w:r>
+        <w:rPr>
+          <w:rFonts w:ascii="Calibri" w:hAnsi="Calibri"/>
+          <w:color w:val="000000"/>
         </w:rPr>
         <w:t>If you have tried running IPython Notebooks on your CSIRO Windows PC, you may have noticed that it simply doesn't work. Instead the browser stops responding as soon as you launch a notebook. The problem is a port conflict between the VNC Server instance used for remote administration of Windows PCs and one of the libraries used by IPython Notebooks. </w:t>
       </w:r>
@@ -1183,16 +991,12 @@
         <w:rPr>
           <w:rFonts w:ascii="Calibri" w:hAnsi="Calibri"/>
           <w:color w:val="000000"/>
-          <w:sz w:val="22"/>
-          <w:szCs w:val="22"/>
-        </w:rPr>
-      </w:pPr>
-      <w:r>
-        <w:rPr>
-          <w:rFonts w:ascii="Calibri" w:hAnsi="Calibri"/>
-          <w:color w:val="000000"/>
-          <w:sz w:val="22"/>
-          <w:szCs w:val="22"/>
+        </w:rPr>
+      </w:pPr>
+      <w:r>
+        <w:rPr>
+          <w:rFonts w:ascii="Calibri" w:hAnsi="Calibri"/>
+          <w:color w:val="000000"/>
         </w:rPr>
         <w:t>Until a fix works its way through the open source pipeline, the IM&amp;T Desktops team have developed a workaround for this issue. Simply run the following script to change the VNC Server port on your PC</w:t>
       </w:r>
@@ -1201,8 +1005,6 @@
         <w:rPr>
           <w:rFonts w:ascii="Calibri" w:hAnsi="Calibri"/>
           <w:color w:val="000000"/>
-          <w:sz w:val="22"/>
-          <w:szCs w:val="22"/>
         </w:rPr>
         <w:t>:</w:t>
       </w:r>
@@ -1211,8 +1013,6 @@
         <w:rPr>
           <w:rFonts w:ascii="Calibri" w:hAnsi="Calibri"/>
           <w:color w:val="000000"/>
-          <w:sz w:val="22"/>
-          <w:szCs w:val="22"/>
         </w:rPr>
         <w:br/>
       </w:r>
@@ -1221,8 +1021,6 @@
           <w:rPr>
             <w:rStyle w:val="Hyperlink"/>
             <w:rFonts w:ascii="Calibri" w:hAnsi="Calibri"/>
-            <w:sz w:val="22"/>
-            <w:szCs w:val="22"/>
           </w:rPr>
           <w:t>\\ds.csiro.au\resources\Scripts\IPython-VNCport-fix\IPythonNotebookFix.bat</w:t>
         </w:r>
@@ -1236,16 +1034,12 @@
         <w:rPr>
           <w:rFonts w:ascii="Calibri" w:hAnsi="Calibri"/>
           <w:color w:val="000000"/>
-          <w:sz w:val="22"/>
-          <w:szCs w:val="22"/>
-        </w:rPr>
-      </w:pPr>
-      <w:r>
-        <w:rPr>
-          <w:rFonts w:ascii="Calibri" w:hAnsi="Calibri"/>
-          <w:color w:val="000000"/>
-          <w:sz w:val="22"/>
-          <w:szCs w:val="22"/>
+        </w:rPr>
+      </w:pPr>
+      <w:r>
+        <w:rPr>
+          <w:rFonts w:ascii="Calibri" w:hAnsi="Calibri"/>
+          <w:color w:val="000000"/>
         </w:rPr>
         <w:t>This adjusts the port used by VNC Server so that it no longer conflicts with the IPython Notebook server.</w:t>
       </w:r>
@@ -1258,29 +1052,23 @@
         <w:rPr>
           <w:rFonts w:ascii="Calibri" w:hAnsi="Calibri"/>
           <w:color w:val="000000"/>
-          <w:sz w:val="22"/>
-          <w:szCs w:val="22"/>
-        </w:rPr>
-      </w:pPr>
-    </w:p>
-    <w:p>
-      <w:pPr>
-        <w:pStyle w:val="NormalWeb"/>
-        <w:spacing w:before="0" w:beforeAutospacing="0" w:after="0" w:afterAutospacing="0"/>
-        <w:ind w:left="291"/>
-        <w:rPr>
-          <w:rFonts w:ascii="Calibri" w:hAnsi="Calibri"/>
-          <w:color w:val="000000"/>
-          <w:sz w:val="22"/>
-          <w:szCs w:val="22"/>
-        </w:rPr>
-      </w:pPr>
-      <w:r>
-        <w:rPr>
-          <w:rFonts w:ascii="Calibri" w:hAnsi="Calibri"/>
-          <w:color w:val="000000"/>
-          <w:sz w:val="22"/>
-          <w:szCs w:val="22"/>
+        </w:rPr>
+      </w:pPr>
+    </w:p>
+    <w:p>
+      <w:pPr>
+        <w:pStyle w:val="NormalWeb"/>
+        <w:spacing w:before="0" w:beforeAutospacing="0" w:after="0" w:afterAutospacing="0"/>
+        <w:ind w:left="291"/>
+        <w:rPr>
+          <w:rFonts w:ascii="Calibri" w:hAnsi="Calibri"/>
+          <w:color w:val="000000"/>
+        </w:rPr>
+      </w:pPr>
+      <w:r>
+        <w:rPr>
+          <w:rFonts w:ascii="Calibri" w:hAnsi="Calibri"/>
+          <w:color w:val="000000"/>
         </w:rPr>
         <w:t>You only need to run this script once. If you have already run it in the past, then running it again is still safe.</w:t>
       </w:r>
@@ -1301,16 +1089,12 @@
         <w:rPr>
           <w:rFonts w:ascii="Calibri" w:hAnsi="Calibri"/>
           <w:color w:val="000000"/>
-          <w:sz w:val="22"/>
-          <w:szCs w:val="22"/>
-        </w:rPr>
-      </w:pPr>
-      <w:r>
-        <w:rPr>
-          <w:rFonts w:ascii="Calibri" w:hAnsi="Calibri"/>
-          <w:color w:val="000000"/>
-          <w:sz w:val="22"/>
-          <w:szCs w:val="22"/>
+        </w:rPr>
+      </w:pPr>
+      <w:r>
+        <w:rPr>
+          <w:rFonts w:ascii="Calibri" w:hAnsi="Calibri"/>
+          <w:color w:val="000000"/>
         </w:rPr>
         <w:t xml:space="preserve">The required repositories are all contained in a project on CSIRO’s </w:t>
       </w:r>
@@ -1319,8 +1103,6 @@
         <w:rPr>
           <w:rFonts w:ascii="Calibri" w:hAnsi="Calibri"/>
           <w:color w:val="000000"/>
-          <w:sz w:val="22"/>
-          <w:szCs w:val="22"/>
         </w:rPr>
         <w:t>Bitbucket</w:t>
       </w:r>
@@ -1329,8 +1111,6 @@
         <w:rPr>
           <w:rFonts w:ascii="Calibri" w:hAnsi="Calibri"/>
           <w:color w:val="000000"/>
-          <w:sz w:val="22"/>
-          <w:szCs w:val="22"/>
         </w:rPr>
         <w:t xml:space="preserve"> server:</w:t>
       </w:r>
@@ -1342,8 +1122,6 @@
           <w:rPr>
             <w:rStyle w:val="Hyperlink"/>
             <w:rFonts w:ascii="Calibri" w:hAnsi="Calibri"/>
-            <w:sz w:val="22"/>
-            <w:szCs w:val="22"/>
           </w:rPr>
           <w:t>https://bitbucket.csiro.au/projects/SAM</w:t>
         </w:r>
@@ -1352,8 +1130,6 @@
         <w:rPr>
           <w:rFonts w:ascii="Calibri" w:hAnsi="Calibri"/>
           <w:color w:val="000000"/>
-          <w:sz w:val="22"/>
-          <w:szCs w:val="22"/>
         </w:rPr>
         <w:t xml:space="preserve"> </w:t>
       </w:r>
@@ -1366,29 +1142,23 @@
         <w:rPr>
           <w:rFonts w:ascii="Calibri" w:hAnsi="Calibri"/>
           <w:color w:val="000000"/>
-          <w:sz w:val="22"/>
-          <w:szCs w:val="22"/>
-        </w:rPr>
-      </w:pPr>
-    </w:p>
-    <w:p>
-      <w:pPr>
-        <w:pStyle w:val="NormalWeb"/>
-        <w:spacing w:before="0" w:beforeAutospacing="0" w:after="0" w:afterAutospacing="0"/>
-        <w:ind w:left="291"/>
-        <w:rPr>
-          <w:rFonts w:ascii="Calibri" w:hAnsi="Calibri"/>
-          <w:color w:val="000000"/>
-          <w:sz w:val="22"/>
-          <w:szCs w:val="22"/>
-        </w:rPr>
-      </w:pPr>
-      <w:r>
-        <w:rPr>
-          <w:rFonts w:ascii="Calibri" w:hAnsi="Calibri"/>
-          <w:color w:val="000000"/>
-          <w:sz w:val="22"/>
-          <w:szCs w:val="22"/>
+        </w:rPr>
+      </w:pPr>
+    </w:p>
+    <w:p>
+      <w:pPr>
+        <w:pStyle w:val="NormalWeb"/>
+        <w:spacing w:before="0" w:beforeAutospacing="0" w:after="0" w:afterAutospacing="0"/>
+        <w:ind w:left="291"/>
+        <w:rPr>
+          <w:rFonts w:ascii="Calibri" w:hAnsi="Calibri"/>
+          <w:color w:val="000000"/>
+        </w:rPr>
+      </w:pPr>
+      <w:r>
+        <w:rPr>
+          <w:rFonts w:ascii="Calibri" w:hAnsi="Calibri"/>
+          <w:color w:val="000000"/>
         </w:rPr>
         <w:t xml:space="preserve">Running </w:t>
       </w:r>
@@ -1397,8 +1167,6 @@
         <w:rPr>
           <w:rFonts w:ascii="Calibri" w:hAnsi="Calibri"/>
           <w:color w:val="000000"/>
-          <w:sz w:val="22"/>
-          <w:szCs w:val="22"/>
         </w:rPr>
         <w:t>Bioopti</w:t>
       </w:r>
@@ -1407,8 +1175,6 @@
         <w:rPr>
           <w:rFonts w:ascii="Calibri" w:hAnsi="Calibri"/>
           <w:color w:val="000000"/>
-          <w:sz w:val="22"/>
-          <w:szCs w:val="22"/>
         </w:rPr>
         <w:t xml:space="preserve"> and Sambuca requires the </w:t>
       </w:r>
@@ -1418,8 +1184,6 @@
           <w:rPr>
             <w:rStyle w:val="Hyperlink"/>
             <w:rFonts w:ascii="Calibri" w:hAnsi="Calibri"/>
-            <w:sz w:val="22"/>
-            <w:szCs w:val="22"/>
           </w:rPr>
           <w:t>bioopti</w:t>
         </w:r>
@@ -1429,8 +1193,6 @@
         <w:rPr>
           <w:rFonts w:ascii="Calibri" w:hAnsi="Calibri"/>
           <w:color w:val="000000"/>
-          <w:sz w:val="22"/>
-          <w:szCs w:val="22"/>
         </w:rPr>
         <w:t xml:space="preserve">, </w:t>
       </w:r>
@@ -1440,8 +1202,6 @@
           <w:rPr>
             <w:rStyle w:val="Hyperlink"/>
             <w:rFonts w:ascii="Calibri" w:hAnsi="Calibri"/>
-            <w:sz w:val="22"/>
-            <w:szCs w:val="22"/>
           </w:rPr>
           <w:t>bioopti_data</w:t>
         </w:r>
@@ -1451,8 +1211,6 @@
         <w:rPr>
           <w:rFonts w:ascii="Calibri" w:hAnsi="Calibri"/>
           <w:color w:val="000000"/>
-          <w:sz w:val="22"/>
-          <w:szCs w:val="22"/>
         </w:rPr>
         <w:t xml:space="preserve">, </w:t>
       </w:r>
@@ -1462,8 +1220,6 @@
           <w:rPr>
             <w:rStyle w:val="Hyperlink"/>
             <w:rFonts w:ascii="Calibri" w:hAnsi="Calibri"/>
-            <w:sz w:val="22"/>
-            <w:szCs w:val="22"/>
           </w:rPr>
           <w:t>sambuca</w:t>
         </w:r>
@@ -1473,8 +1229,6 @@
         <w:rPr>
           <w:rFonts w:ascii="Calibri" w:hAnsi="Calibri"/>
           <w:color w:val="000000"/>
-          <w:sz w:val="22"/>
-          <w:szCs w:val="22"/>
         </w:rPr>
         <w:t xml:space="preserve">, and </w:t>
       </w:r>
@@ -1484,8 +1238,6 @@
           <w:rPr>
             <w:rStyle w:val="Hyperlink"/>
             <w:rFonts w:ascii="Calibri" w:hAnsi="Calibri"/>
-            <w:sz w:val="22"/>
-            <w:szCs w:val="22"/>
           </w:rPr>
           <w:t>sambuca_core</w:t>
         </w:r>
@@ -1495,8 +1247,6 @@
         <w:rPr>
           <w:rFonts w:ascii="Calibri" w:hAnsi="Calibri"/>
           <w:color w:val="000000"/>
-          <w:sz w:val="22"/>
-          <w:szCs w:val="22"/>
         </w:rPr>
         <w:t xml:space="preserve"> repositories.</w:t>
       </w:r>
@@ -1509,16 +1259,12 @@
         <w:rPr>
           <w:rFonts w:ascii="Calibri" w:hAnsi="Calibri"/>
           <w:color w:val="000000"/>
-          <w:sz w:val="22"/>
-          <w:szCs w:val="22"/>
-        </w:rPr>
-      </w:pPr>
-      <w:r>
-        <w:rPr>
-          <w:rFonts w:ascii="Calibri" w:hAnsi="Calibri"/>
-          <w:color w:val="000000"/>
-          <w:sz w:val="22"/>
-          <w:szCs w:val="22"/>
+        </w:rPr>
+      </w:pPr>
+      <w:r>
+        <w:rPr>
+          <w:rFonts w:ascii="Calibri" w:hAnsi="Calibri"/>
+          <w:color w:val="000000"/>
         </w:rPr>
         <w:t> </w:t>
       </w:r>
@@ -1531,16 +1277,12 @@
         <w:rPr>
           <w:rFonts w:ascii="Calibri" w:hAnsi="Calibri"/>
           <w:color w:val="000000"/>
-          <w:sz w:val="22"/>
-          <w:szCs w:val="22"/>
-        </w:rPr>
-      </w:pPr>
-      <w:r>
-        <w:rPr>
-          <w:rFonts w:ascii="Calibri" w:hAnsi="Calibri"/>
-          <w:color w:val="000000"/>
-          <w:sz w:val="22"/>
-          <w:szCs w:val="22"/>
+        </w:rPr>
+      </w:pPr>
+      <w:r>
+        <w:rPr>
+          <w:rFonts w:ascii="Calibri" w:hAnsi="Calibri"/>
+          <w:color w:val="000000"/>
         </w:rPr>
         <w:t>There are two ways of cloning the repositories:</w:t>
       </w:r>
@@ -1553,16 +1295,12 @@
         <w:rPr>
           <w:rFonts w:ascii="Calibri" w:hAnsi="Calibri"/>
           <w:color w:val="000000"/>
-          <w:sz w:val="22"/>
-          <w:szCs w:val="22"/>
-        </w:rPr>
-      </w:pPr>
-      <w:r>
-        <w:rPr>
-          <w:rFonts w:ascii="Calibri" w:hAnsi="Calibri"/>
-          <w:color w:val="000000"/>
-          <w:sz w:val="22"/>
-          <w:szCs w:val="22"/>
+        </w:rPr>
+      </w:pPr>
+      <w:r>
+        <w:rPr>
+          <w:rFonts w:ascii="Calibri" w:hAnsi="Calibri"/>
+          <w:color w:val="000000"/>
         </w:rPr>
         <w:t>The easiest is to use SourceTree:</w:t>
       </w:r>
@@ -1578,16 +1316,12 @@
         <w:rPr>
           <w:rFonts w:ascii="Calibri" w:eastAsia="Times New Roman" w:hAnsi="Calibri"/>
           <w:color w:val="000000"/>
-          <w:sz w:val="22"/>
-          <w:szCs w:val="22"/>
-        </w:rPr>
-      </w:pPr>
-      <w:r>
-        <w:rPr>
-          <w:rFonts w:ascii="Calibri" w:eastAsia="Times New Roman" w:hAnsi="Calibri"/>
-          <w:color w:val="000000"/>
-          <w:sz w:val="22"/>
-          <w:szCs w:val="22"/>
+        </w:rPr>
+      </w:pPr>
+      <w:r>
+        <w:rPr>
+          <w:rFonts w:ascii="Calibri" w:eastAsia="Times New Roman" w:hAnsi="Calibri"/>
+          <w:color w:val="000000"/>
         </w:rPr>
         <w:t>Install SourceTree if you haven't already done so.</w:t>
       </w:r>
@@ -1603,16 +1337,12 @@
         <w:rPr>
           <w:rFonts w:ascii="Calibri" w:eastAsia="Times New Roman" w:hAnsi="Calibri"/>
           <w:color w:val="000000"/>
-          <w:sz w:val="22"/>
-          <w:szCs w:val="22"/>
-        </w:rPr>
-      </w:pPr>
-      <w:r>
-        <w:rPr>
-          <w:rFonts w:ascii="Calibri" w:eastAsia="Times New Roman" w:hAnsi="Calibri"/>
-          <w:color w:val="000000"/>
-          <w:sz w:val="22"/>
-          <w:szCs w:val="22"/>
+        </w:rPr>
+      </w:pPr>
+      <w:r>
+        <w:rPr>
+          <w:rFonts w:ascii="Calibri" w:eastAsia="Times New Roman" w:hAnsi="Calibri"/>
+          <w:color w:val="000000"/>
         </w:rPr>
         <w:t>Point your browser at the required repository.</w:t>
       </w:r>
@@ -1628,16 +1358,12 @@
         <w:rPr>
           <w:rFonts w:ascii="Calibri" w:eastAsia="Times New Roman" w:hAnsi="Calibri"/>
           <w:color w:val="000000"/>
-          <w:sz w:val="22"/>
-          <w:szCs w:val="22"/>
-        </w:rPr>
-      </w:pPr>
-      <w:r>
-        <w:rPr>
-          <w:rFonts w:ascii="Calibri" w:eastAsia="Times New Roman" w:hAnsi="Calibri"/>
-          <w:color w:val="000000"/>
-          <w:sz w:val="22"/>
-          <w:szCs w:val="22"/>
+        </w:rPr>
+      </w:pPr>
+      <w:r>
+        <w:rPr>
+          <w:rFonts w:ascii="Calibri" w:eastAsia="Times New Roman" w:hAnsi="Calibri"/>
+          <w:color w:val="000000"/>
         </w:rPr>
         <w:t>Click the "…" button at the top left of the page, and select "Clone" from the list of options.</w:t>
       </w:r>
@@ -1653,16 +1379,12 @@
         <w:rPr>
           <w:rFonts w:ascii="Calibri" w:eastAsia="Times New Roman" w:hAnsi="Calibri"/>
           <w:color w:val="000000"/>
-          <w:sz w:val="22"/>
-          <w:szCs w:val="22"/>
-        </w:rPr>
-      </w:pPr>
-      <w:r>
-        <w:rPr>
-          <w:rFonts w:ascii="Calibri" w:eastAsia="Times New Roman" w:hAnsi="Calibri"/>
-          <w:color w:val="000000"/>
-          <w:sz w:val="22"/>
-          <w:szCs w:val="22"/>
+        </w:rPr>
+      </w:pPr>
+      <w:r>
+        <w:rPr>
+          <w:rFonts w:ascii="Calibri" w:eastAsia="Times New Roman" w:hAnsi="Calibri"/>
+          <w:color w:val="000000"/>
         </w:rPr>
         <w:t>Select the "Clone in SourceTree" button</w:t>
       </w:r>
@@ -1678,16 +1400,12 @@
         <w:rPr>
           <w:rFonts w:ascii="Calibri" w:eastAsia="Times New Roman" w:hAnsi="Calibri"/>
           <w:color w:val="000000"/>
-          <w:sz w:val="22"/>
-          <w:szCs w:val="22"/>
-        </w:rPr>
-      </w:pPr>
-      <w:r>
-        <w:rPr>
-          <w:rFonts w:ascii="Calibri" w:eastAsia="Times New Roman" w:hAnsi="Calibri"/>
-          <w:color w:val="000000"/>
-          <w:sz w:val="22"/>
-          <w:szCs w:val="22"/>
+        </w:rPr>
+      </w:pPr>
+      <w:r>
+        <w:rPr>
+          <w:rFonts w:ascii="Calibri" w:eastAsia="Times New Roman" w:hAnsi="Calibri"/>
+          <w:color w:val="000000"/>
         </w:rPr>
         <w:t>Follow the SourceTree wizards to complete the process.</w:t>
       </w:r>
@@ -1700,16 +1418,12 @@
         <w:rPr>
           <w:rFonts w:ascii="Calibri" w:hAnsi="Calibri"/>
           <w:color w:val="000000"/>
-          <w:sz w:val="22"/>
-          <w:szCs w:val="22"/>
-        </w:rPr>
-      </w:pPr>
-      <w:r>
-        <w:rPr>
-          <w:rFonts w:ascii="Calibri" w:hAnsi="Calibri"/>
-          <w:color w:val="000000"/>
-          <w:sz w:val="22"/>
-          <w:szCs w:val="22"/>
+        </w:rPr>
+      </w:pPr>
+      <w:r>
+        <w:rPr>
+          <w:rFonts w:ascii="Calibri" w:hAnsi="Calibri"/>
+          <w:color w:val="000000"/>
         </w:rPr>
         <w:t> </w:t>
       </w:r>
@@ -1722,16 +1436,12 @@
         <w:rPr>
           <w:rFonts w:ascii="Calibri" w:hAnsi="Calibri"/>
           <w:color w:val="000000"/>
-          <w:sz w:val="22"/>
-          <w:szCs w:val="22"/>
-        </w:rPr>
-      </w:pPr>
-      <w:r>
-        <w:rPr>
-          <w:rFonts w:ascii="Calibri" w:hAnsi="Calibri"/>
-          <w:color w:val="000000"/>
-          <w:sz w:val="22"/>
-          <w:szCs w:val="22"/>
+        </w:rPr>
+      </w:pPr>
+      <w:r>
+        <w:rPr>
+          <w:rFonts w:ascii="Calibri" w:hAnsi="Calibri"/>
+          <w:color w:val="000000"/>
         </w:rPr>
         <w:t>To clone with the Git command line:</w:t>
       </w:r>
@@ -1747,18 +1457,13 @@
         <w:rPr>
           <w:rFonts w:ascii="Calibri" w:eastAsia="Times New Roman" w:hAnsi="Calibri"/>
           <w:color w:val="000000"/>
-          <w:sz w:val="22"/>
-          <w:szCs w:val="22"/>
-        </w:rPr>
-      </w:pPr>
-      <w:r>
-        <w:rPr>
-          <w:rFonts w:ascii="Calibri" w:eastAsia="Times New Roman" w:hAnsi="Calibri"/>
-          <w:color w:val="000000"/>
-          <w:sz w:val="22"/>
-          <w:szCs w:val="22"/>
-        </w:rPr>
-        <w:lastRenderedPageBreak/>
+        </w:rPr>
+      </w:pPr>
+      <w:r>
+        <w:rPr>
+          <w:rFonts w:ascii="Calibri" w:eastAsia="Times New Roman" w:hAnsi="Calibri"/>
+          <w:color w:val="000000"/>
+        </w:rPr>
         <w:t>In Windows File Explorer, select the directory that you want to be the parent to the Sambuca code.</w:t>
       </w:r>
     </w:p>
@@ -1773,16 +1478,12 @@
         <w:rPr>
           <w:rFonts w:ascii="Calibri" w:eastAsia="Times New Roman" w:hAnsi="Calibri"/>
           <w:color w:val="000000"/>
-          <w:sz w:val="22"/>
-          <w:szCs w:val="22"/>
-        </w:rPr>
-      </w:pPr>
-      <w:r>
-        <w:rPr>
-          <w:rFonts w:ascii="Calibri" w:eastAsia="Times New Roman" w:hAnsi="Calibri"/>
-          <w:color w:val="000000"/>
-          <w:sz w:val="22"/>
-          <w:szCs w:val="22"/>
+        </w:rPr>
+      </w:pPr>
+      <w:r>
+        <w:rPr>
+          <w:rFonts w:ascii="Calibri" w:eastAsia="Times New Roman" w:hAnsi="Calibri"/>
+          <w:color w:val="000000"/>
         </w:rPr>
         <w:t>Right click inside the directory and select "Git Bash Here" from the context menu.</w:t>
       </w:r>
@@ -1798,16 +1499,12 @@
         <w:rPr>
           <w:rFonts w:ascii="Calibri" w:eastAsia="Times New Roman" w:hAnsi="Calibri"/>
           <w:color w:val="000000"/>
-          <w:sz w:val="22"/>
-          <w:szCs w:val="22"/>
-        </w:rPr>
-      </w:pPr>
-      <w:r>
-        <w:rPr>
-          <w:rFonts w:ascii="Calibri" w:eastAsia="Times New Roman" w:hAnsi="Calibri"/>
-          <w:color w:val="000000"/>
-          <w:sz w:val="22"/>
-          <w:szCs w:val="22"/>
+        </w:rPr>
+      </w:pPr>
+      <w:r>
+        <w:rPr>
+          <w:rFonts w:ascii="Calibri" w:eastAsia="Times New Roman" w:hAnsi="Calibri"/>
+          <w:color w:val="000000"/>
         </w:rPr>
         <w:t>Point your browser at the required repository.</w:t>
       </w:r>
@@ -1823,16 +1520,12 @@
         <w:rPr>
           <w:rFonts w:ascii="Calibri" w:eastAsia="Times New Roman" w:hAnsi="Calibri"/>
           <w:color w:val="000000"/>
-          <w:sz w:val="22"/>
-          <w:szCs w:val="22"/>
-        </w:rPr>
-      </w:pPr>
-      <w:r>
-        <w:rPr>
-          <w:rFonts w:ascii="Calibri" w:eastAsia="Times New Roman" w:hAnsi="Calibri"/>
-          <w:color w:val="000000"/>
-          <w:sz w:val="22"/>
-          <w:szCs w:val="22"/>
+        </w:rPr>
+      </w:pPr>
+      <w:r>
+        <w:rPr>
+          <w:rFonts w:ascii="Calibri" w:eastAsia="Times New Roman" w:hAnsi="Calibri"/>
+          <w:color w:val="000000"/>
         </w:rPr>
         <w:t>Click the "…" button at the top left of the page, and select "Clone" from the list of options.</w:t>
       </w:r>
@@ -1848,16 +1541,12 @@
         <w:rPr>
           <w:rFonts w:ascii="Calibri" w:eastAsia="Times New Roman" w:hAnsi="Calibri"/>
           <w:color w:val="000000"/>
-          <w:sz w:val="22"/>
-          <w:szCs w:val="22"/>
-        </w:rPr>
-      </w:pPr>
-      <w:r>
-        <w:rPr>
-          <w:rFonts w:ascii="Calibri" w:eastAsia="Times New Roman" w:hAnsi="Calibri"/>
-          <w:color w:val="000000"/>
-          <w:sz w:val="22"/>
-          <w:szCs w:val="22"/>
+        </w:rPr>
+      </w:pPr>
+      <w:r>
+        <w:rPr>
+          <w:rFonts w:ascii="Calibri" w:eastAsia="Times New Roman" w:hAnsi="Calibri"/>
+          <w:color w:val="000000"/>
         </w:rPr>
         <w:t>Copy the HTTP URL to the clip board (control-c)</w:t>
       </w:r>
@@ -1873,16 +1562,12 @@
         <w:rPr>
           <w:rFonts w:ascii="Calibri" w:eastAsia="Times New Roman" w:hAnsi="Calibri"/>
           <w:color w:val="000000"/>
-          <w:sz w:val="22"/>
-          <w:szCs w:val="22"/>
-        </w:rPr>
-      </w:pPr>
-      <w:r>
-        <w:rPr>
-          <w:rFonts w:ascii="Calibri" w:eastAsia="Times New Roman" w:hAnsi="Calibri"/>
-          <w:color w:val="000000"/>
-          <w:sz w:val="22"/>
-          <w:szCs w:val="22"/>
+        </w:rPr>
+      </w:pPr>
+      <w:r>
+        <w:rPr>
+          <w:rFonts w:ascii="Calibri" w:eastAsia="Times New Roman" w:hAnsi="Calibri"/>
+          <w:color w:val="000000"/>
         </w:rPr>
         <w:t>At the Git command line, type "git clone " and then shift-insert to paste the repository URL into the command line.</w:t>
       </w:r>
@@ -1898,16 +1583,12 @@
         <w:rPr>
           <w:rFonts w:ascii="Calibri" w:eastAsia="Times New Roman" w:hAnsi="Calibri"/>
           <w:color w:val="000000"/>
-          <w:sz w:val="22"/>
-          <w:szCs w:val="22"/>
-        </w:rPr>
-      </w:pPr>
-      <w:r>
-        <w:rPr>
-          <w:rFonts w:ascii="Calibri" w:eastAsia="Times New Roman" w:hAnsi="Calibri"/>
-          <w:color w:val="000000"/>
-          <w:sz w:val="22"/>
-          <w:szCs w:val="22"/>
+        </w:rPr>
+      </w:pPr>
+      <w:r>
+        <w:rPr>
+          <w:rFonts w:ascii="Calibri" w:eastAsia="Times New Roman" w:hAnsi="Calibri"/>
+          <w:color w:val="000000"/>
         </w:rPr>
         <w:t>Press enter.</w:t>
       </w:r>
@@ -1920,16 +1601,12 @@
         <w:rPr>
           <w:rFonts w:ascii="Calibri" w:hAnsi="Calibri"/>
           <w:color w:val="000000"/>
-          <w:sz w:val="22"/>
-          <w:szCs w:val="22"/>
-        </w:rPr>
-      </w:pPr>
-      <w:r>
-        <w:rPr>
-          <w:rFonts w:ascii="Calibri" w:hAnsi="Calibri"/>
-          <w:color w:val="000000"/>
-          <w:sz w:val="22"/>
-          <w:szCs w:val="22"/>
+        </w:rPr>
+      </w:pPr>
+      <w:r>
+        <w:rPr>
+          <w:rFonts w:ascii="Calibri" w:hAnsi="Calibri"/>
+          <w:color w:val="000000"/>
         </w:rPr>
         <w:t> </w:t>
       </w:r>
@@ -1942,30 +1619,38 @@
         <w:rPr>
           <w:rFonts w:ascii="Calibri" w:hAnsi="Calibri"/>
           <w:color w:val="000000"/>
-          <w:sz w:val="22"/>
-          <w:szCs w:val="22"/>
-        </w:rPr>
-      </w:pPr>
-      <w:r>
-        <w:rPr>
-          <w:rFonts w:ascii="Calibri" w:hAnsi="Calibri"/>
-          <w:color w:val="000000"/>
-          <w:sz w:val="22"/>
-          <w:szCs w:val="22"/>
-        </w:rPr>
-        <w:t>I suggest creating a work directory somewhere, and cloning both projects to that location. You should end up with something like this:</w:t>
-      </w:r>
-    </w:p>
-    <w:p>
-      <w:pPr>
-        <w:pStyle w:val="NormalWeb"/>
-        <w:spacing w:before="0" w:beforeAutospacing="0" w:after="0" w:afterAutospacing="0"/>
-        <w:ind w:left="291"/>
-        <w:rPr>
-          <w:rFonts w:ascii="Calibri" w:hAnsi="Calibri"/>
-          <w:color w:val="000000"/>
-          <w:sz w:val="22"/>
-          <w:szCs w:val="22"/>
+        </w:rPr>
+      </w:pPr>
+      <w:r>
+        <w:rPr>
+          <w:rFonts w:ascii="Calibri" w:hAnsi="Calibri"/>
+          <w:color w:val="000000"/>
+        </w:rPr>
+        <w:t>I suggest creating a work directory somewhere, and cloning</w:t>
+      </w:r>
+      <w:r>
+        <w:rPr>
+          <w:rFonts w:ascii="Calibri" w:hAnsi="Calibri"/>
+          <w:color w:val="000000"/>
+        </w:rPr>
+        <w:t xml:space="preserve"> all</w:t>
+      </w:r>
+      <w:r>
+        <w:rPr>
+          <w:rFonts w:ascii="Calibri" w:hAnsi="Calibri"/>
+          <w:color w:val="000000"/>
+        </w:rPr>
+        <w:t xml:space="preserve"> projects to that location. You should end up with something like this:</w:t>
+      </w:r>
+    </w:p>
+    <w:p>
+      <w:pPr>
+        <w:pStyle w:val="NormalWeb"/>
+        <w:spacing w:before="0" w:beforeAutospacing="0" w:after="0" w:afterAutospacing="0"/>
+        <w:ind w:left="291"/>
+        <w:rPr>
+          <w:rFonts w:ascii="Calibri" w:hAnsi="Calibri"/>
+          <w:color w:val="000000"/>
         </w:rPr>
       </w:pPr>
       <w:r>
@@ -1973,8 +1658,6 @@
           <w:rFonts w:ascii="Calibri" w:hAnsi="Calibri"/>
           <w:noProof/>
           <w:color w:val="000000"/>
-          <w:sz w:val="22"/>
-          <w:szCs w:val="22"/>
         </w:rPr>
         <w:drawing>
           <wp:inline distT="0" distB="0" distL="0" distR="0">
@@ -2022,19 +1705,16 @@
         <w:rPr>
           <w:rFonts w:ascii="Calibri" w:hAnsi="Calibri"/>
           <w:color w:val="000000"/>
-          <w:sz w:val="22"/>
-          <w:szCs w:val="22"/>
         </w:rPr>
         <w:t> </w:t>
       </w:r>
-      <w:bookmarkStart w:id="0" w:name="_GoBack"/>
-      <w:bookmarkEnd w:id="0"/>
     </w:p>
     <w:p>
       <w:pPr>
         <w:pStyle w:val="Heading1"/>
       </w:pPr>
       <w:r>
+        <w:lastRenderedPageBreak/>
         <w:t>Create Anaconda Environments</w:t>
       </w:r>
     </w:p>
@@ -2046,16 +1726,12 @@
         <w:rPr>
           <w:rFonts w:ascii="Calibri" w:hAnsi="Calibri"/>
           <w:color w:val="000000"/>
-          <w:sz w:val="22"/>
-          <w:szCs w:val="22"/>
-        </w:rPr>
-      </w:pPr>
-      <w:r>
-        <w:rPr>
-          <w:rFonts w:ascii="Calibri" w:hAnsi="Calibri"/>
-          <w:color w:val="000000"/>
-          <w:sz w:val="22"/>
-          <w:szCs w:val="22"/>
+        </w:rPr>
+      </w:pPr>
+      <w:r>
+        <w:rPr>
+          <w:rFonts w:ascii="Calibri" w:hAnsi="Calibri"/>
+          <w:color w:val="000000"/>
         </w:rPr>
         <w:t>Python environments must be used for Sambuca and Bioopti. They cannot use the default Anaconda environment due to the requirement for some custom packages (to address issues in some Anaconda packages).</w:t>
       </w:r>
@@ -2068,40 +1744,14 @@
         <w:rPr>
           <w:rFonts w:ascii="Calibri" w:hAnsi="Calibri"/>
           <w:color w:val="000000"/>
-          <w:sz w:val="22"/>
-          <w:szCs w:val="22"/>
-        </w:rPr>
-      </w:pPr>
-      <w:r>
-        <w:rPr>
-          <w:rFonts w:ascii="Calibri" w:hAnsi="Calibri"/>
-          <w:color w:val="000000"/>
-          <w:sz w:val="22"/>
-          <w:szCs w:val="22"/>
+        </w:rPr>
+      </w:pPr>
+      <w:r>
+        <w:rPr>
+          <w:rFonts w:ascii="Calibri" w:hAnsi="Calibri"/>
+          <w:color w:val="000000"/>
         </w:rPr>
         <w:t> </w:t>
-      </w:r>
-    </w:p>
-    <w:p>
-      <w:pPr>
-        <w:pStyle w:val="NormalWeb"/>
-        <w:spacing w:before="0" w:beforeAutospacing="0" w:after="0" w:afterAutospacing="0"/>
-        <w:ind w:left="291"/>
-        <w:rPr>
-          <w:rFonts w:ascii="Calibri" w:hAnsi="Calibri"/>
-          <w:color w:val="000000"/>
-          <w:sz w:val="22"/>
-          <w:szCs w:val="22"/>
-        </w:rPr>
-      </w:pPr>
-      <w:r>
-        <w:rPr>
-          <w:rFonts w:ascii="Calibri" w:hAnsi="Calibri"/>
-          <w:color w:val="000000"/>
-          <w:sz w:val="22"/>
-          <w:szCs w:val="22"/>
-        </w:rPr>
-        <w:t>Note that some packages are installed with conda (the anaconda package installer), while other packages are installed with pip (the Python installer) because they are not available through conda.</w:t>
       </w:r>
     </w:p>
     <w:p>
@@ -2115,18 +1765,53 @@
         <w:rPr>
           <w:rFonts w:ascii="Calibri" w:eastAsia="Times New Roman" w:hAnsi="Calibri"/>
           <w:color w:val="000000"/>
-          <w:sz w:val="22"/>
-          <w:szCs w:val="22"/>
-        </w:rPr>
-      </w:pPr>
-      <w:r>
-        <w:rPr>
-          <w:rFonts w:ascii="Calibri" w:eastAsia="Times New Roman" w:hAnsi="Calibri"/>
-          <w:color w:val="000000"/>
-          <w:sz w:val="22"/>
-          <w:szCs w:val="22"/>
-        </w:rPr>
-        <w:t>Open a Windows Command prompt in your "sambuca" directory.</w:t>
+        </w:rPr>
+      </w:pPr>
+      <w:r>
+        <w:rPr>
+          <w:rFonts w:ascii="Calibri" w:eastAsia="Times New Roman" w:hAnsi="Calibri"/>
+          <w:color w:val="000000"/>
+        </w:rPr>
+        <w:t xml:space="preserve">Execute the </w:t>
+      </w:r>
+      <w:proofErr w:type="spellStart"/>
+      <w:r>
+        <w:rPr>
+          <w:rFonts w:ascii="Courier New" w:eastAsia="Times New Roman" w:hAnsi="Courier New" w:cs="Courier New"/>
+          <w:color w:val="000000"/>
+        </w:rPr>
+        <w:t>sambuca</w:t>
+      </w:r>
+      <w:proofErr w:type="spellEnd"/>
+      <w:r>
+        <w:rPr>
+          <w:rFonts w:ascii="Courier New" w:eastAsia="Times New Roman" w:hAnsi="Courier New" w:cs="Courier New"/>
+          <w:color w:val="000000"/>
+        </w:rPr>
+        <w:t>\</w:t>
+      </w:r>
+      <w:proofErr w:type="spellStart"/>
+      <w:r>
+        <w:rPr>
+          <w:rFonts w:ascii="Courier New" w:eastAsia="Times New Roman" w:hAnsi="Courier New" w:cs="Courier New"/>
+          <w:color w:val="000000"/>
+        </w:rPr>
+        <w:t>bootstrap_windows</w:t>
+      </w:r>
+      <w:proofErr w:type="spellEnd"/>
+      <w:r>
+        <w:rPr>
+          <w:rFonts w:ascii="Courier New" w:eastAsia="Times New Roman" w:hAnsi="Courier New" w:cs="Courier New"/>
+          <w:color w:val="000000"/>
+        </w:rPr>
+        <w:t>\bootstrap_64bit.cmd</w:t>
+      </w:r>
+      <w:r>
+        <w:rPr>
+          <w:rFonts w:ascii="Calibri" w:eastAsia="Times New Roman" w:hAnsi="Calibri"/>
+          <w:color w:val="000000"/>
+        </w:rPr>
+        <w:t xml:space="preserve"> script. It should automatically create the virtual environment and install all required packages.</w:t>
       </w:r>
     </w:p>
     <w:p>
@@ -2140,25 +1825,35 @@
         <w:rPr>
           <w:rFonts w:ascii="Calibri" w:eastAsia="Times New Roman" w:hAnsi="Calibri"/>
           <w:color w:val="000000"/>
-          <w:sz w:val="22"/>
-          <w:szCs w:val="22"/>
-        </w:rPr>
-      </w:pPr>
-      <w:r>
-        <w:rPr>
-          <w:rFonts w:ascii="Calibri" w:eastAsia="Times New Roman" w:hAnsi="Calibri"/>
-          <w:color w:val="000000"/>
-          <w:sz w:val="22"/>
-          <w:szCs w:val="22"/>
-        </w:rPr>
-        <w:t>Create a conda environment using the reqs-conda.txt file in the root sambuca directory:</w:t>
-      </w:r>
-      <w:r>
-        <w:rPr>
-          <w:rFonts w:ascii="Calibri" w:eastAsia="Times New Roman" w:hAnsi="Calibri"/>
-          <w:color w:val="000000"/>
-          <w:sz w:val="22"/>
-          <w:szCs w:val="22"/>
+        </w:rPr>
+      </w:pPr>
+      <w:r>
+        <w:rPr>
+          <w:rFonts w:ascii="Calibri" w:eastAsia="Times New Roman" w:hAnsi="Calibri"/>
+          <w:color w:val="000000"/>
+        </w:rPr>
+        <w:t xml:space="preserve">Activate the environment in a Windows </w:t>
+      </w:r>
+      <w:proofErr w:type="spellStart"/>
+      <w:r>
+        <w:rPr>
+          <w:rFonts w:ascii="Calibri" w:eastAsia="Times New Roman" w:hAnsi="Calibri"/>
+          <w:color w:val="000000"/>
+        </w:rPr>
+        <w:t>cmd</w:t>
+      </w:r>
+      <w:proofErr w:type="spellEnd"/>
+      <w:r>
+        <w:rPr>
+          <w:rFonts w:ascii="Calibri" w:eastAsia="Times New Roman" w:hAnsi="Calibri"/>
+          <w:color w:val="000000"/>
+        </w:rPr>
+        <w:t xml:space="preserve"> shell:</w:t>
+      </w:r>
+      <w:r>
+        <w:rPr>
+          <w:rFonts w:ascii="Calibri" w:eastAsia="Times New Roman" w:hAnsi="Calibri"/>
+          <w:color w:val="000000"/>
         </w:rPr>
         <w:br/>
       </w:r>
@@ -2166,11 +1861,18 @@
         <w:rPr>
           <w:rFonts w:ascii="Courier New" w:eastAsia="Times New Roman" w:hAnsi="Courier New" w:cs="Courier New"/>
           <w:color w:val="000000"/>
-          <w:sz w:val="22"/>
-          <w:szCs w:val="22"/>
-        </w:rPr>
-        <w:t>conda create -n sambuca --file conda-reqs.txt</w:t>
-      </w:r>
+        </w:rPr>
+        <w:t xml:space="preserve">activate </w:t>
+      </w:r>
+      <w:proofErr w:type="spellStart"/>
+      <w:r>
+        <w:rPr>
+          <w:rFonts w:ascii="Courier New" w:eastAsia="Times New Roman" w:hAnsi="Courier New" w:cs="Courier New"/>
+          <w:color w:val="000000"/>
+        </w:rPr>
+        <w:t>sambuca</w:t>
+      </w:r>
+      <w:proofErr w:type="spellEnd"/>
     </w:p>
     <w:p>
       <w:pPr>
@@ -2183,25 +1885,44 @@
         <w:rPr>
           <w:rFonts w:ascii="Calibri" w:eastAsia="Times New Roman" w:hAnsi="Calibri"/>
           <w:color w:val="000000"/>
-          <w:sz w:val="22"/>
-          <w:szCs w:val="22"/>
-        </w:rPr>
-      </w:pPr>
-      <w:r>
-        <w:rPr>
-          <w:rFonts w:ascii="Calibri" w:eastAsia="Times New Roman" w:hAnsi="Calibri"/>
-          <w:color w:val="000000"/>
-          <w:sz w:val="22"/>
-          <w:szCs w:val="22"/>
-        </w:rPr>
-        <w:t>Activate the environment:</w:t>
-      </w:r>
-      <w:r>
-        <w:rPr>
-          <w:rFonts w:ascii="Calibri" w:eastAsia="Times New Roman" w:hAnsi="Calibri"/>
-          <w:color w:val="000000"/>
-          <w:sz w:val="22"/>
-          <w:szCs w:val="22"/>
+        </w:rPr>
+      </w:pPr>
+      <w:r>
+        <w:rPr>
+          <w:rFonts w:ascii="Calibri" w:eastAsia="Times New Roman" w:hAnsi="Calibri"/>
+          <w:color w:val="000000"/>
+        </w:rPr>
+        <w:t xml:space="preserve">The </w:t>
+      </w:r>
+      <w:proofErr w:type="spellStart"/>
+      <w:r>
+        <w:rPr>
+          <w:rFonts w:ascii="Calibri" w:eastAsia="Times New Roman" w:hAnsi="Calibri"/>
+          <w:color w:val="000000"/>
+        </w:rPr>
+        <w:t>pytest</w:t>
+      </w:r>
+      <w:proofErr w:type="spellEnd"/>
+      <w:r>
+        <w:rPr>
+          <w:rFonts w:ascii="Calibri" w:eastAsia="Times New Roman" w:hAnsi="Calibri"/>
+          <w:color w:val="000000"/>
+        </w:rPr>
+        <w:t>-sugar package gives nice test output on Linux, but on Windows it makes the test output almost unreadable. You might want to uninstall it</w:t>
+      </w:r>
+      <w:proofErr w:type="gramStart"/>
+      <w:r>
+        <w:rPr>
+          <w:rFonts w:ascii="Calibri" w:eastAsia="Times New Roman" w:hAnsi="Calibri"/>
+          <w:color w:val="000000"/>
+        </w:rPr>
+        <w:t>:</w:t>
+      </w:r>
+      <w:proofErr w:type="gramEnd"/>
+      <w:r>
+        <w:rPr>
+          <w:rFonts w:ascii="Calibri" w:eastAsia="Times New Roman" w:hAnsi="Calibri"/>
+          <w:color w:val="000000"/>
         </w:rPr>
         <w:br/>
       </w:r>
@@ -2209,357 +1930,6 @@
         <w:rPr>
           <w:rFonts w:ascii="Courier New" w:eastAsia="Times New Roman" w:hAnsi="Courier New" w:cs="Courier New"/>
           <w:color w:val="000000"/>
-          <w:sz w:val="22"/>
-          <w:szCs w:val="22"/>
-        </w:rPr>
-        <w:t>activate sambuca</w:t>
-      </w:r>
-    </w:p>
-    <w:p>
-      <w:pPr>
-        <w:numPr>
-          <w:ilvl w:val="1"/>
-          <w:numId w:val="5"/>
-        </w:numPr>
-        <w:ind w:left="831"/>
-        <w:textAlignment w:val="center"/>
-        <w:rPr>
-          <w:rFonts w:ascii="Calibri" w:eastAsia="Times New Roman" w:hAnsi="Calibri"/>
-          <w:color w:val="000000"/>
-          <w:sz w:val="22"/>
-          <w:szCs w:val="22"/>
-        </w:rPr>
-      </w:pPr>
-      <w:r>
-        <w:rPr>
-          <w:rFonts w:ascii="Calibri" w:eastAsia="Times New Roman" w:hAnsi="Calibri"/>
-          <w:color w:val="000000"/>
-          <w:sz w:val="22"/>
-          <w:szCs w:val="22"/>
-        </w:rPr>
-        <w:t>Download and install matplotlib (to work</w:t>
-      </w:r>
-      <w:r>
-        <w:rPr>
-          <w:rFonts w:ascii="Calibri" w:eastAsia="Times New Roman" w:hAnsi="Calibri"/>
-          <w:color w:val="000000"/>
-          <w:sz w:val="22"/>
-          <w:szCs w:val="22"/>
-        </w:rPr>
-        <w:t xml:space="preserve"> </w:t>
-      </w:r>
-      <w:r>
-        <w:rPr>
-          <w:rFonts w:ascii="Calibri" w:eastAsia="Times New Roman" w:hAnsi="Calibri"/>
-          <w:color w:val="000000"/>
-          <w:sz w:val="22"/>
-          <w:szCs w:val="22"/>
-        </w:rPr>
-        <w:t>around an issue in the Anaconda matplotlib package):</w:t>
-      </w:r>
-    </w:p>
-    <w:p>
-      <w:pPr>
-        <w:numPr>
-          <w:ilvl w:val="2"/>
-          <w:numId w:val="6"/>
-        </w:numPr>
-        <w:ind w:left="1371"/>
-        <w:textAlignment w:val="center"/>
-        <w:rPr>
-          <w:rFonts w:ascii="Calibri" w:eastAsia="Times New Roman" w:hAnsi="Calibri"/>
-          <w:color w:val="000000"/>
-          <w:sz w:val="22"/>
-          <w:szCs w:val="22"/>
-        </w:rPr>
-      </w:pPr>
-      <w:r>
-        <w:rPr>
-          <w:rFonts w:ascii="Calibri" w:eastAsia="Times New Roman" w:hAnsi="Calibri"/>
-          <w:color w:val="000000"/>
-          <w:sz w:val="22"/>
-          <w:szCs w:val="22"/>
-        </w:rPr>
-        <w:t>Download these to your python-working directory:</w:t>
-      </w:r>
-    </w:p>
-    <w:p>
-      <w:pPr>
-        <w:numPr>
-          <w:ilvl w:val="3"/>
-          <w:numId w:val="7"/>
-        </w:numPr>
-        <w:ind w:left="1911"/>
-        <w:textAlignment w:val="center"/>
-        <w:rPr>
-          <w:rFonts w:ascii="Calibri" w:eastAsia="Times New Roman" w:hAnsi="Calibri"/>
-          <w:color w:val="000000"/>
-          <w:sz w:val="22"/>
-          <w:szCs w:val="22"/>
-        </w:rPr>
-      </w:pPr>
-      <w:hyperlink r:id="rId22" w:anchor="matplotlib" w:history="1">
-        <w:r>
-          <w:rPr>
-            <w:rStyle w:val="Hyperlink"/>
-            <w:rFonts w:ascii="Calibri" w:eastAsia="Times New Roman" w:hAnsi="Calibri"/>
-            <w:sz w:val="22"/>
-            <w:szCs w:val="22"/>
-          </w:rPr>
-          <w:t>matplotlib</w:t>
-        </w:r>
-      </w:hyperlink>
-      <w:r>
-        <w:rPr>
-          <w:rFonts w:ascii="Calibri" w:eastAsia="Times New Roman" w:hAnsi="Calibri"/>
-          <w:color w:val="000000"/>
-          <w:sz w:val="22"/>
-          <w:szCs w:val="22"/>
-        </w:rPr>
-        <w:t>. Choose either 1.4.3-cp34-none-win32 for 32 bit windows, or the amd64 version for 64 bit windows.</w:t>
-      </w:r>
-    </w:p>
-    <w:p>
-      <w:pPr>
-        <w:numPr>
-          <w:ilvl w:val="3"/>
-          <w:numId w:val="7"/>
-        </w:numPr>
-        <w:ind w:left="1911"/>
-        <w:textAlignment w:val="center"/>
-        <w:rPr>
-          <w:rFonts w:ascii="Calibri" w:eastAsia="Times New Roman" w:hAnsi="Calibri"/>
-          <w:color w:val="000000"/>
-          <w:sz w:val="22"/>
-          <w:szCs w:val="22"/>
-        </w:rPr>
-      </w:pPr>
-      <w:hyperlink r:id="rId23" w:anchor="pil" w:history="1">
-        <w:r>
-          <w:rPr>
-            <w:rStyle w:val="Hyperlink"/>
-            <w:rFonts w:ascii="Calibri" w:eastAsia="Times New Roman" w:hAnsi="Calibri"/>
-            <w:sz w:val="22"/>
-            <w:szCs w:val="22"/>
-          </w:rPr>
-          <w:t>pillow</w:t>
-        </w:r>
-      </w:hyperlink>
-      <w:r>
-        <w:rPr>
-          <w:rFonts w:ascii="Calibri" w:eastAsia="Times New Roman" w:hAnsi="Calibri"/>
-          <w:color w:val="000000"/>
-          <w:sz w:val="22"/>
-          <w:szCs w:val="22"/>
-        </w:rPr>
-        <w:t>. Again, choose the most recent version in either 32 or 64 bit mode to suit your installation.</w:t>
-      </w:r>
-    </w:p>
-    <w:p>
-      <w:pPr>
-        <w:numPr>
-          <w:ilvl w:val="2"/>
-          <w:numId w:val="7"/>
-        </w:numPr>
-        <w:ind w:left="1371"/>
-        <w:textAlignment w:val="center"/>
-        <w:rPr>
-          <w:rFonts w:ascii="Calibri" w:eastAsia="Times New Roman" w:hAnsi="Calibri"/>
-          <w:color w:val="000000"/>
-          <w:sz w:val="22"/>
-          <w:szCs w:val="22"/>
-        </w:rPr>
-      </w:pPr>
-      <w:r>
-        <w:rPr>
-          <w:rFonts w:ascii="Calibri" w:eastAsia="Times New Roman" w:hAnsi="Calibri"/>
-          <w:color w:val="000000"/>
-          <w:sz w:val="22"/>
-          <w:szCs w:val="22"/>
-        </w:rPr>
-        <w:t>In the windows prompt, with the sambuca environment activated, change to the directory where the whl files are downloaded. Then install them with pip:</w:t>
-      </w:r>
-      <w:r>
-        <w:rPr>
-          <w:rFonts w:ascii="Calibri" w:eastAsia="Times New Roman" w:hAnsi="Calibri"/>
-          <w:color w:val="000000"/>
-          <w:sz w:val="22"/>
-          <w:szCs w:val="22"/>
-        </w:rPr>
-        <w:br/>
-      </w:r>
-      <w:r>
-        <w:rPr>
-          <w:rFonts w:ascii="Courier New" w:eastAsia="Times New Roman" w:hAnsi="Courier New" w:cs="Courier New"/>
-          <w:color w:val="000000"/>
-          <w:sz w:val="22"/>
-          <w:szCs w:val="22"/>
-        </w:rPr>
-        <w:t>pip install Pillow-2.8.1-cp34-none-win_amd64.whl</w:t>
-      </w:r>
-      <w:r>
-        <w:rPr>
-          <w:rFonts w:ascii="Courier New" w:eastAsia="Times New Roman" w:hAnsi="Courier New" w:cs="Courier New"/>
-          <w:color w:val="000000"/>
-          <w:sz w:val="22"/>
-          <w:szCs w:val="22"/>
-        </w:rPr>
-        <w:br/>
-        <w:t>pip install matplotlib-1.4.3-cp34-none-win_amd64.whl</w:t>
-      </w:r>
-    </w:p>
-    <w:p>
-      <w:pPr>
-        <w:numPr>
-          <w:ilvl w:val="1"/>
-          <w:numId w:val="7"/>
-        </w:numPr>
-        <w:ind w:left="831"/>
-        <w:textAlignment w:val="center"/>
-        <w:rPr>
-          <w:rFonts w:ascii="Calibri" w:eastAsia="Times New Roman" w:hAnsi="Calibri"/>
-          <w:color w:val="000000"/>
-          <w:sz w:val="22"/>
-          <w:szCs w:val="22"/>
-        </w:rPr>
-      </w:pPr>
-      <w:r>
-        <w:rPr>
-          <w:rFonts w:ascii="Calibri" w:eastAsia="Times New Roman" w:hAnsi="Calibri"/>
-          <w:color w:val="000000"/>
-          <w:sz w:val="22"/>
-          <w:szCs w:val="22"/>
-        </w:rPr>
-        <w:t>Install the sambuca and bioopti projects in development mode:</w:t>
-      </w:r>
-    </w:p>
-    <w:p>
-      <w:pPr>
-        <w:numPr>
-          <w:ilvl w:val="2"/>
-          <w:numId w:val="8"/>
-        </w:numPr>
-        <w:ind w:left="1371"/>
-        <w:textAlignment w:val="center"/>
-        <w:rPr>
-          <w:rFonts w:ascii="Calibri" w:eastAsia="Times New Roman" w:hAnsi="Calibri"/>
-          <w:color w:val="000000"/>
-          <w:sz w:val="22"/>
-          <w:szCs w:val="22"/>
-        </w:rPr>
-      </w:pPr>
-      <w:r>
-        <w:rPr>
-          <w:rFonts w:ascii="Calibri" w:eastAsia="Times New Roman" w:hAnsi="Calibri"/>
-          <w:color w:val="000000"/>
-          <w:sz w:val="22"/>
-          <w:szCs w:val="22"/>
-        </w:rPr>
-        <w:t>Change to the sambuca directory, then:</w:t>
-      </w:r>
-      <w:r>
-        <w:rPr>
-          <w:rFonts w:ascii="Calibri" w:eastAsia="Times New Roman" w:hAnsi="Calibri"/>
-          <w:color w:val="000000"/>
-          <w:sz w:val="22"/>
-          <w:szCs w:val="22"/>
-        </w:rPr>
-        <w:br/>
-      </w:r>
-      <w:r>
-        <w:rPr>
-          <w:rFonts w:ascii="Courier New" w:eastAsia="Times New Roman" w:hAnsi="Courier New" w:cs="Courier New"/>
-          <w:color w:val="000000"/>
-          <w:sz w:val="22"/>
-          <w:szCs w:val="22"/>
-        </w:rPr>
-        <w:t>pip install -e.[dev,test]</w:t>
-      </w:r>
-      <w:r>
-        <w:rPr>
-          <w:rFonts w:ascii="Courier New" w:eastAsia="Times New Roman" w:hAnsi="Courier New" w:cs="Courier New"/>
-          <w:color w:val="000000"/>
-          <w:sz w:val="22"/>
-          <w:szCs w:val="22"/>
-        </w:rPr>
-        <w:br/>
-        <w:t>python setup.py develop</w:t>
-      </w:r>
-    </w:p>
-    <w:p>
-      <w:pPr>
-        <w:numPr>
-          <w:ilvl w:val="2"/>
-          <w:numId w:val="8"/>
-        </w:numPr>
-        <w:ind w:left="1371"/>
-        <w:textAlignment w:val="center"/>
-        <w:rPr>
-          <w:rFonts w:ascii="Calibri" w:eastAsia="Times New Roman" w:hAnsi="Calibri"/>
-          <w:color w:val="000000"/>
-          <w:sz w:val="22"/>
-          <w:szCs w:val="22"/>
-        </w:rPr>
-      </w:pPr>
-      <w:r>
-        <w:rPr>
-          <w:rFonts w:ascii="Calibri" w:eastAsia="Times New Roman" w:hAnsi="Calibri"/>
-          <w:color w:val="000000"/>
-          <w:sz w:val="22"/>
-          <w:szCs w:val="22"/>
-        </w:rPr>
-        <w:t xml:space="preserve">Repeat those two commands for bioopti. The first command uses pip to install the remaining packages that were not installed with conda, while the second installs the sambuca and bioopti packages in develop mode, which means that any changes to </w:t>
-      </w:r>
-      <w:r>
-        <w:rPr>
-          <w:rFonts w:ascii="Calibri" w:eastAsia="Times New Roman" w:hAnsi="Calibri"/>
-          <w:color w:val="000000"/>
-          <w:sz w:val="22"/>
-          <w:szCs w:val="22"/>
-        </w:rPr>
-        <w:lastRenderedPageBreak/>
-        <w:t>the source are immediately reflected in the installed package seen by other Python code.</w:t>
-      </w:r>
-    </w:p>
-    <w:p>
-      <w:pPr>
-        <w:numPr>
-          <w:ilvl w:val="1"/>
-          <w:numId w:val="8"/>
-        </w:numPr>
-        <w:ind w:left="831"/>
-        <w:textAlignment w:val="center"/>
-        <w:rPr>
-          <w:rFonts w:ascii="Calibri" w:eastAsia="Times New Roman" w:hAnsi="Calibri"/>
-          <w:color w:val="000000"/>
-          <w:sz w:val="22"/>
-          <w:szCs w:val="22"/>
-        </w:rPr>
-      </w:pPr>
-      <w:r>
-        <w:rPr>
-          <w:rFonts w:ascii="Calibri" w:eastAsia="Times New Roman" w:hAnsi="Calibri"/>
-          <w:color w:val="000000"/>
-          <w:sz w:val="22"/>
-          <w:szCs w:val="22"/>
-        </w:rPr>
-        <w:t>The pytest-sugar package gives nice test output on Linux, but on Windows it makes the test output almost unreadable. You might want to uninstall it:</w:t>
-      </w:r>
-      <w:r>
-        <w:rPr>
-          <w:rFonts w:ascii="Calibri" w:eastAsia="Times New Roman" w:hAnsi="Calibri"/>
-          <w:color w:val="000000"/>
-          <w:sz w:val="22"/>
-          <w:szCs w:val="22"/>
-        </w:rPr>
-        <w:br/>
-      </w:r>
-      <w:r>
-        <w:rPr>
-          <w:rFonts w:ascii="Courier New" w:eastAsia="Times New Roman" w:hAnsi="Courier New" w:cs="Courier New"/>
-          <w:color w:val="000000"/>
-          <w:sz w:val="22"/>
-          <w:szCs w:val="22"/>
         </w:rPr>
         <w:t>pip uninstall pytest-sugar</w:t>
       </w:r>
@@ -2572,16 +1942,12 @@
         <w:rPr>
           <w:rFonts w:ascii="Calibri" w:hAnsi="Calibri"/>
           <w:color w:val="000000"/>
-          <w:sz w:val="22"/>
-          <w:szCs w:val="22"/>
-        </w:rPr>
-      </w:pPr>
-      <w:r>
-        <w:rPr>
-          <w:rFonts w:ascii="Calibri" w:hAnsi="Calibri"/>
-          <w:color w:val="000000"/>
-          <w:sz w:val="22"/>
-          <w:szCs w:val="22"/>
+        </w:rPr>
+      </w:pPr>
+      <w:r>
+        <w:rPr>
+          <w:rFonts w:ascii="Calibri" w:hAnsi="Calibri"/>
+          <w:color w:val="000000"/>
         </w:rPr>
         <w:t> </w:t>
       </w:r>
@@ -2602,16 +1968,12 @@
         <w:rPr>
           <w:rFonts w:ascii="Calibri" w:hAnsi="Calibri"/>
           <w:color w:val="000000"/>
-          <w:sz w:val="22"/>
-          <w:szCs w:val="22"/>
-        </w:rPr>
-      </w:pPr>
-      <w:r>
-        <w:rPr>
-          <w:rFonts w:ascii="Calibri" w:hAnsi="Calibri"/>
-          <w:color w:val="000000"/>
-          <w:sz w:val="22"/>
-          <w:szCs w:val="22"/>
+        </w:rPr>
+      </w:pPr>
+      <w:r>
+        <w:rPr>
+          <w:rFonts w:ascii="Calibri" w:hAnsi="Calibri"/>
+          <w:color w:val="000000"/>
         </w:rPr>
         <w:t>Try the following commands in a windows command prompt.</w:t>
       </w:r>
@@ -2633,8 +1995,8 @@
         <w:tblLook w:val="04A0" w:firstRow="1" w:lastRow="0" w:firstColumn="1" w:lastColumn="0" w:noHBand="0" w:noVBand="1"/>
       </w:tblPr>
       <w:tblGrid>
-        <w:gridCol w:w="2874"/>
-        <w:gridCol w:w="5841"/>
+        <w:gridCol w:w="3003"/>
+        <w:gridCol w:w="5712"/>
       </w:tblGrid>
       <w:tr>
         <w:trPr>
@@ -2642,7 +2004,7 @@
         </w:trPr>
         <w:tc>
           <w:tcPr>
-            <w:tcW w:w="3927" w:type="dxa"/>
+            <w:tcW w:w="3003" w:type="dxa"/>
             <w:tcBorders>
               <w:top w:val="single" w:sz="8" w:space="0" w:color="A3A3A3"/>
               <w:left w:val="single" w:sz="8" w:space="0" w:color="A3A3A3"/>
@@ -2664,16 +2026,12 @@
               <w:rPr>
                 <w:rFonts w:ascii="Calibri" w:hAnsi="Calibri"/>
                 <w:color w:val="2E75B5"/>
-                <w:sz w:val="22"/>
-                <w:szCs w:val="22"/>
               </w:rPr>
             </w:pPr>
             <w:r>
               <w:rPr>
                 <w:rFonts w:ascii="Calibri" w:hAnsi="Calibri"/>
                 <w:color w:val="2E75B5"/>
-                <w:sz w:val="22"/>
-                <w:szCs w:val="22"/>
               </w:rPr>
               <w:t>Command</w:t>
             </w:r>
@@ -2681,7 +2039,7 @@
         </w:tc>
         <w:tc>
           <w:tcPr>
-            <w:tcW w:w="8613" w:type="dxa"/>
+            <w:tcW w:w="5712" w:type="dxa"/>
             <w:tcBorders>
               <w:top w:val="single" w:sz="8" w:space="0" w:color="A3A3A3"/>
               <w:left w:val="single" w:sz="8" w:space="0" w:color="A3A3A3"/>
@@ -2703,16 +2061,12 @@
               <w:rPr>
                 <w:rFonts w:ascii="Calibri" w:hAnsi="Calibri"/>
                 <w:color w:val="2E75B5"/>
-                <w:sz w:val="22"/>
-                <w:szCs w:val="22"/>
               </w:rPr>
             </w:pPr>
             <w:r>
               <w:rPr>
                 <w:rFonts w:ascii="Calibri" w:hAnsi="Calibri"/>
                 <w:color w:val="2E75B5"/>
-                <w:sz w:val="22"/>
-                <w:szCs w:val="22"/>
               </w:rPr>
               <w:t>Expected result</w:t>
             </w:r>
@@ -2725,7 +2079,7 @@
         </w:trPr>
         <w:tc>
           <w:tcPr>
-            <w:tcW w:w="3927" w:type="dxa"/>
+            <w:tcW w:w="3003" w:type="dxa"/>
             <w:tcBorders>
               <w:top w:val="single" w:sz="8" w:space="0" w:color="A3A3A3"/>
               <w:left w:val="single" w:sz="8" w:space="0" w:color="A3A3A3"/>
@@ -2746,15 +2100,11 @@
               <w:spacing w:before="0" w:beforeAutospacing="0" w:after="0" w:afterAutospacing="0"/>
               <w:rPr>
                 <w:rFonts w:ascii="Calibri" w:hAnsi="Calibri"/>
-                <w:sz w:val="22"/>
-                <w:szCs w:val="22"/>
               </w:rPr>
             </w:pPr>
             <w:r>
               <w:rPr>
                 <w:rFonts w:ascii="Calibri" w:hAnsi="Calibri"/>
-                <w:sz w:val="22"/>
-                <w:szCs w:val="22"/>
               </w:rPr>
               <w:t>activate sambuca</w:t>
             </w:r>
@@ -2762,7 +2112,7 @@
         </w:tc>
         <w:tc>
           <w:tcPr>
-            <w:tcW w:w="8613" w:type="dxa"/>
+            <w:tcW w:w="5712" w:type="dxa"/>
             <w:tcBorders>
               <w:top w:val="single" w:sz="8" w:space="0" w:color="A3A3A3"/>
               <w:left w:val="single" w:sz="8" w:space="0" w:color="A3A3A3"/>
@@ -2783,15 +2133,11 @@
               <w:spacing w:before="0" w:beforeAutospacing="0" w:after="0" w:afterAutospacing="0"/>
               <w:rPr>
                 <w:rFonts w:ascii="Calibri" w:hAnsi="Calibri"/>
-                <w:sz w:val="22"/>
-                <w:szCs w:val="22"/>
               </w:rPr>
             </w:pPr>
             <w:r>
               <w:rPr>
                 <w:rFonts w:ascii="Calibri" w:hAnsi="Calibri"/>
-                <w:sz w:val="22"/>
-                <w:szCs w:val="22"/>
               </w:rPr>
               <w:t>Activates the conda environment</w:t>
             </w:r>
@@ -2804,7 +2150,7 @@
         </w:trPr>
         <w:tc>
           <w:tcPr>
-            <w:tcW w:w="3927" w:type="dxa"/>
+            <w:tcW w:w="3003" w:type="dxa"/>
             <w:tcBorders>
               <w:top w:val="single" w:sz="8" w:space="0" w:color="A3A3A3"/>
               <w:left w:val="single" w:sz="8" w:space="0" w:color="A3A3A3"/>
@@ -2825,15 +2171,11 @@
               <w:spacing w:before="0" w:beforeAutospacing="0" w:after="0" w:afterAutospacing="0"/>
               <w:rPr>
                 <w:rFonts w:ascii="Calibri" w:hAnsi="Calibri"/>
-                <w:sz w:val="22"/>
-                <w:szCs w:val="22"/>
               </w:rPr>
             </w:pPr>
             <w:r>
               <w:rPr>
                 <w:rFonts w:ascii="Calibri" w:hAnsi="Calibri"/>
-                <w:sz w:val="22"/>
-                <w:szCs w:val="22"/>
               </w:rPr>
               <w:t>bioopti</w:t>
             </w:r>
@@ -2841,7 +2183,7 @@
         </w:tc>
         <w:tc>
           <w:tcPr>
-            <w:tcW w:w="8613" w:type="dxa"/>
+            <w:tcW w:w="5712" w:type="dxa"/>
             <w:tcBorders>
               <w:top w:val="single" w:sz="8" w:space="0" w:color="A3A3A3"/>
               <w:left w:val="single" w:sz="8" w:space="0" w:color="A3A3A3"/>
@@ -2862,17 +2204,67 @@
               <w:spacing w:before="0" w:beforeAutospacing="0" w:after="0" w:afterAutospacing="0"/>
               <w:rPr>
                 <w:rFonts w:ascii="Calibri" w:hAnsi="Calibri"/>
-                <w:sz w:val="22"/>
-                <w:szCs w:val="22"/>
               </w:rPr>
             </w:pPr>
             <w:r>
               <w:rPr>
                 <w:rFonts w:ascii="Calibri" w:hAnsi="Calibri"/>
-                <w:sz w:val="22"/>
-                <w:szCs w:val="22"/>
               </w:rPr>
-              <w:t>Runs bioopti GUI</w:t>
+              <w:t xml:space="preserve">Runs </w:t>
+            </w:r>
+            <w:proofErr w:type="spellStart"/>
+            <w:r>
+              <w:rPr>
+                <w:rFonts w:ascii="Calibri" w:hAnsi="Calibri"/>
+              </w:rPr>
+              <w:t>bioopti</w:t>
+            </w:r>
+            <w:proofErr w:type="spellEnd"/>
+            <w:r>
+              <w:rPr>
+                <w:rFonts w:ascii="Calibri" w:hAnsi="Calibri"/>
+              </w:rPr>
+              <w:t xml:space="preserve"> GUI</w:t>
+            </w:r>
+            <w:r>
+              <w:rPr>
+                <w:rFonts w:ascii="Calibri" w:hAnsi="Calibri"/>
+              </w:rPr>
+              <w:t xml:space="preserve">. Note you must be in a directory containing a valid </w:t>
+            </w:r>
+            <w:proofErr w:type="spellStart"/>
+            <w:r>
+              <w:rPr>
+                <w:rFonts w:ascii="Calibri" w:hAnsi="Calibri"/>
+              </w:rPr>
+              <w:t>bioopti.cfg</w:t>
+            </w:r>
+            <w:proofErr w:type="spellEnd"/>
+            <w:r>
+              <w:rPr>
+                <w:rFonts w:ascii="Calibri" w:hAnsi="Calibri"/>
+              </w:rPr>
+              <w:t xml:space="preserve"> file.</w:t>
+            </w:r>
+            <w:r>
+              <w:rPr>
+                <w:rFonts w:ascii="Calibri" w:hAnsi="Calibri"/>
+              </w:rPr>
+              <w:t xml:space="preserve"> The root </w:t>
+            </w:r>
+            <w:proofErr w:type="spellStart"/>
+            <w:r>
+              <w:rPr>
+                <w:rFonts w:ascii="Calibri" w:hAnsi="Calibri"/>
+              </w:rPr>
+              <w:t>bioopti</w:t>
+            </w:r>
+            <w:proofErr w:type="spellEnd"/>
+            <w:r>
+              <w:rPr>
+                <w:rFonts w:ascii="Calibri" w:hAnsi="Calibri"/>
+              </w:rPr>
+              <w:t xml:space="preserve"> directory contains a working version. Edit the file first to make sure the input data paths point to valid locations.</w:t>
             </w:r>
           </w:p>
         </w:tc>
@@ -2883,7 +2275,7 @@
         </w:trPr>
         <w:tc>
           <w:tcPr>
-            <w:tcW w:w="3927" w:type="dxa"/>
+            <w:tcW w:w="3003" w:type="dxa"/>
             <w:tcBorders>
               <w:top w:val="single" w:sz="8" w:space="0" w:color="A3A3A3"/>
               <w:left w:val="single" w:sz="8" w:space="0" w:color="A3A3A3"/>
@@ -2904,23 +2296,41 @@
               <w:spacing w:before="0" w:beforeAutospacing="0" w:after="0" w:afterAutospacing="0"/>
               <w:rPr>
                 <w:rFonts w:ascii="Calibri" w:hAnsi="Calibri"/>
-                <w:sz w:val="22"/>
-                <w:szCs w:val="22"/>
               </w:rPr>
             </w:pPr>
+            <w:proofErr w:type="spellStart"/>
             <w:r>
               <w:rPr>
                 <w:rFonts w:ascii="Calibri" w:hAnsi="Calibri"/>
-                <w:sz w:val="22"/>
-                <w:szCs w:val="22"/>
               </w:rPr>
-              <w:t>pylint --output-format=text ./sambuca</w:t>
+              <w:t>pylint</w:t>
             </w:r>
+            <w:proofErr w:type="spellEnd"/>
+            <w:r>
+              <w:rPr>
+                <w:rFonts w:ascii="Calibri" w:hAnsi="Calibri"/>
+              </w:rPr>
+              <w:t xml:space="preserve"> --output-format=text ./</w:t>
+            </w:r>
+            <w:proofErr w:type="spellStart"/>
+            <w:r>
+              <w:rPr>
+                <w:rFonts w:ascii="Calibri" w:hAnsi="Calibri"/>
+              </w:rPr>
+              <w:t>sambuca</w:t>
+            </w:r>
+            <w:r>
+              <w:rPr>
+                <w:rFonts w:ascii="Calibri" w:hAnsi="Calibri"/>
+              </w:rPr>
+              <w:t>_core</w:t>
+            </w:r>
+            <w:proofErr w:type="spellEnd"/>
           </w:p>
         </w:tc>
         <w:tc>
           <w:tcPr>
-            <w:tcW w:w="8613" w:type="dxa"/>
+            <w:tcW w:w="5712" w:type="dxa"/>
             <w:tcBorders>
               <w:top w:val="single" w:sz="8" w:space="0" w:color="A3A3A3"/>
               <w:left w:val="single" w:sz="8" w:space="0" w:color="A3A3A3"/>
@@ -2941,18 +2351,48 @@
               <w:spacing w:before="0" w:beforeAutospacing="0" w:after="0" w:afterAutospacing="0"/>
               <w:rPr>
                 <w:rFonts w:ascii="Calibri" w:hAnsi="Calibri"/>
-                <w:sz w:val="22"/>
-                <w:szCs w:val="22"/>
               </w:rPr>
             </w:pPr>
             <w:r>
               <w:rPr>
                 <w:rFonts w:ascii="Calibri" w:hAnsi="Calibri"/>
-                <w:sz w:val="22"/>
-                <w:szCs w:val="22"/>
               </w:rPr>
-              <w:t xml:space="preserve">Runs pylint on the Sambuca code. Assumes you are in the top sambuca directory. Note you might need to change the pylint settings in </w:t>
+              <w:t xml:space="preserve">Runs pylint on the Sambuca </w:t>
             </w:r>
+            <w:r>
+              <w:rPr>
+                <w:rFonts w:ascii="Calibri" w:hAnsi="Calibri"/>
+              </w:rPr>
+              <w:t xml:space="preserve">Core </w:t>
+            </w:r>
+            <w:r>
+              <w:rPr>
+                <w:rFonts w:ascii="Calibri" w:hAnsi="Calibri"/>
+              </w:rPr>
+              <w:t xml:space="preserve">code. Assumes you are in the top sambuca directory. Note you might need to change the </w:t>
+            </w:r>
+            <w:proofErr w:type="spellStart"/>
+            <w:r>
+              <w:rPr>
+                <w:rFonts w:ascii="Calibri" w:hAnsi="Calibri"/>
+              </w:rPr>
+              <w:t>pylint</w:t>
+            </w:r>
+            <w:proofErr w:type="spellEnd"/>
+            <w:r>
+              <w:rPr>
+                <w:rFonts w:ascii="Calibri" w:hAnsi="Calibri"/>
+              </w:rPr>
+              <w:t xml:space="preserve"> settings in </w:t>
+            </w:r>
+            <w:proofErr w:type="spellStart"/>
+            <w:r>
+              <w:rPr>
+                <w:rFonts w:ascii="Calibri" w:hAnsi="Calibri"/>
+              </w:rPr>
+              <w:t>pylintrc</w:t>
+            </w:r>
+            <w:proofErr w:type="spellEnd"/>
           </w:p>
         </w:tc>
       </w:tr>
@@ -2962,7 +2402,7 @@
         </w:trPr>
         <w:tc>
           <w:tcPr>
-            <w:tcW w:w="3927" w:type="dxa"/>
+            <w:tcW w:w="3003" w:type="dxa"/>
             <w:tcBorders>
               <w:top w:val="single" w:sz="8" w:space="0" w:color="A3A3A3"/>
               <w:left w:val="single" w:sz="8" w:space="0" w:color="A3A3A3"/>
@@ -2983,23 +2423,21 @@
               <w:spacing w:before="0" w:beforeAutospacing="0" w:after="0" w:afterAutospacing="0"/>
               <w:rPr>
                 <w:rFonts w:ascii="Calibri" w:hAnsi="Calibri"/>
-                <w:sz w:val="22"/>
-                <w:szCs w:val="22"/>
               </w:rPr>
             </w:pPr>
+            <w:proofErr w:type="spellStart"/>
             <w:r>
               <w:rPr>
                 <w:rFonts w:ascii="Calibri" w:hAnsi="Calibri"/>
-                <w:sz w:val="22"/>
-                <w:szCs w:val="22"/>
               </w:rPr>
-              <w:t>make html</w:t>
+              <w:t>py.test</w:t>
             </w:r>
+            <w:proofErr w:type="spellEnd"/>
           </w:p>
         </w:tc>
         <w:tc>
           <w:tcPr>
-            <w:tcW w:w="8613" w:type="dxa"/>
+            <w:tcW w:w="5712" w:type="dxa"/>
             <w:tcBorders>
               <w:top w:val="single" w:sz="8" w:space="0" w:color="A3A3A3"/>
               <w:left w:val="single" w:sz="8" w:space="0" w:color="A3A3A3"/>
@@ -3020,96 +2458,19 @@
               <w:spacing w:before="0" w:beforeAutospacing="0" w:after="0" w:afterAutospacing="0"/>
               <w:rPr>
                 <w:rFonts w:ascii="Calibri" w:hAnsi="Calibri"/>
-                <w:sz w:val="22"/>
-                <w:szCs w:val="22"/>
               </w:rPr>
             </w:pPr>
             <w:r>
               <w:rPr>
                 <w:rFonts w:ascii="Calibri" w:hAnsi="Calibri"/>
-                <w:sz w:val="22"/>
-                <w:szCs w:val="22"/>
               </w:rPr>
-              <w:t>Generate html documentation</w:t>
+              <w:t>Runs unit tests</w:t>
             </w:r>
-          </w:p>
-        </w:tc>
-      </w:tr>
-      <w:tr>
-        <w:trPr>
-          <w:divId w:val="512493746"/>
-        </w:trPr>
-        <w:tc>
-          <w:tcPr>
-            <w:tcW w:w="3927" w:type="dxa"/>
-            <w:tcBorders>
-              <w:top w:val="single" w:sz="8" w:space="0" w:color="A3A3A3"/>
-              <w:left w:val="single" w:sz="8" w:space="0" w:color="A3A3A3"/>
-              <w:bottom w:val="single" w:sz="8" w:space="0" w:color="A3A3A3"/>
-              <w:right w:val="single" w:sz="8" w:space="0" w:color="A3A3A3"/>
-            </w:tcBorders>
-            <w:tcMar>
-              <w:top w:w="80" w:type="dxa"/>
-              <w:left w:w="80" w:type="dxa"/>
-              <w:bottom w:w="80" w:type="dxa"/>
-              <w:right w:w="80" w:type="dxa"/>
-            </w:tcMar>
-            <w:hideMark/>
-          </w:tcPr>
-          <w:p>
-            <w:pPr>
-              <w:pStyle w:val="NormalWeb"/>
-              <w:spacing w:before="0" w:beforeAutospacing="0" w:after="0" w:afterAutospacing="0"/>
-              <w:rPr>
-                <w:rFonts w:ascii="Calibri" w:hAnsi="Calibri"/>
-                <w:sz w:val="22"/>
-                <w:szCs w:val="22"/>
-              </w:rPr>
-            </w:pPr>
             <w:r>
               <w:rPr>
                 <w:rFonts w:ascii="Calibri" w:hAnsi="Calibri"/>
-                <w:sz w:val="22"/>
-                <w:szCs w:val="22"/>
               </w:rPr>
-              <w:t>py.test</w:t>
-            </w:r>
-          </w:p>
-        </w:tc>
-        <w:tc>
-          <w:tcPr>
-            <w:tcW w:w="8613" w:type="dxa"/>
-            <w:tcBorders>
-              <w:top w:val="single" w:sz="8" w:space="0" w:color="A3A3A3"/>
-              <w:left w:val="single" w:sz="8" w:space="0" w:color="A3A3A3"/>
-              <w:bottom w:val="single" w:sz="8" w:space="0" w:color="A3A3A3"/>
-              <w:right w:val="single" w:sz="8" w:space="0" w:color="A3A3A3"/>
-            </w:tcBorders>
-            <w:tcMar>
-              <w:top w:w="80" w:type="dxa"/>
-              <w:left w:w="80" w:type="dxa"/>
-              <w:bottom w:w="80" w:type="dxa"/>
-              <w:right w:w="80" w:type="dxa"/>
-            </w:tcMar>
-            <w:hideMark/>
-          </w:tcPr>
-          <w:p>
-            <w:pPr>
-              <w:pStyle w:val="NormalWeb"/>
-              <w:spacing w:before="0" w:beforeAutospacing="0" w:after="0" w:afterAutospacing="0"/>
-              <w:rPr>
-                <w:rFonts w:ascii="Calibri" w:hAnsi="Calibri"/>
-                <w:sz w:val="22"/>
-                <w:szCs w:val="22"/>
-              </w:rPr>
-            </w:pPr>
-            <w:r>
-              <w:rPr>
-                <w:rFonts w:ascii="Calibri" w:hAnsi="Calibri"/>
-                <w:sz w:val="22"/>
-                <w:szCs w:val="22"/>
-              </w:rPr>
-              <w:t>Runs unit tests</w:t>
+              <w:t>. You must be in the top-level directory of a project.</w:t>
             </w:r>
           </w:p>
         </w:tc>
@@ -3123,19 +2484,17 @@
         <w:rPr>
           <w:rFonts w:ascii="Calibri" w:hAnsi="Calibri"/>
           <w:color w:val="000000"/>
-          <w:sz w:val="22"/>
-          <w:szCs w:val="22"/>
-        </w:rPr>
-      </w:pPr>
-      <w:r>
-        <w:rPr>
-          <w:rFonts w:ascii="Calibri" w:hAnsi="Calibri"/>
-          <w:color w:val="000000"/>
-          <w:sz w:val="22"/>
-          <w:szCs w:val="22"/>
+        </w:rPr>
+      </w:pPr>
+      <w:r>
+        <w:rPr>
+          <w:rFonts w:ascii="Calibri" w:hAnsi="Calibri"/>
+          <w:color w:val="000000"/>
         </w:rPr>
         <w:t> </w:t>
       </w:r>
+      <w:bookmarkStart w:id="0" w:name="_GoBack"/>
+      <w:bookmarkEnd w:id="0"/>
     </w:p>
     <w:sectPr>
       <w:pgSz w:w="11906" w:h="16838"/>
@@ -3344,11 +2703,17 @@
   <w:docDefaults>
     <w:rPrDefault>
       <w:rPr>
-        <w:rFonts w:ascii="Times New Roman" w:eastAsia="Times New Roman" w:hAnsi="Times New Roman" w:cs="Times New Roman"/>
+        <w:rFonts w:asciiTheme="majorHAnsi" w:eastAsiaTheme="majorEastAsia" w:hAnsiTheme="majorHAnsi" w:cstheme="majorBidi"/>
+        <w:sz w:val="22"/>
+        <w:szCs w:val="22"/>
         <w:lang w:val="en-AU" w:eastAsia="en-AU" w:bidi="ar-SA"/>
       </w:rPr>
     </w:rPrDefault>
-    <w:pPrDefault/>
+    <w:pPrDefault>
+      <w:pPr>
+        <w:spacing w:after="200" w:line="252" w:lineRule="auto"/>
+      </w:pPr>
+    </w:pPrDefault>
   </w:docDefaults>
   <w:latentStyles w:defLockedState="0" w:defUIPriority="99" w:defSemiHidden="0" w:defUnhideWhenUsed="0" w:defQFormat="0" w:count="371">
     <w:lsdException w:name="Normal" w:uiPriority="0" w:qFormat="1"/>
@@ -3726,11 +3091,7 @@
   <w:style w:type="paragraph" w:default="1" w:styleId="Normal">
     <w:name w:val="Normal"/>
     <w:qFormat/>
-    <w:rPr>
-      <w:rFonts w:eastAsiaTheme="minorEastAsia"/>
-      <w:sz w:val="24"/>
-      <w:szCs w:val="24"/>
-    </w:rPr>
+    <w:rsid w:val="000A46E6"/>
   </w:style>
   <w:style w:type="paragraph" w:styleId="Heading1">
     <w:name w:val="heading 1"/>
@@ -3739,18 +3100,21 @@
     <w:link w:val="Heading1Char"/>
     <w:uiPriority w:val="9"/>
     <w:qFormat/>
-    <w:rsid w:val="009418EE"/>
+    <w:rsid w:val="000A46E6"/>
     <w:pPr>
-      <w:keepNext/>
-      <w:keepLines/>
-      <w:spacing w:before="240"/>
+      <w:pBdr>
+        <w:bottom w:val="thinThickSmallGap" w:sz="12" w:space="1" w:color="16197F" w:themeColor="accent2" w:themeShade="BF"/>
+      </w:pBdr>
+      <w:spacing w:before="400"/>
+      <w:jc w:val="center"/>
       <w:outlineLvl w:val="0"/>
     </w:pPr>
     <w:rPr>
-      <w:rFonts w:asciiTheme="majorHAnsi" w:eastAsiaTheme="majorEastAsia" w:hAnsiTheme="majorHAnsi" w:cstheme="majorBidi"/>
-      <w:color w:val="2E74B5" w:themeColor="accent1" w:themeShade="BF"/>
-      <w:sz w:val="32"/>
-      <w:szCs w:val="32"/>
+      <w:caps/>
+      <w:color w:val="0F1155" w:themeColor="accent2" w:themeShade="80"/>
+      <w:spacing w:val="20"/>
+      <w:sz w:val="28"/>
+      <w:szCs w:val="28"/>
     </w:rPr>
   </w:style>
   <w:style w:type="paragraph" w:styleId="Heading2">
@@ -3761,18 +3125,21 @@
     <w:uiPriority w:val="9"/>
     <w:unhideWhenUsed/>
     <w:qFormat/>
-    <w:rsid w:val="009418EE"/>
+    <w:rsid w:val="000A46E6"/>
     <w:pPr>
-      <w:keepNext/>
-      <w:keepLines/>
-      <w:spacing w:before="40"/>
+      <w:pBdr>
+        <w:bottom w:val="single" w:sz="4" w:space="1" w:color="0F1054" w:themeColor="accent2" w:themeShade="7F"/>
+      </w:pBdr>
+      <w:spacing w:before="400"/>
+      <w:jc w:val="center"/>
       <w:outlineLvl w:val="1"/>
     </w:pPr>
     <w:rPr>
-      <w:rFonts w:asciiTheme="majorHAnsi" w:eastAsiaTheme="majorEastAsia" w:hAnsiTheme="majorHAnsi" w:cstheme="majorBidi"/>
-      <w:color w:val="2E74B5" w:themeColor="accent1" w:themeShade="BF"/>
-      <w:sz w:val="26"/>
-      <w:szCs w:val="26"/>
+      <w:caps/>
+      <w:color w:val="0F1155" w:themeColor="accent2" w:themeShade="80"/>
+      <w:spacing w:val="15"/>
+      <w:sz w:val="24"/>
+      <w:szCs w:val="24"/>
     </w:rPr>
   </w:style>
   <w:style w:type="paragraph" w:styleId="Heading3">
@@ -3783,21 +3150,162 @@
     <w:uiPriority w:val="9"/>
     <w:unhideWhenUsed/>
     <w:qFormat/>
-    <w:rsid w:val="009418EE"/>
+    <w:rsid w:val="000A46E6"/>
     <w:pPr>
-      <w:keepNext/>
-      <w:keepLines/>
-      <w:spacing w:before="40"/>
+      <w:pBdr>
+        <w:top w:val="dotted" w:sz="4" w:space="1" w:color="0F1054" w:themeColor="accent2" w:themeShade="7F"/>
+        <w:bottom w:val="dotted" w:sz="4" w:space="1" w:color="0F1054" w:themeColor="accent2" w:themeShade="7F"/>
+      </w:pBdr>
+      <w:spacing w:before="300"/>
+      <w:jc w:val="center"/>
       <w:outlineLvl w:val="2"/>
     </w:pPr>
     <w:rPr>
-      <w:rFonts w:asciiTheme="majorHAnsi" w:eastAsiaTheme="majorEastAsia" w:hAnsiTheme="majorHAnsi" w:cstheme="majorBidi"/>
-      <w:color w:val="1F4D78" w:themeColor="accent1" w:themeShade="7F"/>
+      <w:caps/>
+      <w:color w:val="0F1054" w:themeColor="accent2" w:themeShade="7F"/>
+      <w:sz w:val="24"/>
+      <w:szCs w:val="24"/>
+    </w:rPr>
+  </w:style>
+  <w:style w:type="paragraph" w:styleId="Heading4">
+    <w:name w:val="heading 4"/>
+    <w:basedOn w:val="Normal"/>
+    <w:next w:val="Normal"/>
+    <w:link w:val="Heading4Char"/>
+    <w:uiPriority w:val="9"/>
+    <w:semiHidden/>
+    <w:unhideWhenUsed/>
+    <w:qFormat/>
+    <w:rsid w:val="000A46E6"/>
+    <w:pPr>
+      <w:pBdr>
+        <w:bottom w:val="dotted" w:sz="4" w:space="1" w:color="16197F" w:themeColor="accent2" w:themeShade="BF"/>
+      </w:pBdr>
+      <w:spacing w:after="120"/>
+      <w:jc w:val="center"/>
+      <w:outlineLvl w:val="3"/>
+    </w:pPr>
+    <w:rPr>
+      <w:caps/>
+      <w:color w:val="0F1054" w:themeColor="accent2" w:themeShade="7F"/>
+      <w:spacing w:val="10"/>
+    </w:rPr>
+  </w:style>
+  <w:style w:type="paragraph" w:styleId="Heading5">
+    <w:name w:val="heading 5"/>
+    <w:basedOn w:val="Normal"/>
+    <w:next w:val="Normal"/>
+    <w:link w:val="Heading5Char"/>
+    <w:uiPriority w:val="9"/>
+    <w:semiHidden/>
+    <w:unhideWhenUsed/>
+    <w:qFormat/>
+    <w:rsid w:val="000A46E6"/>
+    <w:pPr>
+      <w:spacing w:before="320" w:after="120"/>
+      <w:jc w:val="center"/>
+      <w:outlineLvl w:val="4"/>
+    </w:pPr>
+    <w:rPr>
+      <w:caps/>
+      <w:color w:val="0F1054" w:themeColor="accent2" w:themeShade="7F"/>
+      <w:spacing w:val="10"/>
+    </w:rPr>
+  </w:style>
+  <w:style w:type="paragraph" w:styleId="Heading6">
+    <w:name w:val="heading 6"/>
+    <w:basedOn w:val="Normal"/>
+    <w:next w:val="Normal"/>
+    <w:link w:val="Heading6Char"/>
+    <w:uiPriority w:val="9"/>
+    <w:semiHidden/>
+    <w:unhideWhenUsed/>
+    <w:qFormat/>
+    <w:rsid w:val="000A46E6"/>
+    <w:pPr>
+      <w:spacing w:after="120"/>
+      <w:jc w:val="center"/>
+      <w:outlineLvl w:val="5"/>
+    </w:pPr>
+    <w:rPr>
+      <w:caps/>
+      <w:color w:val="16197F" w:themeColor="accent2" w:themeShade="BF"/>
+      <w:spacing w:val="10"/>
+    </w:rPr>
+  </w:style>
+  <w:style w:type="paragraph" w:styleId="Heading7">
+    <w:name w:val="heading 7"/>
+    <w:basedOn w:val="Normal"/>
+    <w:next w:val="Normal"/>
+    <w:link w:val="Heading7Char"/>
+    <w:uiPriority w:val="9"/>
+    <w:semiHidden/>
+    <w:unhideWhenUsed/>
+    <w:qFormat/>
+    <w:rsid w:val="000A46E6"/>
+    <w:pPr>
+      <w:spacing w:after="120"/>
+      <w:jc w:val="center"/>
+      <w:outlineLvl w:val="6"/>
+    </w:pPr>
+    <w:rPr>
+      <w:i/>
+      <w:iCs/>
+      <w:caps/>
+      <w:color w:val="16197F" w:themeColor="accent2" w:themeShade="BF"/>
+      <w:spacing w:val="10"/>
+    </w:rPr>
+  </w:style>
+  <w:style w:type="paragraph" w:styleId="Heading8">
+    <w:name w:val="heading 8"/>
+    <w:basedOn w:val="Normal"/>
+    <w:next w:val="Normal"/>
+    <w:link w:val="Heading8Char"/>
+    <w:uiPriority w:val="9"/>
+    <w:semiHidden/>
+    <w:unhideWhenUsed/>
+    <w:qFormat/>
+    <w:rsid w:val="000A46E6"/>
+    <w:pPr>
+      <w:spacing w:after="120"/>
+      <w:jc w:val="center"/>
+      <w:outlineLvl w:val="7"/>
+    </w:pPr>
+    <w:rPr>
+      <w:caps/>
+      <w:spacing w:val="10"/>
+      <w:sz w:val="20"/>
+      <w:szCs w:val="20"/>
+    </w:rPr>
+  </w:style>
+  <w:style w:type="paragraph" w:styleId="Heading9">
+    <w:name w:val="heading 9"/>
+    <w:basedOn w:val="Normal"/>
+    <w:next w:val="Normal"/>
+    <w:link w:val="Heading9Char"/>
+    <w:uiPriority w:val="9"/>
+    <w:semiHidden/>
+    <w:unhideWhenUsed/>
+    <w:qFormat/>
+    <w:rsid w:val="000A46E6"/>
+    <w:pPr>
+      <w:spacing w:after="120"/>
+      <w:jc w:val="center"/>
+      <w:outlineLvl w:val="8"/>
+    </w:pPr>
+    <w:rPr>
+      <w:i/>
+      <w:iCs/>
+      <w:caps/>
+      <w:spacing w:val="10"/>
+      <w:sz w:val="20"/>
+      <w:szCs w:val="20"/>
     </w:rPr>
   </w:style>
   <w:style w:type="character" w:default="1" w:styleId="DefaultParagraphFont">
     <w:name w:val="Default Paragraph Font"/>
     <w:uiPriority w:val="1"/>
+    <w:semiHidden/>
     <w:unhideWhenUsed/>
   </w:style>
   <w:style w:type="table" w:default="1" w:styleId="TableNormal">
@@ -3857,12 +3365,13 @@
     <w:basedOn w:val="DefaultParagraphFont"/>
     <w:link w:val="Heading1"/>
     <w:uiPriority w:val="9"/>
-    <w:rsid w:val="009418EE"/>
+    <w:rsid w:val="000A46E6"/>
     <w:rPr>
-      <w:rFonts w:asciiTheme="majorHAnsi" w:eastAsiaTheme="majorEastAsia" w:hAnsiTheme="majorHAnsi" w:cstheme="majorBidi"/>
-      <w:color w:val="2E74B5" w:themeColor="accent1" w:themeShade="BF"/>
-      <w:sz w:val="32"/>
-      <w:szCs w:val="32"/>
+      <w:caps/>
+      <w:color w:val="0F1155" w:themeColor="accent2" w:themeShade="80"/>
+      <w:spacing w:val="20"/>
+      <w:sz w:val="28"/>
+      <w:szCs w:val="28"/>
     </w:rPr>
   </w:style>
   <w:style w:type="character" w:customStyle="1" w:styleId="Heading2Char">
@@ -3870,12 +3379,13 @@
     <w:basedOn w:val="DefaultParagraphFont"/>
     <w:link w:val="Heading2"/>
     <w:uiPriority w:val="9"/>
-    <w:rsid w:val="009418EE"/>
+    <w:rsid w:val="000A46E6"/>
     <w:rPr>
-      <w:rFonts w:asciiTheme="majorHAnsi" w:eastAsiaTheme="majorEastAsia" w:hAnsiTheme="majorHAnsi" w:cstheme="majorBidi"/>
-      <w:color w:val="2E74B5" w:themeColor="accent1" w:themeShade="BF"/>
-      <w:sz w:val="26"/>
-      <w:szCs w:val="26"/>
+      <w:caps/>
+      <w:color w:val="0F1155" w:themeColor="accent2" w:themeShade="80"/>
+      <w:spacing w:val="15"/>
+      <w:sz w:val="24"/>
+      <w:szCs w:val="24"/>
     </w:rPr>
   </w:style>
   <w:style w:type="character" w:customStyle="1" w:styleId="Heading3Char">
@@ -3883,10 +3393,10 @@
     <w:basedOn w:val="DefaultParagraphFont"/>
     <w:link w:val="Heading3"/>
     <w:uiPriority w:val="9"/>
-    <w:rsid w:val="009418EE"/>
+    <w:rsid w:val="000A46E6"/>
     <w:rPr>
-      <w:rFonts w:asciiTheme="majorHAnsi" w:eastAsiaTheme="majorEastAsia" w:hAnsiTheme="majorHAnsi" w:cstheme="majorBidi"/>
-      <w:color w:val="1F4D78" w:themeColor="accent1" w:themeShade="7F"/>
+      <w:caps/>
+      <w:color w:val="0F1054" w:themeColor="accent2" w:themeShade="7F"/>
       <w:sz w:val="24"/>
       <w:szCs w:val="24"/>
     </w:rPr>
@@ -3898,16 +3408,21 @@
     <w:link w:val="TitleChar"/>
     <w:uiPriority w:val="10"/>
     <w:qFormat/>
-    <w:rsid w:val="009418EE"/>
+    <w:rsid w:val="000A46E6"/>
     <w:pPr>
-      <w:contextualSpacing/>
+      <w:pBdr>
+        <w:top w:val="dotted" w:sz="2" w:space="1" w:color="0F1155" w:themeColor="accent2" w:themeShade="80"/>
+        <w:bottom w:val="dotted" w:sz="2" w:space="6" w:color="0F1155" w:themeColor="accent2" w:themeShade="80"/>
+      </w:pBdr>
+      <w:spacing w:before="500" w:after="300" w:line="240" w:lineRule="auto"/>
+      <w:jc w:val="center"/>
     </w:pPr>
     <w:rPr>
-      <w:rFonts w:asciiTheme="majorHAnsi" w:eastAsiaTheme="majorEastAsia" w:hAnsiTheme="majorHAnsi" w:cstheme="majorBidi"/>
-      <w:spacing w:val="-10"/>
-      <w:kern w:val="28"/>
-      <w:sz w:val="56"/>
-      <w:szCs w:val="56"/>
+      <w:caps/>
+      <w:color w:val="0F1155" w:themeColor="accent2" w:themeShade="80"/>
+      <w:spacing w:val="50"/>
+      <w:sz w:val="44"/>
+      <w:szCs w:val="44"/>
     </w:rPr>
   </w:style>
   <w:style w:type="character" w:customStyle="1" w:styleId="TitleChar">
@@ -3915,13 +3430,369 @@
     <w:basedOn w:val="DefaultParagraphFont"/>
     <w:link w:val="Title"/>
     <w:uiPriority w:val="10"/>
-    <w:rsid w:val="009418EE"/>
+    <w:rsid w:val="000A46E6"/>
     <w:rPr>
-      <w:rFonts w:asciiTheme="majorHAnsi" w:eastAsiaTheme="majorEastAsia" w:hAnsiTheme="majorHAnsi" w:cstheme="majorBidi"/>
-      <w:spacing w:val="-10"/>
-      <w:kern w:val="28"/>
-      <w:sz w:val="56"/>
-      <w:szCs w:val="56"/>
+      <w:caps/>
+      <w:color w:val="0F1155" w:themeColor="accent2" w:themeShade="80"/>
+      <w:spacing w:val="50"/>
+      <w:sz w:val="44"/>
+      <w:szCs w:val="44"/>
+    </w:rPr>
+  </w:style>
+  <w:style w:type="character" w:customStyle="1" w:styleId="Heading4Char">
+    <w:name w:val="Heading 4 Char"/>
+    <w:basedOn w:val="DefaultParagraphFont"/>
+    <w:link w:val="Heading4"/>
+    <w:uiPriority w:val="9"/>
+    <w:semiHidden/>
+    <w:rsid w:val="000A46E6"/>
+    <w:rPr>
+      <w:caps/>
+      <w:color w:val="0F1054" w:themeColor="accent2" w:themeShade="7F"/>
+      <w:spacing w:val="10"/>
+    </w:rPr>
+  </w:style>
+  <w:style w:type="character" w:customStyle="1" w:styleId="Heading5Char">
+    <w:name w:val="Heading 5 Char"/>
+    <w:basedOn w:val="DefaultParagraphFont"/>
+    <w:link w:val="Heading5"/>
+    <w:uiPriority w:val="9"/>
+    <w:semiHidden/>
+    <w:rsid w:val="000A46E6"/>
+    <w:rPr>
+      <w:caps/>
+      <w:color w:val="0F1054" w:themeColor="accent2" w:themeShade="7F"/>
+      <w:spacing w:val="10"/>
+    </w:rPr>
+  </w:style>
+  <w:style w:type="character" w:customStyle="1" w:styleId="Heading6Char">
+    <w:name w:val="Heading 6 Char"/>
+    <w:basedOn w:val="DefaultParagraphFont"/>
+    <w:link w:val="Heading6"/>
+    <w:uiPriority w:val="9"/>
+    <w:semiHidden/>
+    <w:rsid w:val="000A46E6"/>
+    <w:rPr>
+      <w:caps/>
+      <w:color w:val="16197F" w:themeColor="accent2" w:themeShade="BF"/>
+      <w:spacing w:val="10"/>
+    </w:rPr>
+  </w:style>
+  <w:style w:type="character" w:customStyle="1" w:styleId="Heading7Char">
+    <w:name w:val="Heading 7 Char"/>
+    <w:basedOn w:val="DefaultParagraphFont"/>
+    <w:link w:val="Heading7"/>
+    <w:uiPriority w:val="9"/>
+    <w:semiHidden/>
+    <w:rsid w:val="000A46E6"/>
+    <w:rPr>
+      <w:i/>
+      <w:iCs/>
+      <w:caps/>
+      <w:color w:val="16197F" w:themeColor="accent2" w:themeShade="BF"/>
+      <w:spacing w:val="10"/>
+    </w:rPr>
+  </w:style>
+  <w:style w:type="character" w:customStyle="1" w:styleId="Heading8Char">
+    <w:name w:val="Heading 8 Char"/>
+    <w:basedOn w:val="DefaultParagraphFont"/>
+    <w:link w:val="Heading8"/>
+    <w:uiPriority w:val="9"/>
+    <w:semiHidden/>
+    <w:rsid w:val="000A46E6"/>
+    <w:rPr>
+      <w:caps/>
+      <w:spacing w:val="10"/>
+      <w:sz w:val="20"/>
+      <w:szCs w:val="20"/>
+    </w:rPr>
+  </w:style>
+  <w:style w:type="character" w:customStyle="1" w:styleId="Heading9Char">
+    <w:name w:val="Heading 9 Char"/>
+    <w:basedOn w:val="DefaultParagraphFont"/>
+    <w:link w:val="Heading9"/>
+    <w:uiPriority w:val="9"/>
+    <w:semiHidden/>
+    <w:rsid w:val="000A46E6"/>
+    <w:rPr>
+      <w:i/>
+      <w:iCs/>
+      <w:caps/>
+      <w:spacing w:val="10"/>
+      <w:sz w:val="20"/>
+      <w:szCs w:val="20"/>
+    </w:rPr>
+  </w:style>
+  <w:style w:type="paragraph" w:styleId="Caption">
+    <w:name w:val="caption"/>
+    <w:basedOn w:val="Normal"/>
+    <w:next w:val="Normal"/>
+    <w:uiPriority w:val="35"/>
+    <w:semiHidden/>
+    <w:unhideWhenUsed/>
+    <w:qFormat/>
+    <w:rsid w:val="000A46E6"/>
+    <w:rPr>
+      <w:caps/>
+      <w:spacing w:val="10"/>
+      <w:sz w:val="18"/>
+      <w:szCs w:val="18"/>
+    </w:rPr>
+  </w:style>
+  <w:style w:type="paragraph" w:styleId="Subtitle">
+    <w:name w:val="Subtitle"/>
+    <w:basedOn w:val="Normal"/>
+    <w:next w:val="Normal"/>
+    <w:link w:val="SubtitleChar"/>
+    <w:uiPriority w:val="11"/>
+    <w:qFormat/>
+    <w:rsid w:val="000A46E6"/>
+    <w:pPr>
+      <w:spacing w:after="560" w:line="240" w:lineRule="auto"/>
+      <w:jc w:val="center"/>
+    </w:pPr>
+    <w:rPr>
+      <w:caps/>
+      <w:spacing w:val="20"/>
+      <w:sz w:val="18"/>
+      <w:szCs w:val="18"/>
+    </w:rPr>
+  </w:style>
+  <w:style w:type="character" w:customStyle="1" w:styleId="SubtitleChar">
+    <w:name w:val="Subtitle Char"/>
+    <w:basedOn w:val="DefaultParagraphFont"/>
+    <w:link w:val="Subtitle"/>
+    <w:uiPriority w:val="11"/>
+    <w:rsid w:val="000A46E6"/>
+    <w:rPr>
+      <w:caps/>
+      <w:spacing w:val="20"/>
+      <w:sz w:val="18"/>
+      <w:szCs w:val="18"/>
+    </w:rPr>
+  </w:style>
+  <w:style w:type="character" w:styleId="Strong">
+    <w:name w:val="Strong"/>
+    <w:uiPriority w:val="22"/>
+    <w:qFormat/>
+    <w:rsid w:val="000A46E6"/>
+    <w:rPr>
+      <w:b/>
+      <w:bCs/>
+      <w:color w:val="16197F" w:themeColor="accent2" w:themeShade="BF"/>
+      <w:spacing w:val="5"/>
+    </w:rPr>
+  </w:style>
+  <w:style w:type="character" w:styleId="Emphasis">
+    <w:name w:val="Emphasis"/>
+    <w:uiPriority w:val="20"/>
+    <w:qFormat/>
+    <w:rsid w:val="000A46E6"/>
+    <w:rPr>
+      <w:caps/>
+      <w:spacing w:val="5"/>
+      <w:sz w:val="20"/>
+      <w:szCs w:val="20"/>
+    </w:rPr>
+  </w:style>
+  <w:style w:type="paragraph" w:styleId="NoSpacing">
+    <w:name w:val="No Spacing"/>
+    <w:basedOn w:val="Normal"/>
+    <w:link w:val="NoSpacingChar"/>
+    <w:uiPriority w:val="1"/>
+    <w:qFormat/>
+    <w:rsid w:val="000A46E6"/>
+    <w:pPr>
+      <w:spacing w:after="0" w:line="240" w:lineRule="auto"/>
+    </w:pPr>
+  </w:style>
+  <w:style w:type="paragraph" w:styleId="ListParagraph">
+    <w:name w:val="List Paragraph"/>
+    <w:basedOn w:val="Normal"/>
+    <w:uiPriority w:val="34"/>
+    <w:qFormat/>
+    <w:rsid w:val="000A46E6"/>
+    <w:pPr>
+      <w:ind w:left="720"/>
+      <w:contextualSpacing/>
+    </w:pPr>
+  </w:style>
+  <w:style w:type="paragraph" w:styleId="Quote">
+    <w:name w:val="Quote"/>
+    <w:basedOn w:val="Normal"/>
+    <w:next w:val="Normal"/>
+    <w:link w:val="QuoteChar"/>
+    <w:uiPriority w:val="29"/>
+    <w:qFormat/>
+    <w:rsid w:val="000A46E6"/>
+    <w:rPr>
+      <w:i/>
+      <w:iCs/>
+    </w:rPr>
+  </w:style>
+  <w:style w:type="character" w:customStyle="1" w:styleId="QuoteChar">
+    <w:name w:val="Quote Char"/>
+    <w:basedOn w:val="DefaultParagraphFont"/>
+    <w:link w:val="Quote"/>
+    <w:uiPriority w:val="29"/>
+    <w:rsid w:val="000A46E6"/>
+    <w:rPr>
+      <w:i/>
+      <w:iCs/>
+    </w:rPr>
+  </w:style>
+  <w:style w:type="paragraph" w:styleId="IntenseQuote">
+    <w:name w:val="Intense Quote"/>
+    <w:basedOn w:val="Normal"/>
+    <w:next w:val="Normal"/>
+    <w:link w:val="IntenseQuoteChar"/>
+    <w:uiPriority w:val="30"/>
+    <w:qFormat/>
+    <w:rsid w:val="000A46E6"/>
+    <w:pPr>
+      <w:pBdr>
+        <w:top w:val="dotted" w:sz="2" w:space="10" w:color="0F1155" w:themeColor="accent2" w:themeShade="80"/>
+        <w:bottom w:val="dotted" w:sz="2" w:space="4" w:color="0F1155" w:themeColor="accent2" w:themeShade="80"/>
+      </w:pBdr>
+      <w:spacing w:before="160" w:line="300" w:lineRule="auto"/>
+      <w:ind w:left="1440" w:right="1440"/>
+    </w:pPr>
+    <w:rPr>
+      <w:caps/>
+      <w:color w:val="0F1054" w:themeColor="accent2" w:themeShade="7F"/>
+      <w:spacing w:val="5"/>
+      <w:sz w:val="20"/>
+      <w:szCs w:val="20"/>
+    </w:rPr>
+  </w:style>
+  <w:style w:type="character" w:customStyle="1" w:styleId="IntenseQuoteChar">
+    <w:name w:val="Intense Quote Char"/>
+    <w:basedOn w:val="DefaultParagraphFont"/>
+    <w:link w:val="IntenseQuote"/>
+    <w:uiPriority w:val="30"/>
+    <w:rsid w:val="000A46E6"/>
+    <w:rPr>
+      <w:caps/>
+      <w:color w:val="0F1054" w:themeColor="accent2" w:themeShade="7F"/>
+      <w:spacing w:val="5"/>
+      <w:sz w:val="20"/>
+      <w:szCs w:val="20"/>
+    </w:rPr>
+  </w:style>
+  <w:style w:type="character" w:styleId="SubtleEmphasis">
+    <w:name w:val="Subtle Emphasis"/>
+    <w:uiPriority w:val="19"/>
+    <w:qFormat/>
+    <w:rsid w:val="000A46E6"/>
+    <w:rPr>
+      <w:i/>
+      <w:iCs/>
+    </w:rPr>
+  </w:style>
+  <w:style w:type="character" w:styleId="IntenseEmphasis">
+    <w:name w:val="Intense Emphasis"/>
+    <w:uiPriority w:val="21"/>
+    <w:qFormat/>
+    <w:rsid w:val="000A46E6"/>
+    <w:rPr>
+      <w:i/>
+      <w:iCs/>
+      <w:caps/>
+      <w:spacing w:val="10"/>
+      <w:sz w:val="20"/>
+      <w:szCs w:val="20"/>
+    </w:rPr>
+  </w:style>
+  <w:style w:type="character" w:styleId="SubtleReference">
+    <w:name w:val="Subtle Reference"/>
+    <w:basedOn w:val="DefaultParagraphFont"/>
+    <w:uiPriority w:val="31"/>
+    <w:qFormat/>
+    <w:rsid w:val="000A46E6"/>
+    <w:rPr>
+      <w:rFonts w:asciiTheme="minorHAnsi" w:eastAsiaTheme="minorEastAsia" w:hAnsiTheme="minorHAnsi" w:cstheme="minorBidi"/>
+      <w:i/>
+      <w:iCs/>
+      <w:color w:val="0F1054" w:themeColor="accent2" w:themeShade="7F"/>
+    </w:rPr>
+  </w:style>
+  <w:style w:type="character" w:styleId="IntenseReference">
+    <w:name w:val="Intense Reference"/>
+    <w:uiPriority w:val="32"/>
+    <w:qFormat/>
+    <w:rsid w:val="000A46E6"/>
+    <w:rPr>
+      <w:rFonts w:asciiTheme="minorHAnsi" w:eastAsiaTheme="minorEastAsia" w:hAnsiTheme="minorHAnsi" w:cstheme="minorBidi"/>
+      <w:b/>
+      <w:bCs/>
+      <w:i/>
+      <w:iCs/>
+      <w:color w:val="0F1054" w:themeColor="accent2" w:themeShade="7F"/>
+    </w:rPr>
+  </w:style>
+  <w:style w:type="character" w:styleId="BookTitle">
+    <w:name w:val="Book Title"/>
+    <w:uiPriority w:val="33"/>
+    <w:qFormat/>
+    <w:rsid w:val="000A46E6"/>
+    <w:rPr>
+      <w:caps/>
+      <w:color w:val="0F1054" w:themeColor="accent2" w:themeShade="7F"/>
+      <w:spacing w:val="5"/>
+      <w:u w:color="0F1054" w:themeColor="accent2" w:themeShade="7F"/>
+    </w:rPr>
+  </w:style>
+  <w:style w:type="paragraph" w:styleId="TOCHeading">
+    <w:name w:val="TOC Heading"/>
+    <w:basedOn w:val="Heading1"/>
+    <w:next w:val="Normal"/>
+    <w:uiPriority w:val="39"/>
+    <w:semiHidden/>
+    <w:unhideWhenUsed/>
+    <w:qFormat/>
+    <w:rsid w:val="000A46E6"/>
+    <w:pPr>
+      <w:outlineLvl w:val="9"/>
+    </w:pPr>
+    <w:rPr>
+      <w:lang w:bidi="en-US"/>
+    </w:rPr>
+  </w:style>
+  <w:style w:type="character" w:customStyle="1" w:styleId="NoSpacingChar">
+    <w:name w:val="No Spacing Char"/>
+    <w:basedOn w:val="DefaultParagraphFont"/>
+    <w:link w:val="NoSpacing"/>
+    <w:uiPriority w:val="1"/>
+    <w:rsid w:val="000A46E6"/>
+  </w:style>
+  <w:style w:type="paragraph" w:styleId="BalloonText">
+    <w:name w:val="Balloon Text"/>
+    <w:basedOn w:val="Normal"/>
+    <w:link w:val="BalloonTextChar"/>
+    <w:uiPriority w:val="99"/>
+    <w:semiHidden/>
+    <w:unhideWhenUsed/>
+    <w:rsid w:val="001D38B0"/>
+    <w:pPr>
+      <w:spacing w:after="0" w:line="240" w:lineRule="auto"/>
+    </w:pPr>
+    <w:rPr>
+      <w:rFonts w:ascii="Segoe UI" w:hAnsi="Segoe UI" w:cs="Segoe UI"/>
+      <w:sz w:val="18"/>
+      <w:szCs w:val="18"/>
+    </w:rPr>
+  </w:style>
+  <w:style w:type="character" w:customStyle="1" w:styleId="BalloonTextChar">
+    <w:name w:val="Balloon Text Char"/>
+    <w:basedOn w:val="DefaultParagraphFont"/>
+    <w:link w:val="BalloonText"/>
+    <w:uiPriority w:val="99"/>
+    <w:semiHidden/>
+    <w:rsid w:val="001D38B0"/>
+    <w:rPr>
+      <w:rFonts w:ascii="Segoe UI" w:hAnsi="Segoe UI" w:cs="Segoe UI"/>
+      <w:sz w:val="18"/>
+      <w:szCs w:val="18"/>
     </w:rPr>
   </w:style>
 </w:styles>
@@ -3930,42 +3801,42 @@
 <file path=word/theme/theme1.xml><?xml version="1.0" encoding="utf-8"?>
 <a:theme xmlns:a="http://schemas.openxmlformats.org/drawingml/2006/main" name="Office Theme">
   <a:themeElements>
-    <a:clrScheme name="Office">
+    <a:clrScheme name="CSIRO Blueberry">
       <a:dk1>
         <a:sysClr val="windowText" lastClr="000000"/>
       </a:dk1>
       <a:lt1>
-        <a:sysClr val="window" lastClr="FFFFFF"/>
+        <a:srgbClr val="FFFFFF"/>
       </a:lt1>
       <a:dk2>
-        <a:srgbClr val="44546A"/>
+        <a:srgbClr val="000000"/>
       </a:dk2>
       <a:lt2>
-        <a:srgbClr val="E7E6E6"/>
+        <a:srgbClr val="FFFFFF"/>
       </a:lt2>
       <a:accent1>
-        <a:srgbClr val="5B9BD5"/>
+        <a:srgbClr val="9FAEE5"/>
       </a:accent1>
       <a:accent2>
-        <a:srgbClr val="ED7D31"/>
+        <a:srgbClr val="1E22AA"/>
       </a:accent2>
       <a:accent3>
-        <a:srgbClr val="A5A5A5"/>
+        <a:srgbClr val="00A9CE"/>
       </a:accent3>
       <a:accent4>
-        <a:srgbClr val="FFC000"/>
+        <a:srgbClr val="00313C"/>
       </a:accent4>
       <a:accent5>
-        <a:srgbClr val="4472C4"/>
+        <a:srgbClr val="78BE20"/>
       </a:accent5>
       <a:accent6>
-        <a:srgbClr val="70AD47"/>
+        <a:srgbClr val="4A7729"/>
       </a:accent6>
       <a:hlink>
-        <a:srgbClr val="0563C1"/>
+        <a:srgbClr val="41B6E6"/>
       </a:hlink>
       <a:folHlink>
-        <a:srgbClr val="954F72"/>
+        <a:srgbClr val="004B87"/>
       </a:folHlink>
     </a:clrScheme>
     <a:fontScheme name="Office">

</xml_diff>